<commit_message>
.doc revisado por Alin
</commit_message>
<xml_diff>
--- a/PECGISweb/Documentación/PRACTICA 1 GIS.docx
+++ b/PECGISweb/Documentación/PRACTICA 1 GIS.docx
@@ -1,6 +1,6 @@
 
 <file path=word/document.xml><?xml version="1.0" encoding="utf-8"?>
-<w:document xmlns:wpc="http://schemas.microsoft.com/office/word/2010/wordprocessingCanvas" xmlns:mc="http://schemas.openxmlformats.org/markup-compatibility/2006" xmlns:o="urn:schemas-microsoft-com:office:office" xmlns:r="http://schemas.openxmlformats.org/officeDocument/2006/relationships" xmlns:m="http://schemas.openxmlformats.org/officeDocument/2006/math" xmlns:v="urn:schemas-microsoft-com:vml" xmlns:wp14="http://schemas.microsoft.com/office/word/2010/wordprocessingDrawing" xmlns:wp="http://schemas.openxmlformats.org/drawingml/2006/wordprocessingDrawing" xmlns:w10="urn:schemas-microsoft-com:office:word" xmlns:w="http://schemas.openxmlformats.org/wordprocessingml/2006/main" xmlns:w14="http://schemas.microsoft.com/office/word/2010/wordml" xmlns:wpg="http://schemas.microsoft.com/office/word/2010/wordprocessingGroup" xmlns:wpi="http://schemas.microsoft.com/office/word/2010/wordprocessingInk" xmlns:wne="http://schemas.microsoft.com/office/word/2006/wordml" xmlns:wps="http://schemas.microsoft.com/office/word/2010/wordprocessingShape" mc:Ignorable="w14 wp14">
+<w:document xmlns:wpc="http://schemas.microsoft.com/office/word/2010/wordprocessingCanvas" xmlns:cx="http://schemas.microsoft.com/office/drawing/2014/chartex" xmlns:cx1="http://schemas.microsoft.com/office/drawing/2015/9/8/chartex" xmlns:cx2="http://schemas.microsoft.com/office/drawing/2015/10/21/chartex" xmlns:cx3="http://schemas.microsoft.com/office/drawing/2016/5/9/chartex" xmlns:cx4="http://schemas.microsoft.com/office/drawing/2016/5/10/chartex" xmlns:cx5="http://schemas.microsoft.com/office/drawing/2016/5/11/chartex" xmlns:cx6="http://schemas.microsoft.com/office/drawing/2016/5/12/chartex" xmlns:cx7="http://schemas.microsoft.com/office/drawing/2016/5/13/chartex" xmlns:cx8="http://schemas.microsoft.com/office/drawing/2016/5/14/chartex" xmlns:mc="http://schemas.openxmlformats.org/markup-compatibility/2006" xmlns:aink="http://schemas.microsoft.com/office/drawing/2016/ink" xmlns:am3d="http://schemas.microsoft.com/office/drawing/2017/model3d" xmlns:o="urn:schemas-microsoft-com:office:office" xmlns:r="http://schemas.openxmlformats.org/officeDocument/2006/relationships" xmlns:m="http://schemas.openxmlformats.org/officeDocument/2006/math" xmlns:v="urn:schemas-microsoft-com:vml" xmlns:wp14="http://schemas.microsoft.com/office/word/2010/wordprocessingDrawing" xmlns:wp="http://schemas.openxmlformats.org/drawingml/2006/wordprocessingDrawing" xmlns:w10="urn:schemas-microsoft-com:office:word" xmlns:w="http://schemas.openxmlformats.org/wordprocessingml/2006/main" xmlns:w14="http://schemas.microsoft.com/office/word/2010/wordml" xmlns:w15="http://schemas.microsoft.com/office/word/2012/wordml" xmlns:w16cid="http://schemas.microsoft.com/office/word/2016/wordml/cid" xmlns:w16se="http://schemas.microsoft.com/office/word/2015/wordml/symex" xmlns:wpg="http://schemas.microsoft.com/office/word/2010/wordprocessingGroup" xmlns:wpi="http://schemas.microsoft.com/office/word/2010/wordprocessingInk" xmlns:wne="http://schemas.microsoft.com/office/word/2006/wordml" xmlns:wps="http://schemas.microsoft.com/office/word/2010/wordprocessingShape" mc:Ignorable="w14 w15 w16se w16cid wp14">
   <w:body>
     <w:p>
       <w:pPr>
@@ -91,50 +91,42 @@
         <w:rPr>
           <w:b/>
         </w:rPr>
-        <w:t>Avanzados</w:t>
+        <w:t xml:space="preserve">Avanzados </w:t>
       </w:r>
       <w:r>
         <w:rPr>
           <w:b/>
         </w:rPr>
-        <w:t xml:space="preserve"> </w:t>
-      </w:r>
-      <w:r>
+        <w:t xml:space="preserve">de BBBDD </w:t>
+      </w:r>
+    </w:p>
+    <w:p>
+      <w:pPr>
+        <w:jc w:val="right"/>
         <w:rPr>
           <w:b/>
         </w:rPr>
-        <w:t xml:space="preserve">de BBBDD </w:t>
-      </w:r>
-    </w:p>
-    <w:p>
-      <w:pPr>
-        <w:jc w:val="right"/>
+      </w:pPr>
+      <w:r>
         <w:rPr>
           <w:b/>
         </w:rPr>
-      </w:pPr>
+        <w:t xml:space="preserve">Profesor: Antonio </w:t>
+      </w:r>
+      <w:proofErr w:type="spellStart"/>
       <w:r>
         <w:rPr>
           <w:b/>
         </w:rPr>
-        <w:t xml:space="preserve">Profesor: Antonio </w:t>
-      </w:r>
-      <w:proofErr w:type="spellStart"/>
+        <w:t>Moratilla</w:t>
+      </w:r>
+      <w:proofErr w:type="spellEnd"/>
       <w:r>
         <w:rPr>
           <w:b/>
         </w:rPr>
-        <w:t>Moratilla</w:t>
-      </w:r>
-      <w:proofErr w:type="spellEnd"/>
-      <w:r>
-        <w:rPr>
-          <w:b/>
-        </w:rPr>
         <w:t xml:space="preserve"> Ocaña</w:t>
       </w:r>
-      <w:bookmarkStart w:id="0" w:name="_GoBack"/>
-      <w:bookmarkEnd w:id="0"/>
     </w:p>
     <w:p>
       <w:pPr>
@@ -232,28 +224,29 @@
     <w:p/>
     <w:sdt>
       <w:sdtPr>
+        <w:rPr>
+          <w:rFonts w:asciiTheme="minorHAnsi" w:eastAsiaTheme="minorHAnsi" w:hAnsiTheme="minorHAnsi" w:cstheme="minorBidi"/>
+          <w:b w:val="0"/>
+          <w:bCs w:val="0"/>
+          <w:color w:val="auto"/>
+          <w:sz w:val="22"/>
+          <w:szCs w:val="22"/>
+          <w:lang w:eastAsia="en-US"/>
+        </w:rPr>
         <w:id w:val="1929763378"/>
         <w:docPartObj>
           <w:docPartGallery w:val="Table of Contents"/>
           <w:docPartUnique/>
         </w:docPartObj>
       </w:sdtPr>
-      <w:sdtEndPr>
-        <w:rPr>
-          <w:rFonts w:asciiTheme="minorHAnsi" w:eastAsiaTheme="minorHAnsi" w:hAnsiTheme="minorHAnsi" w:cstheme="minorBidi"/>
-          <w:color w:val="auto"/>
-          <w:sz w:val="22"/>
-          <w:szCs w:val="22"/>
-          <w:lang w:eastAsia="en-US"/>
-        </w:rPr>
-      </w:sdtEndPr>
+      <w:sdtEndPr/>
       <w:sdtContent>
         <w:p>
           <w:pPr>
-            <w:pStyle w:val="TtulodeTDC"/>
+            <w:pStyle w:val="TtuloTDC"/>
           </w:pPr>
           <w:r>
-            <w:t>Contenido</w:t>
+            <w:t>Índice</w:t>
           </w:r>
         </w:p>
         <w:p>
@@ -493,21 +486,7 @@
                 <w:rStyle w:val="Hipervnculo"/>
                 <w:noProof/>
               </w:rPr>
-              <w:t>Sección cabecera (he</w:t>
-            </w:r>
-            <w:r>
-              <w:rPr>
-                <w:rStyle w:val="Hipervnculo"/>
-                <w:noProof/>
-              </w:rPr>
-              <w:t>a</w:t>
-            </w:r>
-            <w:r>
-              <w:rPr>
-                <w:rStyle w:val="Hipervnculo"/>
-                <w:noProof/>
-              </w:rPr>
-              <w:t>der.jsp)</w:t>
+              <w:t>Sección cabecera (header.jsp)</w:t>
             </w:r>
             <w:r>
               <w:rPr>
@@ -1000,29 +979,42 @@
       <w:pPr>
         <w:pStyle w:val="Ttulo1"/>
       </w:pPr>
-      <w:bookmarkStart w:id="1" w:name="_Toc507842483"/>
+      <w:bookmarkStart w:id="0" w:name="_Toc507842483"/>
       <w:r>
         <w:lastRenderedPageBreak/>
         <w:t>Descripción App Web</w:t>
       </w:r>
+      <w:bookmarkEnd w:id="0"/>
+    </w:p>
+    <w:p>
+      <w:pPr>
+        <w:pStyle w:val="Ttulo2"/>
+      </w:pPr>
+      <w:bookmarkStart w:id="1" w:name="_Toc507842484"/>
+      <w:r>
+        <w:t xml:space="preserve">Pantalla de inicio o </w:t>
+      </w:r>
+      <w:proofErr w:type="spellStart"/>
+      <w:r>
+        <w:t>Login</w:t>
+      </w:r>
       <w:bookmarkEnd w:id="1"/>
-    </w:p>
-    <w:p>
-      <w:pPr>
-        <w:pStyle w:val="Ttulo2"/>
-      </w:pPr>
-      <w:bookmarkStart w:id="2" w:name="_Toc507842484"/>
-      <w:r>
-        <w:t>Pantalla de inicio o Login</w:t>
-      </w:r>
-      <w:bookmarkEnd w:id="2"/>
+      <w:proofErr w:type="spellEnd"/>
     </w:p>
     <w:p>
       <w:pPr>
         <w:jc w:val="both"/>
       </w:pPr>
       <w:r>
-        <w:t>Cuando iniciamos la aplicación web nos lleva directamente a una pantalla de login de usuarios, de forma que si no tenemos usuario podemos ir a la par te de regístrese, y realizar un registro con el usuario y contraseña que nosotros deseemos, una vez registrados, nos devolverá a la pantalla de login, de forma que introduciendo el nombre y contraseña con la que nos hemos registrado podremos acceder a la aplicación.</w:t>
+        <w:t xml:space="preserve">Cuando iniciamos la aplicación web nos lleva directamente a una pantalla de </w:t>
+      </w:r>
+      <w:proofErr w:type="spellStart"/>
+      <w:r>
+        <w:t>login</w:t>
+      </w:r>
+      <w:proofErr w:type="spellEnd"/>
+      <w:r>
+        <w:t xml:space="preserve"> de usuarios, de forma que si no tenemos usuario podemos realizar un registro con el usuario y contraseña que nosotros deseemos, una vez registrados, nos devolverá a la pantalla de login, de forma que introduciendo el nombre y contraseña con la que nos hemos registrado podremos acceder a la aplicación.</w:t>
       </w:r>
     </w:p>
     <w:p>
@@ -1052,7 +1044,7 @@
                     </pic:cNvPicPr>
                   </pic:nvPicPr>
                   <pic:blipFill>
-                    <a:blip r:embed="rId8">
+                    <a:blip r:embed="rId7">
                       <a:extLst>
                         <a:ext uri="{28A0092B-C50C-407E-A947-70E740481C1C}">
                           <a14:useLocalDpi xmlns:a14="http://schemas.microsoft.com/office/drawing/2010/main" val="0"/>
@@ -1115,7 +1107,7 @@
                     </pic:cNvPicPr>
                   </pic:nvPicPr>
                   <pic:blipFill>
-                    <a:blip r:embed="rId9">
+                    <a:blip r:embed="rId8">
                       <a:extLst>
                         <a:ext uri="{28A0092B-C50C-407E-A947-70E740481C1C}">
                           <a14:useLocalDpi xmlns:a14="http://schemas.microsoft.com/office/drawing/2010/main" val="0"/>
@@ -1182,7 +1174,7 @@
                     </pic:cNvPicPr>
                   </pic:nvPicPr>
                   <pic:blipFill>
-                    <a:blip r:embed="rId10">
+                    <a:blip r:embed="rId9">
                       <a:extLst>
                         <a:ext uri="{28A0092B-C50C-407E-A947-70E740481C1C}">
                           <a14:useLocalDpi xmlns:a14="http://schemas.microsoft.com/office/drawing/2010/main" val="0"/>
@@ -1248,7 +1240,7 @@
                     </pic:cNvPicPr>
                   </pic:nvPicPr>
                   <pic:blipFill>
-                    <a:blip r:embed="rId11">
+                    <a:blip r:embed="rId10">
                       <a:extLst>
                         <a:ext uri="{28A0092B-C50C-407E-A947-70E740481C1C}">
                           <a14:useLocalDpi xmlns:a14="http://schemas.microsoft.com/office/drawing/2010/main" val="0"/>
@@ -1287,11 +1279,50 @@
       <w:r>
         <w:br w:type="page"/>
       </w:r>
-      <w:bookmarkStart w:id="3" w:name="_Toc507842485"/>
+      <w:bookmarkStart w:id="2" w:name="_Toc507842485"/>
       <w:r>
         <w:lastRenderedPageBreak/>
         <w:t>Web App</w:t>
       </w:r>
+      <w:bookmarkEnd w:id="2"/>
+    </w:p>
+    <w:p>
+      <w:pPr>
+        <w:jc w:val="both"/>
+      </w:pPr>
+      <w:r>
+        <w:t xml:space="preserve">Como podemos observar a simple vista y después de realizar el login en la aplicación, observamos que se trata de una sencilla aplicación web compuesta por una </w:t>
+      </w:r>
+      <w:r>
+        <w:t>cabecera que</w:t>
+      </w:r>
+      <w:r>
+        <w:t xml:space="preserve"> incluye 5 secciones principales, más un botón</w:t>
+      </w:r>
+      <w:r>
+        <w:t xml:space="preserve"> denominado desconectar para salir de la sesión</w:t>
+      </w:r>
+      <w:r>
+        <w:t xml:space="preserve">. Partiendo de esta cabecera principal vamos a detallar las funciones de cada </w:t>
+      </w:r>
+      <w:r>
+        <w:t>una</w:t>
+      </w:r>
+      <w:r>
+        <w:t xml:space="preserve"> de las secciones que componen la aplicación Web.</w:t>
+      </w:r>
+    </w:p>
+    <w:p>
+      <w:pPr>
+        <w:pStyle w:val="Ttulo2"/>
+      </w:pPr>
+      <w:bookmarkStart w:id="3" w:name="_Toc507842486"/>
+      <w:r>
+        <w:t>S</w:t>
+      </w:r>
+      <w:r>
+        <w:t>ección cabecera</w:t>
+      </w:r>
       <w:bookmarkEnd w:id="3"/>
     </w:p>
     <w:p>
@@ -1299,28 +1330,21 @@
         <w:jc w:val="both"/>
       </w:pPr>
       <w:r>
-        <w:t>Como podemos observar a simple vista y después de realizar el login en la aplicación, observamos que se trata de una sencilla aplicación web compuesta por una cabecera  que incluye 5 secciones principales, más un botón de para desconectar la sesión. Partiendo de esta cabecera principal vamos a detallar las funciones de cada uno de las secciones que componen la aplicación Web.</w:t>
-      </w:r>
-    </w:p>
-    <w:p>
-      <w:pPr>
-        <w:pStyle w:val="Ttulo2"/>
-      </w:pPr>
-      <w:bookmarkStart w:id="4" w:name="_Toc507842486"/>
-      <w:r>
-        <w:t>S</w:t>
-      </w:r>
-      <w:r>
-        <w:t>ección cabecera</w:t>
-      </w:r>
-      <w:bookmarkEnd w:id="4"/>
-    </w:p>
-    <w:p>
-      <w:pPr>
-        <w:jc w:val="both"/>
-      </w:pPr>
-      <w:r>
-        <w:t>Se trata de un archivo .jsp, común para toda la aplicación web, de modo que cualquier página que se incluya en el aplicativo de contener como cabecera este archivo .jsp.</w:t>
+        <w:t xml:space="preserve">Se trata de un </w:t>
+      </w:r>
+      <w:proofErr w:type="gramStart"/>
+      <w:r>
+        <w:t>archivo .jsp</w:t>
+      </w:r>
+      <w:proofErr w:type="gramEnd"/>
+      <w:r>
+        <w:t>, común para toda la aplicación web, de modo que cualquier página que se incluya en el aplicativo de</w:t>
+      </w:r>
+      <w:r>
+        <w:t>be</w:t>
+      </w:r>
+      <w:r>
+        <w:t xml:space="preserve"> contener como cabecera este archivo .jsp.</w:t>
       </w:r>
     </w:p>
     <w:p>
@@ -1358,7 +1382,7 @@
                     </pic:cNvPicPr>
                   </pic:nvPicPr>
                   <pic:blipFill>
-                    <a:blip r:embed="rId12">
+                    <a:blip r:embed="rId11">
                       <a:extLst>
                         <a:ext uri="{28A0092B-C50C-407E-A947-70E740481C1C}">
                           <a14:useLocalDpi xmlns:a14="http://schemas.microsoft.com/office/drawing/2010/main" val="0"/>
@@ -1417,7 +1441,7 @@
                     </pic:cNvPicPr>
                   </pic:nvPicPr>
                   <pic:blipFill>
-                    <a:blip r:embed="rId13">
+                    <a:blip r:embed="rId12">
                       <a:extLst>
                         <a:ext uri="{28A0092B-C50C-407E-A947-70E740481C1C}">
                           <a14:useLocalDpi xmlns:a14="http://schemas.microsoft.com/office/drawing/2010/main" val="0"/>
@@ -1453,11 +1477,11 @@
       <w:pPr>
         <w:pStyle w:val="Ttulo2"/>
       </w:pPr>
-      <w:bookmarkStart w:id="5" w:name="_Toc507842487"/>
+      <w:bookmarkStart w:id="4" w:name="_Toc507842487"/>
       <w:r>
         <w:t>Sección Inicio</w:t>
       </w:r>
-      <w:bookmarkEnd w:id="5"/>
+      <w:bookmarkEnd w:id="4"/>
     </w:p>
     <w:p>
       <w:pPr>
@@ -1467,10 +1491,10 @@
         <w:t xml:space="preserve">Es la página a la que se nos redirige tras realizar el login en el aplicativo Web, es una simple pantalla de bienvenida, en la que se recoge </w:t>
       </w:r>
       <w:r>
-        <w:t xml:space="preserve">el nombre del usuario que se ha </w:t>
-      </w:r>
-      <w:r>
-        <w:t>logado de la BBDD.</w:t>
+        <w:t xml:space="preserve">el nombre del usuario que </w:t>
+      </w:r>
+      <w:r>
+        <w:t>ha iniciado sesión.</w:t>
       </w:r>
     </w:p>
     <w:p>
@@ -1500,7 +1524,7 @@
                     </pic:cNvPicPr>
                   </pic:nvPicPr>
                   <pic:blipFill>
-                    <a:blip r:embed="rId14">
+                    <a:blip r:embed="rId13">
                       <a:extLst>
                         <a:ext uri="{28A0092B-C50C-407E-A947-70E740481C1C}">
                           <a14:useLocalDpi xmlns:a14="http://schemas.microsoft.com/office/drawing/2010/main" val="0"/>
@@ -1536,25 +1560,52 @@
       <w:pPr>
         <w:pStyle w:val="Ttulo2"/>
       </w:pPr>
-      <w:bookmarkStart w:id="6" w:name="_Toc507842488"/>
+      <w:bookmarkStart w:id="5" w:name="_Toc507842488"/>
       <w:r>
         <w:lastRenderedPageBreak/>
-        <w:t xml:space="preserve">Sección </w:t>
-      </w:r>
-      <w:r>
-        <w:t>Registrar Recorrido</w:t>
-      </w:r>
-      <w:bookmarkEnd w:id="6"/>
+        <w:t>Sección Registrar Recorrido</w:t>
+      </w:r>
+      <w:bookmarkEnd w:id="5"/>
     </w:p>
     <w:p>
       <w:pPr>
         <w:jc w:val="both"/>
       </w:pPr>
       <w:r>
-        <w:t>En esta sección incluiremos la ruta, que queremos realizar y calcular su peligrosidad, por defecto viene una ruta seleccionada pero nosotros la podemos cambiar haciendo clic con el botón izquierdo del ratón sobre el punto que queramos seleccionar como inicio o final de la ruta, de forma que nos aparecerá un popup para establecer ese punto como inicio o final de la nuestra ruta.</w:t>
-      </w:r>
-      <w:r>
-        <w:t xml:space="preserve"> Además de mostrarnos en el mapa nuestra ruta y las indicaciones que debemos seguir, para llegar desde el origen al destino, incluye también en un formulario todos los puntos cardinales por los que pasa la ruta.</w:t>
+        <w:t>En esta sección incluiremos la ruta</w:t>
+      </w:r>
+      <w:r>
+        <w:t xml:space="preserve"> </w:t>
+      </w:r>
+      <w:r>
+        <w:t>que queremos</w:t>
+      </w:r>
+      <w:r>
+        <w:t xml:space="preserve"> realizar.</w:t>
+      </w:r>
+      <w:r>
+        <w:t xml:space="preserve"> </w:t>
+      </w:r>
+      <w:r>
+        <w:t>P</w:t>
+      </w:r>
+      <w:r>
+        <w:t xml:space="preserve">or defecto viene una ruta </w:t>
+      </w:r>
+      <w:r>
+        <w:t>seleccionada,</w:t>
+      </w:r>
+      <w:r>
+        <w:t xml:space="preserve"> pero nosotros la podemos cambiar haciendo clic con el botón izquierdo del ratón sobre el punto que queramos seleccionar como inicio o final de la ruta, de forma que nos aparecerá un popup para establecer ese punto como inicio o final de nuestra ruta.</w:t>
+      </w:r>
+      <w:r>
+        <w:t xml:space="preserve"> Además de mostrarnos en el mapa nuestra ruta y las indicaciones que debemos seguir para llegar desde el origen al destino, </w:t>
+      </w:r>
+      <w:r>
+        <w:t xml:space="preserve">se </w:t>
+      </w:r>
+      <w:r>
+        <w:t>incluye también en un formulario todos los puntos cardinales por los que pasa la ruta.</w:t>
       </w:r>
     </w:p>
     <w:p>
@@ -1584,7 +1635,7 @@
                     </pic:cNvPicPr>
                   </pic:nvPicPr>
                   <pic:blipFill>
-                    <a:blip r:embed="rId15">
+                    <a:blip r:embed="rId14">
                       <a:extLst>
                         <a:ext uri="{28A0092B-C50C-407E-A947-70E740481C1C}">
                           <a14:useLocalDpi xmlns:a14="http://schemas.microsoft.com/office/drawing/2010/main" val="0"/>
@@ -1643,7 +1694,7 @@
                     </pic:cNvPicPr>
                   </pic:nvPicPr>
                   <pic:blipFill>
-                    <a:blip r:embed="rId16" cstate="print">
+                    <a:blip r:embed="rId15" cstate="print">
                       <a:extLst>
                         <a:ext uri="{28A0092B-C50C-407E-A947-70E740481C1C}">
                           <a14:useLocalDpi xmlns:a14="http://schemas.microsoft.com/office/drawing/2010/main" val="0"/>
@@ -1702,7 +1753,7 @@
                     </pic:cNvPicPr>
                   </pic:nvPicPr>
                   <pic:blipFill>
-                    <a:blip r:embed="rId17">
+                    <a:blip r:embed="rId16">
                       <a:extLst>
                         <a:ext uri="{28A0092B-C50C-407E-A947-70E740481C1C}">
                           <a14:useLocalDpi xmlns:a14="http://schemas.microsoft.com/office/drawing/2010/main" val="0"/>
@@ -1740,7 +1791,37 @@
       </w:r>
       <w:r>
         <w:lastRenderedPageBreak/>
-        <w:t>Por último para almacenar la ruta que hemos introducido, tenemos un campo para rellenar con el nombre que nosotros deseemos para identificar la ruta, y pulsar el botón Introducir Ruta para guardarla en la BBDD con el nombre que le hemos dado y en nuestro usuario de forma que es privada, y ningún otro usuario puede ver nuestras rutas.</w:t>
+        <w:t xml:space="preserve">Por </w:t>
+      </w:r>
+      <w:r>
+        <w:t>último,</w:t>
+      </w:r>
+      <w:r>
+        <w:t xml:space="preserve"> para almacenar la ruta que hemos introducido, tenemos un campo para rellenar con el nombre que nosotros deseemos para identificar la ruta, y pulsar el botón </w:t>
+      </w:r>
+      <w:r>
+        <w:t>“</w:t>
+      </w:r>
+      <w:r>
+        <w:t xml:space="preserve">Introducir </w:t>
+      </w:r>
+      <w:r>
+        <w:t>r</w:t>
+      </w:r>
+      <w:r>
+        <w:t>uta</w:t>
+      </w:r>
+      <w:r>
+        <w:t>”</w:t>
+      </w:r>
+      <w:r>
+        <w:t xml:space="preserve"> para guardarla en la BBDD con el nombre que le hemos dado y en nuestro usuario</w:t>
+      </w:r>
+      <w:r>
+        <w:t>,</w:t>
+      </w:r>
+      <w:r>
+        <w:t xml:space="preserve"> de forma que es privada, y ningún otro usuario puede ver nuestras rutas.</w:t>
       </w:r>
     </w:p>
     <w:p>
@@ -1767,7 +1848,7 @@
                     </pic:cNvPicPr>
                   </pic:nvPicPr>
                   <pic:blipFill>
-                    <a:blip r:embed="rId18">
+                    <a:blip r:embed="rId17">
                       <a:extLst>
                         <a:ext uri="{28A0092B-C50C-407E-A947-70E740481C1C}">
                           <a14:useLocalDpi xmlns:a14="http://schemas.microsoft.com/office/drawing/2010/main" val="0"/>
@@ -1823,7 +1904,7 @@
                     </pic:cNvPicPr>
                   </pic:nvPicPr>
                   <pic:blipFill>
-                    <a:blip r:embed="rId19">
+                    <a:blip r:embed="rId18">
                       <a:extLst>
                         <a:ext uri="{28A0092B-C50C-407E-A947-70E740481C1C}">
                           <a14:useLocalDpi xmlns:a14="http://schemas.microsoft.com/office/drawing/2010/main" val="0"/>
@@ -1859,14 +1940,11 @@
       <w:pPr>
         <w:pStyle w:val="Ttulo2"/>
       </w:pPr>
-      <w:bookmarkStart w:id="7" w:name="_Toc507842489"/>
-      <w:r>
-        <w:t xml:space="preserve">Sección </w:t>
-      </w:r>
-      <w:r>
-        <w:t>Registrar Zonas</w:t>
-      </w:r>
-      <w:bookmarkEnd w:id="7"/>
+      <w:bookmarkStart w:id="6" w:name="_Toc507842489"/>
+      <w:r>
+        <w:t>Sección Registrar Zonas</w:t>
+      </w:r>
+      <w:bookmarkEnd w:id="6"/>
     </w:p>
     <w:p>
       <w:pPr>
@@ -1900,7 +1978,7 @@
                     </pic:cNvPicPr>
                   </pic:nvPicPr>
                   <pic:blipFill>
-                    <a:blip r:embed="rId20">
+                    <a:blip r:embed="rId19">
                       <a:extLst>
                         <a:ext uri="{28A0092B-C50C-407E-A947-70E740481C1C}">
                           <a14:useLocalDpi xmlns:a14="http://schemas.microsoft.com/office/drawing/2010/main" val="0"/>
@@ -1966,7 +2044,7 @@
                     </pic:cNvPicPr>
                   </pic:nvPicPr>
                   <pic:blipFill>
-                    <a:blip r:embed="rId21">
+                    <a:blip r:embed="rId20">
                       <a:extLst>
                         <a:ext uri="{28A0092B-C50C-407E-A947-70E740481C1C}">
                           <a14:useLocalDpi xmlns:a14="http://schemas.microsoft.com/office/drawing/2010/main" val="0"/>
@@ -2037,7 +2115,7 @@
                     </pic:cNvPicPr>
                   </pic:nvPicPr>
                   <pic:blipFill>
-                    <a:blip r:embed="rId22">
+                    <a:blip r:embed="rId21">
                       <a:extLst>
                         <a:ext uri="{28A0092B-C50C-407E-A947-70E740481C1C}">
                           <a14:useLocalDpi xmlns:a14="http://schemas.microsoft.com/office/drawing/2010/main" val="0"/>
@@ -2099,7 +2177,7 @@
                     </pic:cNvPicPr>
                   </pic:nvPicPr>
                   <pic:blipFill>
-                    <a:blip r:embed="rId23">
+                    <a:blip r:embed="rId22">
                       <a:extLst>
                         <a:ext uri="{28A0092B-C50C-407E-A947-70E740481C1C}">
                           <a14:useLocalDpi xmlns:a14="http://schemas.microsoft.com/office/drawing/2010/main" val="0"/>
@@ -2133,7 +2211,13 @@
     </w:p>
     <w:p>
       <w:r>
-        <w:t>Por último pulsamos sobre insertar zonas y almacenamos las zonas dibuj</w:t>
+        <w:t xml:space="preserve">Por </w:t>
+      </w:r>
+      <w:r>
+        <w:t>último,</w:t>
+      </w:r>
+      <w:r>
+        <w:t xml:space="preserve"> pulsamos sobre insertar zonas y almacenamos las zonas dibuj</w:t>
       </w:r>
       <w:r>
         <w:t>ad</w:t>
@@ -2176,7 +2260,7 @@
                     </pic:cNvPicPr>
                   </pic:nvPicPr>
                   <pic:blipFill>
-                    <a:blip r:embed="rId24" cstate="print">
+                    <a:blip r:embed="rId23" cstate="print">
                       <a:extLst>
                         <a:ext uri="{28A0092B-C50C-407E-A947-70E740481C1C}">
                           <a14:useLocalDpi xmlns:a14="http://schemas.microsoft.com/office/drawing/2010/main" val="0"/>
@@ -2215,15 +2299,12 @@
       <w:pPr>
         <w:pStyle w:val="Ttulo2"/>
       </w:pPr>
-      <w:bookmarkStart w:id="8" w:name="_Toc507842490"/>
+      <w:bookmarkStart w:id="7" w:name="_Toc507842490"/>
       <w:r>
         <w:lastRenderedPageBreak/>
-        <w:t xml:space="preserve">Sección </w:t>
-      </w:r>
-      <w:r>
-        <w:t>Cargar Zonas y Ruta</w:t>
-      </w:r>
-      <w:bookmarkEnd w:id="8"/>
+        <w:t>Sección Cargar Zonas y Ruta</w:t>
+      </w:r>
+      <w:bookmarkEnd w:id="7"/>
     </w:p>
     <w:p>
       <w:pPr>
@@ -2236,7 +2317,13 @@
         <w:t>u</w:t>
       </w:r>
       <w:r>
-        <w:t>e en las secciones anteriores hemos registrado rutas y polígonos de peligrosidad en esta sección</w:t>
+        <w:t>e en las secciones anteriores hemos registrado rutas y polígonos de peligrosidad</w:t>
+      </w:r>
+      <w:r>
+        <w:t>,</w:t>
+      </w:r>
+      <w:r>
+        <w:t xml:space="preserve"> en esta sección</w:t>
       </w:r>
       <w:r>
         <w:t>,</w:t>
@@ -2284,7 +2371,7 @@
                     </pic:cNvPicPr>
                   </pic:nvPicPr>
                   <pic:blipFill>
-                    <a:blip r:embed="rId25">
+                    <a:blip r:embed="rId24">
                       <a:extLst>
                         <a:ext uri="{28A0092B-C50C-407E-A947-70E740481C1C}">
                           <a14:useLocalDpi xmlns:a14="http://schemas.microsoft.com/office/drawing/2010/main" val="0"/>
@@ -2343,7 +2430,7 @@
                     </pic:cNvPicPr>
                   </pic:nvPicPr>
                   <pic:blipFill>
-                    <a:blip r:embed="rId26">
+                    <a:blip r:embed="rId25">
                       <a:extLst>
                         <a:ext uri="{28A0092B-C50C-407E-A947-70E740481C1C}">
                           <a14:useLocalDpi xmlns:a14="http://schemas.microsoft.com/office/drawing/2010/main" val="0"/>
@@ -2402,7 +2489,7 @@
                     </pic:cNvPicPr>
                   </pic:nvPicPr>
                   <pic:blipFill>
-                    <a:blip r:embed="rId27">
+                    <a:blip r:embed="rId26">
                       <a:extLst>
                         <a:ext uri="{28A0092B-C50C-407E-A947-70E740481C1C}">
                           <a14:useLocalDpi xmlns:a14="http://schemas.microsoft.com/office/drawing/2010/main" val="0"/>
@@ -2441,7 +2528,7 @@
       <w:r>
         <w:br w:type="page"/>
       </w:r>
-      <w:bookmarkStart w:id="9" w:name="_Toc507842491"/>
+      <w:bookmarkStart w:id="8" w:name="_Toc507842491"/>
       <w:r>
         <w:lastRenderedPageBreak/>
         <w:t xml:space="preserve">Sección </w:t>
@@ -2449,7 +2536,7 @@
       <w:r>
         <w:t>Peligrosidad Rutas</w:t>
       </w:r>
-      <w:bookmarkEnd w:id="9"/>
+      <w:bookmarkEnd w:id="8"/>
     </w:p>
     <w:p>
       <w:pPr>
@@ -2462,7 +2549,13 @@
         <w:t>eligrosidad de la ruta que podemos seleccionar al igual que en la secció</w:t>
       </w:r>
       <w:r>
-        <w:t>n anterior, con las todas las zonas de pel</w:t>
+        <w:t>n anterior, con</w:t>
+      </w:r>
+      <w:r>
+        <w:t xml:space="preserve"> </w:t>
+      </w:r>
+      <w:r>
+        <w:t>todas las zonas de pel</w:t>
       </w:r>
       <w:r>
         <w:t>igrosidad de todos los usuarios.</w:t>
@@ -2498,7 +2591,7 @@
                     </pic:cNvPicPr>
                   </pic:nvPicPr>
                   <pic:blipFill>
-                    <a:blip r:embed="rId28">
+                    <a:blip r:embed="rId27">
                       <a:extLst>
                         <a:ext uri="{28A0092B-C50C-407E-A947-70E740481C1C}">
                           <a14:useLocalDpi xmlns:a14="http://schemas.microsoft.com/office/drawing/2010/main" val="0"/>
@@ -2557,7 +2650,7 @@
                     </pic:cNvPicPr>
                   </pic:nvPicPr>
                   <pic:blipFill>
-                    <a:blip r:embed="rId29">
+                    <a:blip r:embed="rId28">
                       <a:extLst>
                         <a:ext uri="{28A0092B-C50C-407E-A947-70E740481C1C}">
                           <a14:useLocalDpi xmlns:a14="http://schemas.microsoft.com/office/drawing/2010/main" val="0"/>
@@ -2594,10 +2687,21 @@
         <w:jc w:val="both"/>
       </w:pPr>
       <w:r>
-        <w:t xml:space="preserve">Una vez seleccionada la ruta, pulsamos “Calcular Peligrosidad de la Ruta”,  </w:t>
-      </w:r>
-      <w:r>
-        <w:t>de forma que nos indica el total de peligrosidad de la ruta, y nos la desglosa por las zonas de peligrosidad, indicándonos la distancia recorrida en cada zona y el nivel de peligrosidad de la misma.</w:t>
+        <w:t>Una vez seleccionada la ruta, pulsamos “Calcular Peligrosidad de la Ruta</w:t>
+      </w:r>
+      <w:r>
+        <w:t>”, de</w:t>
+      </w:r>
+      <w:r>
+        <w:t xml:space="preserve"> forma que nos indica el total de peligrosidad de la ruta, y nos la desglosa por las zonas de peligrosidad, indicándonos la distancia recorrida en cada zona y el nivel de peligrosidad de </w:t>
+      </w:r>
+      <w:proofErr w:type="gramStart"/>
+      <w:r>
+        <w:t>la misma</w:t>
+      </w:r>
+      <w:proofErr w:type="gramEnd"/>
+      <w:r>
+        <w:t>.</w:t>
       </w:r>
     </w:p>
     <w:p>
@@ -2627,7 +2731,7 @@
                     </pic:cNvPicPr>
                   </pic:nvPicPr>
                   <pic:blipFill>
-                    <a:blip r:embed="rId30">
+                    <a:blip r:embed="rId29">
                       <a:extLst>
                         <a:ext uri="{28A0092B-C50C-407E-A947-70E740481C1C}">
                           <a14:useLocalDpi xmlns:a14="http://schemas.microsoft.com/office/drawing/2010/main" val="0"/>
@@ -2663,17 +2767,28 @@
       <w:pPr>
         <w:pStyle w:val="Ttulo2"/>
       </w:pPr>
-      <w:bookmarkStart w:id="10" w:name="_Toc507842492"/>
+      <w:bookmarkStart w:id="9" w:name="_Toc507842492"/>
       <w:r>
         <w:lastRenderedPageBreak/>
         <w:t>Botón Desconectarse</w:t>
       </w:r>
+      <w:bookmarkEnd w:id="9"/>
+    </w:p>
+    <w:p>
+      <w:r>
+        <w:t>Este botón simplemente</w:t>
+      </w:r>
+      <w:r>
+        <w:t xml:space="preserve"> se</w:t>
+      </w:r>
+      <w:r>
+        <w:t xml:space="preserve"> incluye en la cabecera</w:t>
+      </w:r>
+      <w:r>
+        <w:t xml:space="preserve"> para que el usuario pueda cerrar su sesión.</w:t>
+      </w:r>
+      <w:bookmarkStart w:id="10" w:name="_GoBack"/>
       <w:bookmarkEnd w:id="10"/>
-    </w:p>
-    <w:p>
-      <w:r>
-        <w:t>Este botón simplemente incluye en la cabecera el botón de desconexión del usuario, para que pueda cerrar su sesión.</w:t>
-      </w:r>
     </w:p>
     <w:p>
       <w:r>
@@ -2699,7 +2814,7 @@
                     </pic:cNvPicPr>
                   </pic:nvPicPr>
                   <pic:blipFill>
-                    <a:blip r:embed="rId31">
+                    <a:blip r:embed="rId30">
                       <a:extLst>
                         <a:ext uri="{28A0092B-C50C-407E-A947-70E740481C1C}">
                           <a14:useLocalDpi xmlns:a14="http://schemas.microsoft.com/office/drawing/2010/main" val="0"/>
@@ -2732,8 +2847,8 @@
       </w:r>
     </w:p>
     <w:sectPr>
-      <w:headerReference w:type="default" r:id="rId32"/>
-      <w:footerReference w:type="default" r:id="rId33"/>
+      <w:headerReference w:type="default" r:id="rId31"/>
+      <w:footerReference w:type="default" r:id="rId32"/>
       <w:pgSz w:w="11906" w:h="16838"/>
       <w:pgMar w:top="1417" w:right="1701" w:bottom="1417" w:left="1701" w:header="708" w:footer="708" w:gutter="0"/>
       <w:cols w:space="708"/>
@@ -2745,7 +2860,7 @@
 </file>
 
 <file path=word/endnotes.xml><?xml version="1.0" encoding="utf-8"?>
-<w:endnotes xmlns:wpc="http://schemas.microsoft.com/office/word/2010/wordprocessingCanvas" xmlns:mc="http://schemas.openxmlformats.org/markup-compatibility/2006" xmlns:o="urn:schemas-microsoft-com:office:office" xmlns:r="http://schemas.openxmlformats.org/officeDocument/2006/relationships" xmlns:m="http://schemas.openxmlformats.org/officeDocument/2006/math" xmlns:v="urn:schemas-microsoft-com:vml" xmlns:wp14="http://schemas.microsoft.com/office/word/2010/wordprocessingDrawing" xmlns:wp="http://schemas.openxmlformats.org/drawingml/2006/wordprocessingDrawing" xmlns:w10="urn:schemas-microsoft-com:office:word" xmlns:w="http://schemas.openxmlformats.org/wordprocessingml/2006/main" xmlns:w14="http://schemas.microsoft.com/office/word/2010/wordml" xmlns:wpg="http://schemas.microsoft.com/office/word/2010/wordprocessingGroup" xmlns:wpi="http://schemas.microsoft.com/office/word/2010/wordprocessingInk" xmlns:wne="http://schemas.microsoft.com/office/word/2006/wordml" xmlns:wps="http://schemas.microsoft.com/office/word/2010/wordprocessingShape" mc:Ignorable="w14 wp14">
+<w:endnotes xmlns:wpc="http://schemas.microsoft.com/office/word/2010/wordprocessingCanvas" xmlns:cx="http://schemas.microsoft.com/office/drawing/2014/chartex" xmlns:cx1="http://schemas.microsoft.com/office/drawing/2015/9/8/chartex" xmlns:cx2="http://schemas.microsoft.com/office/drawing/2015/10/21/chartex" xmlns:cx3="http://schemas.microsoft.com/office/drawing/2016/5/9/chartex" xmlns:cx4="http://schemas.microsoft.com/office/drawing/2016/5/10/chartex" xmlns:cx5="http://schemas.microsoft.com/office/drawing/2016/5/11/chartex" xmlns:cx6="http://schemas.microsoft.com/office/drawing/2016/5/12/chartex" xmlns:cx7="http://schemas.microsoft.com/office/drawing/2016/5/13/chartex" xmlns:cx8="http://schemas.microsoft.com/office/drawing/2016/5/14/chartex" xmlns:mc="http://schemas.openxmlformats.org/markup-compatibility/2006" xmlns:aink="http://schemas.microsoft.com/office/drawing/2016/ink" xmlns:am3d="http://schemas.microsoft.com/office/drawing/2017/model3d" xmlns:o="urn:schemas-microsoft-com:office:office" xmlns:r="http://schemas.openxmlformats.org/officeDocument/2006/relationships" xmlns:m="http://schemas.openxmlformats.org/officeDocument/2006/math" xmlns:v="urn:schemas-microsoft-com:vml" xmlns:wp14="http://schemas.microsoft.com/office/word/2010/wordprocessingDrawing" xmlns:wp="http://schemas.openxmlformats.org/drawingml/2006/wordprocessingDrawing" xmlns:w10="urn:schemas-microsoft-com:office:word" xmlns:w="http://schemas.openxmlformats.org/wordprocessingml/2006/main" xmlns:w14="http://schemas.microsoft.com/office/word/2010/wordml" xmlns:w15="http://schemas.microsoft.com/office/word/2012/wordml" xmlns:w16cid="http://schemas.microsoft.com/office/word/2016/wordml/cid" xmlns:w16se="http://schemas.microsoft.com/office/word/2015/wordml/symex" xmlns:wpg="http://schemas.microsoft.com/office/word/2010/wordprocessingGroup" xmlns:wpi="http://schemas.microsoft.com/office/word/2010/wordprocessingInk" xmlns:wne="http://schemas.microsoft.com/office/word/2006/wordml" xmlns:wps="http://schemas.microsoft.com/office/word/2010/wordprocessingShape" mc:Ignorable="w14 w15 w16se w16cid wp14">
   <w:endnote w:type="separator" w:id="-1">
     <w:p>
       <w:pPr>
@@ -2770,7 +2885,7 @@
 </file>
 
 <file path=word/footer1.xml><?xml version="1.0" encoding="utf-8"?>
-<w:ftr xmlns:wpc="http://schemas.microsoft.com/office/word/2010/wordprocessingCanvas" xmlns:mc="http://schemas.openxmlformats.org/markup-compatibility/2006" xmlns:o="urn:schemas-microsoft-com:office:office" xmlns:r="http://schemas.openxmlformats.org/officeDocument/2006/relationships" xmlns:m="http://schemas.openxmlformats.org/officeDocument/2006/math" xmlns:v="urn:schemas-microsoft-com:vml" xmlns:wp14="http://schemas.microsoft.com/office/word/2010/wordprocessingDrawing" xmlns:wp="http://schemas.openxmlformats.org/drawingml/2006/wordprocessingDrawing" xmlns:w10="urn:schemas-microsoft-com:office:word" xmlns:w="http://schemas.openxmlformats.org/wordprocessingml/2006/main" xmlns:w14="http://schemas.microsoft.com/office/word/2010/wordml" xmlns:wpg="http://schemas.microsoft.com/office/word/2010/wordprocessingGroup" xmlns:wpi="http://schemas.microsoft.com/office/word/2010/wordprocessingInk" xmlns:wne="http://schemas.microsoft.com/office/word/2006/wordml" xmlns:wps="http://schemas.microsoft.com/office/word/2010/wordprocessingShape" mc:Ignorable="w14 wp14">
+<w:ftr xmlns:wpc="http://schemas.microsoft.com/office/word/2010/wordprocessingCanvas" xmlns:cx="http://schemas.microsoft.com/office/drawing/2014/chartex" xmlns:cx1="http://schemas.microsoft.com/office/drawing/2015/9/8/chartex" xmlns:cx2="http://schemas.microsoft.com/office/drawing/2015/10/21/chartex" xmlns:cx3="http://schemas.microsoft.com/office/drawing/2016/5/9/chartex" xmlns:cx4="http://schemas.microsoft.com/office/drawing/2016/5/10/chartex" xmlns:cx5="http://schemas.microsoft.com/office/drawing/2016/5/11/chartex" xmlns:cx6="http://schemas.microsoft.com/office/drawing/2016/5/12/chartex" xmlns:cx7="http://schemas.microsoft.com/office/drawing/2016/5/13/chartex" xmlns:cx8="http://schemas.microsoft.com/office/drawing/2016/5/14/chartex" xmlns:mc="http://schemas.openxmlformats.org/markup-compatibility/2006" xmlns:aink="http://schemas.microsoft.com/office/drawing/2016/ink" xmlns:am3d="http://schemas.microsoft.com/office/drawing/2017/model3d" xmlns:o="urn:schemas-microsoft-com:office:office" xmlns:r="http://schemas.openxmlformats.org/officeDocument/2006/relationships" xmlns:m="http://schemas.openxmlformats.org/officeDocument/2006/math" xmlns:v="urn:schemas-microsoft-com:vml" xmlns:wp14="http://schemas.microsoft.com/office/word/2010/wordprocessingDrawing" xmlns:wp="http://schemas.openxmlformats.org/drawingml/2006/wordprocessingDrawing" xmlns:w10="urn:schemas-microsoft-com:office:word" xmlns:w="http://schemas.openxmlformats.org/wordprocessingml/2006/main" xmlns:w14="http://schemas.microsoft.com/office/word/2010/wordml" xmlns:w15="http://schemas.microsoft.com/office/word/2012/wordml" xmlns:w16cid="http://schemas.microsoft.com/office/word/2016/wordml/cid" xmlns:w16se="http://schemas.microsoft.com/office/word/2015/wordml/symex" xmlns:wpg="http://schemas.microsoft.com/office/word/2010/wordprocessingGroup" xmlns:wpi="http://schemas.microsoft.com/office/word/2010/wordprocessingInk" xmlns:wne="http://schemas.microsoft.com/office/word/2006/wordml" xmlns:wps="http://schemas.microsoft.com/office/word/2010/wordprocessingShape" mc:Ignorable="w14 w15 w16se w16cid wp14">
   <w:p>
     <w:pPr>
       <w:pStyle w:val="Piedepgina"/>
@@ -2797,7 +2912,7 @@
       <w:rPr>
         <w:noProof/>
       </w:rPr>
-      <w:t>2</w:t>
+      <w:t>10</w:t>
     </w:r>
     <w:r>
       <w:fldChar w:fldCharType="end"/>
@@ -2807,7 +2922,7 @@
 </file>
 
 <file path=word/footnotes.xml><?xml version="1.0" encoding="utf-8"?>
-<w:footnotes xmlns:wpc="http://schemas.microsoft.com/office/word/2010/wordprocessingCanvas" xmlns:mc="http://schemas.openxmlformats.org/markup-compatibility/2006" xmlns:o="urn:schemas-microsoft-com:office:office" xmlns:r="http://schemas.openxmlformats.org/officeDocument/2006/relationships" xmlns:m="http://schemas.openxmlformats.org/officeDocument/2006/math" xmlns:v="urn:schemas-microsoft-com:vml" xmlns:wp14="http://schemas.microsoft.com/office/word/2010/wordprocessingDrawing" xmlns:wp="http://schemas.openxmlformats.org/drawingml/2006/wordprocessingDrawing" xmlns:w10="urn:schemas-microsoft-com:office:word" xmlns:w="http://schemas.openxmlformats.org/wordprocessingml/2006/main" xmlns:w14="http://schemas.microsoft.com/office/word/2010/wordml" xmlns:wpg="http://schemas.microsoft.com/office/word/2010/wordprocessingGroup" xmlns:wpi="http://schemas.microsoft.com/office/word/2010/wordprocessingInk" xmlns:wne="http://schemas.microsoft.com/office/word/2006/wordml" xmlns:wps="http://schemas.microsoft.com/office/word/2010/wordprocessingShape" mc:Ignorable="w14 wp14">
+<w:footnotes xmlns:wpc="http://schemas.microsoft.com/office/word/2010/wordprocessingCanvas" xmlns:cx="http://schemas.microsoft.com/office/drawing/2014/chartex" xmlns:cx1="http://schemas.microsoft.com/office/drawing/2015/9/8/chartex" xmlns:cx2="http://schemas.microsoft.com/office/drawing/2015/10/21/chartex" xmlns:cx3="http://schemas.microsoft.com/office/drawing/2016/5/9/chartex" xmlns:cx4="http://schemas.microsoft.com/office/drawing/2016/5/10/chartex" xmlns:cx5="http://schemas.microsoft.com/office/drawing/2016/5/11/chartex" xmlns:cx6="http://schemas.microsoft.com/office/drawing/2016/5/12/chartex" xmlns:cx7="http://schemas.microsoft.com/office/drawing/2016/5/13/chartex" xmlns:cx8="http://schemas.microsoft.com/office/drawing/2016/5/14/chartex" xmlns:mc="http://schemas.openxmlformats.org/markup-compatibility/2006" xmlns:aink="http://schemas.microsoft.com/office/drawing/2016/ink" xmlns:am3d="http://schemas.microsoft.com/office/drawing/2017/model3d" xmlns:o="urn:schemas-microsoft-com:office:office" xmlns:r="http://schemas.openxmlformats.org/officeDocument/2006/relationships" xmlns:m="http://schemas.openxmlformats.org/officeDocument/2006/math" xmlns:v="urn:schemas-microsoft-com:vml" xmlns:wp14="http://schemas.microsoft.com/office/word/2010/wordprocessingDrawing" xmlns:wp="http://schemas.openxmlformats.org/drawingml/2006/wordprocessingDrawing" xmlns:w10="urn:schemas-microsoft-com:office:word" xmlns:w="http://schemas.openxmlformats.org/wordprocessingml/2006/main" xmlns:w14="http://schemas.microsoft.com/office/word/2010/wordml" xmlns:w15="http://schemas.microsoft.com/office/word/2012/wordml" xmlns:w16cid="http://schemas.microsoft.com/office/word/2016/wordml/cid" xmlns:w16se="http://schemas.microsoft.com/office/word/2015/wordml/symex" xmlns:wpg="http://schemas.microsoft.com/office/word/2010/wordprocessingGroup" xmlns:wpi="http://schemas.microsoft.com/office/word/2010/wordprocessingInk" xmlns:wne="http://schemas.microsoft.com/office/word/2006/wordml" xmlns:wps="http://schemas.microsoft.com/office/word/2010/wordprocessingShape" mc:Ignorable="w14 w15 w16se w16cid wp14">
   <w:footnote w:type="separator" w:id="-1">
     <w:p>
       <w:pPr>
@@ -2832,7 +2947,7 @@
 </file>
 
 <file path=word/header1.xml><?xml version="1.0" encoding="utf-8"?>
-<w:hdr xmlns:wpc="http://schemas.microsoft.com/office/word/2010/wordprocessingCanvas" xmlns:mc="http://schemas.openxmlformats.org/markup-compatibility/2006" xmlns:o="urn:schemas-microsoft-com:office:office" xmlns:r="http://schemas.openxmlformats.org/officeDocument/2006/relationships" xmlns:m="http://schemas.openxmlformats.org/officeDocument/2006/math" xmlns:v="urn:schemas-microsoft-com:vml" xmlns:wp14="http://schemas.microsoft.com/office/word/2010/wordprocessingDrawing" xmlns:wp="http://schemas.openxmlformats.org/drawingml/2006/wordprocessingDrawing" xmlns:w10="urn:schemas-microsoft-com:office:word" xmlns:w="http://schemas.openxmlformats.org/wordprocessingml/2006/main" xmlns:w14="http://schemas.microsoft.com/office/word/2010/wordml" xmlns:wpg="http://schemas.microsoft.com/office/word/2010/wordprocessingGroup" xmlns:wpi="http://schemas.microsoft.com/office/word/2010/wordprocessingInk" xmlns:wne="http://schemas.microsoft.com/office/word/2006/wordml" xmlns:wps="http://schemas.microsoft.com/office/word/2010/wordprocessingShape" mc:Ignorable="w14 wp14">
+<w:hdr xmlns:wpc="http://schemas.microsoft.com/office/word/2010/wordprocessingCanvas" xmlns:cx="http://schemas.microsoft.com/office/drawing/2014/chartex" xmlns:cx1="http://schemas.microsoft.com/office/drawing/2015/9/8/chartex" xmlns:cx2="http://schemas.microsoft.com/office/drawing/2015/10/21/chartex" xmlns:cx3="http://schemas.microsoft.com/office/drawing/2016/5/9/chartex" xmlns:cx4="http://schemas.microsoft.com/office/drawing/2016/5/10/chartex" xmlns:cx5="http://schemas.microsoft.com/office/drawing/2016/5/11/chartex" xmlns:cx6="http://schemas.microsoft.com/office/drawing/2016/5/12/chartex" xmlns:cx7="http://schemas.microsoft.com/office/drawing/2016/5/13/chartex" xmlns:cx8="http://schemas.microsoft.com/office/drawing/2016/5/14/chartex" xmlns:mc="http://schemas.openxmlformats.org/markup-compatibility/2006" xmlns:aink="http://schemas.microsoft.com/office/drawing/2016/ink" xmlns:am3d="http://schemas.microsoft.com/office/drawing/2017/model3d" xmlns:o="urn:schemas-microsoft-com:office:office" xmlns:r="http://schemas.openxmlformats.org/officeDocument/2006/relationships" xmlns:m="http://schemas.openxmlformats.org/officeDocument/2006/math" xmlns:v="urn:schemas-microsoft-com:vml" xmlns:wp14="http://schemas.microsoft.com/office/word/2010/wordprocessingDrawing" xmlns:wp="http://schemas.openxmlformats.org/drawingml/2006/wordprocessingDrawing" xmlns:w10="urn:schemas-microsoft-com:office:word" xmlns:w="http://schemas.openxmlformats.org/wordprocessingml/2006/main" xmlns:w14="http://schemas.microsoft.com/office/word/2010/wordml" xmlns:w15="http://schemas.microsoft.com/office/word/2012/wordml" xmlns:w16cid="http://schemas.microsoft.com/office/word/2016/wordml/cid" xmlns:w16se="http://schemas.microsoft.com/office/word/2015/wordml/symex" xmlns:wpg="http://schemas.microsoft.com/office/word/2010/wordprocessingGroup" xmlns:wpi="http://schemas.microsoft.com/office/word/2010/wordprocessingInk" xmlns:wne="http://schemas.microsoft.com/office/word/2006/wordml" xmlns:wps="http://schemas.microsoft.com/office/word/2010/wordprocessingShape" mc:Ignorable="w14 w15 w16se w16cid wp14">
   <w:p>
     <w:pPr>
       <w:pStyle w:val="Encabezado"/>
@@ -2845,7 +2960,7 @@
 </file>
 
 <file path=word/styles.xml><?xml version="1.0" encoding="utf-8"?>
-<w:styles xmlns:mc="http://schemas.openxmlformats.org/markup-compatibility/2006" xmlns:r="http://schemas.openxmlformats.org/officeDocument/2006/relationships" xmlns:w="http://schemas.openxmlformats.org/wordprocessingml/2006/main" xmlns:w14="http://schemas.microsoft.com/office/word/2010/wordml" mc:Ignorable="w14">
+<w:styles xmlns:mc="http://schemas.openxmlformats.org/markup-compatibility/2006" xmlns:r="http://schemas.openxmlformats.org/officeDocument/2006/relationships" xmlns:w="http://schemas.openxmlformats.org/wordprocessingml/2006/main" xmlns:w14="http://schemas.microsoft.com/office/word/2010/wordml" xmlns:w15="http://schemas.microsoft.com/office/word/2012/wordml" xmlns:w16cid="http://schemas.microsoft.com/office/word/2016/wordml/cid" xmlns:w16se="http://schemas.microsoft.com/office/word/2015/wordml/symex" mc:Ignorable="w14 w15 w16se w16cid">
   <w:docDefaults>
     <w:rPrDefault>
       <w:rPr>
@@ -2861,144 +2976,382 @@
       </w:pPr>
     </w:pPrDefault>
   </w:docDefaults>
-  <w:latentStyles w:defLockedState="0" w:defUIPriority="99" w:defSemiHidden="1" w:defUnhideWhenUsed="1" w:defQFormat="0" w:count="267">
-    <w:lsdException w:name="Normal" w:semiHidden="0" w:uiPriority="0" w:unhideWhenUsed="0" w:qFormat="1"/>
-    <w:lsdException w:name="heading 1" w:semiHidden="0" w:uiPriority="9" w:unhideWhenUsed="0" w:qFormat="1"/>
-    <w:lsdException w:name="heading 2" w:uiPriority="9" w:qFormat="1"/>
-    <w:lsdException w:name="heading 3" w:uiPriority="9" w:qFormat="1"/>
-    <w:lsdException w:name="heading 4" w:uiPriority="9" w:qFormat="1"/>
-    <w:lsdException w:name="heading 5" w:uiPriority="9" w:qFormat="1"/>
-    <w:lsdException w:name="heading 6" w:uiPriority="9" w:qFormat="1"/>
-    <w:lsdException w:name="heading 7" w:uiPriority="9" w:qFormat="1"/>
-    <w:lsdException w:name="heading 8" w:uiPriority="9" w:qFormat="1"/>
-    <w:lsdException w:name="heading 9" w:uiPriority="9" w:qFormat="1"/>
-    <w:lsdException w:name="toc 1" w:uiPriority="39"/>
-    <w:lsdException w:name="toc 2" w:uiPriority="39"/>
-    <w:lsdException w:name="toc 3" w:uiPriority="39"/>
-    <w:lsdException w:name="toc 4" w:uiPriority="39"/>
-    <w:lsdException w:name="toc 5" w:uiPriority="39"/>
-    <w:lsdException w:name="toc 6" w:uiPriority="39"/>
-    <w:lsdException w:name="toc 7" w:uiPriority="39"/>
-    <w:lsdException w:name="toc 8" w:uiPriority="39"/>
-    <w:lsdException w:name="toc 9" w:uiPriority="39"/>
-    <w:lsdException w:name="caption" w:uiPriority="35" w:qFormat="1"/>
-    <w:lsdException w:name="Title" w:semiHidden="0" w:uiPriority="10" w:unhideWhenUsed="0" w:qFormat="1"/>
-    <w:lsdException w:name="Default Paragraph Font" w:uiPriority="1"/>
-    <w:lsdException w:name="Subtitle" w:semiHidden="0" w:uiPriority="11" w:unhideWhenUsed="0" w:qFormat="1"/>
-    <w:lsdException w:name="Strong" w:semiHidden="0" w:uiPriority="22" w:unhideWhenUsed="0" w:qFormat="1"/>
-    <w:lsdException w:name="Emphasis" w:semiHidden="0" w:uiPriority="20" w:unhideWhenUsed="0" w:qFormat="1"/>
-    <w:lsdException w:name="Table Grid" w:semiHidden="0" w:uiPriority="59" w:unhideWhenUsed="0"/>
-    <w:lsdException w:name="Placeholder Text" w:unhideWhenUsed="0"/>
-    <w:lsdException w:name="No Spacing" w:semiHidden="0" w:uiPriority="1" w:unhideWhenUsed="0" w:qFormat="1"/>
-    <w:lsdException w:name="Light Shading" w:semiHidden="0" w:uiPriority="60" w:unhideWhenUsed="0"/>
-    <w:lsdException w:name="Light List" w:semiHidden="0" w:uiPriority="61" w:unhideWhenUsed="0"/>
-    <w:lsdException w:name="Light Grid" w:semiHidden="0" w:uiPriority="62" w:unhideWhenUsed="0"/>
-    <w:lsdException w:name="Medium Shading 1" w:semiHidden="0" w:uiPriority="63" w:unhideWhenUsed="0"/>
-    <w:lsdException w:name="Medium Shading 2" w:semiHidden="0" w:uiPriority="64" w:unhideWhenUsed="0"/>
-    <w:lsdException w:name="Medium List 1" w:semiHidden="0" w:uiPriority="65" w:unhideWhenUsed="0"/>
-    <w:lsdException w:name="Medium List 2" w:semiHidden="0" w:uiPriority="66" w:unhideWhenUsed="0"/>
-    <w:lsdException w:name="Medium Grid 1" w:semiHidden="0" w:uiPriority="67" w:unhideWhenUsed="0"/>
-    <w:lsdException w:name="Medium Grid 2" w:semiHidden="0" w:uiPriority="68" w:unhideWhenUsed="0"/>
-    <w:lsdException w:name="Medium Grid 3" w:semiHidden="0" w:uiPriority="69" w:unhideWhenUsed="0"/>
-    <w:lsdException w:name="Dark List" w:semiHidden="0" w:uiPriority="70" w:unhideWhenUsed="0"/>
-    <w:lsdException w:name="Colorful Shading" w:semiHidden="0" w:uiPriority="71" w:unhideWhenUsed="0"/>
-    <w:lsdException w:name="Colorful List" w:semiHidden="0" w:uiPriority="72" w:unhideWhenUsed="0"/>
-    <w:lsdException w:name="Colorful Grid" w:semiHidden="0" w:uiPriority="73" w:unhideWhenUsed="0"/>
-    <w:lsdException w:name="Light Shading Accent 1" w:semiHidden="0" w:uiPriority="60" w:unhideWhenUsed="0"/>
-    <w:lsdException w:name="Light List Accent 1" w:semiHidden="0" w:uiPriority="61" w:unhideWhenUsed="0"/>
-    <w:lsdException w:name="Light Grid Accent 1" w:semiHidden="0" w:uiPriority="62" w:unhideWhenUsed="0"/>
-    <w:lsdException w:name="Medium Shading 1 Accent 1" w:semiHidden="0" w:uiPriority="63" w:unhideWhenUsed="0"/>
-    <w:lsdException w:name="Medium Shading 2 Accent 1" w:semiHidden="0" w:uiPriority="64" w:unhideWhenUsed="0"/>
-    <w:lsdException w:name="Medium List 1 Accent 1" w:semiHidden="0" w:uiPriority="65" w:unhideWhenUsed="0"/>
-    <w:lsdException w:name="Revision" w:unhideWhenUsed="0"/>
-    <w:lsdException w:name="List Paragraph" w:semiHidden="0" w:uiPriority="34" w:unhideWhenUsed="0" w:qFormat="1"/>
-    <w:lsdException w:name="Quote" w:semiHidden="0" w:uiPriority="29" w:unhideWhenUsed="0" w:qFormat="1"/>
-    <w:lsdException w:name="Intense Quote" w:semiHidden="0" w:uiPriority="30" w:unhideWhenUsed="0" w:qFormat="1"/>
-    <w:lsdException w:name="Medium List 2 Accent 1" w:semiHidden="0" w:uiPriority="66" w:unhideWhenUsed="0"/>
-    <w:lsdException w:name="Medium Grid 1 Accent 1" w:semiHidden="0" w:uiPriority="67" w:unhideWhenUsed="0"/>
-    <w:lsdException w:name="Medium Grid 2 Accent 1" w:semiHidden="0" w:uiPriority="68" w:unhideWhenUsed="0"/>
-    <w:lsdException w:name="Medium Grid 3 Accent 1" w:semiHidden="0" w:uiPriority="69" w:unhideWhenUsed="0"/>
-    <w:lsdException w:name="Dark List Accent 1" w:semiHidden="0" w:uiPriority="70" w:unhideWhenUsed="0"/>
-    <w:lsdException w:name="Colorful Shading Accent 1" w:semiHidden="0" w:uiPriority="71" w:unhideWhenUsed="0"/>
-    <w:lsdException w:name="Colorful List Accent 1" w:semiHidden="0" w:uiPriority="72" w:unhideWhenUsed="0"/>
-    <w:lsdException w:name="Colorful Grid Accent 1" w:semiHidden="0" w:uiPriority="73" w:unhideWhenUsed="0"/>
-    <w:lsdException w:name="Light Shading Accent 2" w:semiHidden="0" w:uiPriority="60" w:unhideWhenUsed="0"/>
-    <w:lsdException w:name="Light List Accent 2" w:semiHidden="0" w:uiPriority="61" w:unhideWhenUsed="0"/>
-    <w:lsdException w:name="Light Grid Accent 2" w:semiHidden="0" w:uiPriority="62" w:unhideWhenUsed="0"/>
-    <w:lsdException w:name="Medium Shading 1 Accent 2" w:semiHidden="0" w:uiPriority="63" w:unhideWhenUsed="0"/>
-    <w:lsdException w:name="Medium Shading 2 Accent 2" w:semiHidden="0" w:uiPriority="64" w:unhideWhenUsed="0"/>
-    <w:lsdException w:name="Medium List 1 Accent 2" w:semiHidden="0" w:uiPriority="65" w:unhideWhenUsed="0"/>
-    <w:lsdException w:name="Medium List 2 Accent 2" w:semiHidden="0" w:uiPriority="66" w:unhideWhenUsed="0"/>
-    <w:lsdException w:name="Medium Grid 1 Accent 2" w:semiHidden="0" w:uiPriority="67" w:unhideWhenUsed="0"/>
-    <w:lsdException w:name="Medium Grid 2 Accent 2" w:semiHidden="0" w:uiPriority="68" w:unhideWhenUsed="0"/>
-    <w:lsdException w:name="Medium Grid 3 Accent 2" w:semiHidden="0" w:uiPriority="69" w:unhideWhenUsed="0"/>
-    <w:lsdException w:name="Dark List Accent 2" w:semiHidden="0" w:uiPriority="70" w:unhideWhenUsed="0"/>
-    <w:lsdException w:name="Colorful Shading Accent 2" w:semiHidden="0" w:uiPriority="71" w:unhideWhenUsed="0"/>
-    <w:lsdException w:name="Colorful List Accent 2" w:semiHidden="0" w:uiPriority="72" w:unhideWhenUsed="0"/>
-    <w:lsdException w:name="Colorful Grid Accent 2" w:semiHidden="0" w:uiPriority="73" w:unhideWhenUsed="0"/>
-    <w:lsdException w:name="Light Shading Accent 3" w:semiHidden="0" w:uiPriority="60" w:unhideWhenUsed="0"/>
-    <w:lsdException w:name="Light List Accent 3" w:semiHidden="0" w:uiPriority="61" w:unhideWhenUsed="0"/>
-    <w:lsdException w:name="Light Grid Accent 3" w:semiHidden="0" w:uiPriority="62" w:unhideWhenUsed="0"/>
-    <w:lsdException w:name="Medium Shading 1 Accent 3" w:semiHidden="0" w:uiPriority="63" w:unhideWhenUsed="0"/>
-    <w:lsdException w:name="Medium Shading 2 Accent 3" w:semiHidden="0" w:uiPriority="64" w:unhideWhenUsed="0"/>
-    <w:lsdException w:name="Medium List 1 Accent 3" w:semiHidden="0" w:uiPriority="65" w:unhideWhenUsed="0"/>
-    <w:lsdException w:name="Medium List 2 Accent 3" w:semiHidden="0" w:uiPriority="66" w:unhideWhenUsed="0"/>
-    <w:lsdException w:name="Medium Grid 1 Accent 3" w:semiHidden="0" w:uiPriority="67" w:unhideWhenUsed="0"/>
-    <w:lsdException w:name="Medium Grid 2 Accent 3" w:semiHidden="0" w:uiPriority="68" w:unhideWhenUsed="0"/>
-    <w:lsdException w:name="Medium Grid 3 Accent 3" w:semiHidden="0" w:uiPriority="69" w:unhideWhenUsed="0"/>
-    <w:lsdException w:name="Dark List Accent 3" w:semiHidden="0" w:uiPriority="70" w:unhideWhenUsed="0"/>
-    <w:lsdException w:name="Colorful Shading Accent 3" w:semiHidden="0" w:uiPriority="71" w:unhideWhenUsed="0"/>
-    <w:lsdException w:name="Colorful List Accent 3" w:semiHidden="0" w:uiPriority="72" w:unhideWhenUsed="0"/>
-    <w:lsdException w:name="Colorful Grid Accent 3" w:semiHidden="0" w:uiPriority="73" w:unhideWhenUsed="0"/>
-    <w:lsdException w:name="Light Shading Accent 4" w:semiHidden="0" w:uiPriority="60" w:unhideWhenUsed="0"/>
-    <w:lsdException w:name="Light List Accent 4" w:semiHidden="0" w:uiPriority="61" w:unhideWhenUsed="0"/>
-    <w:lsdException w:name="Light Grid Accent 4" w:semiHidden="0" w:uiPriority="62" w:unhideWhenUsed="0"/>
-    <w:lsdException w:name="Medium Shading 1 Accent 4" w:semiHidden="0" w:uiPriority="63" w:unhideWhenUsed="0"/>
-    <w:lsdException w:name="Medium Shading 2 Accent 4" w:semiHidden="0" w:uiPriority="64" w:unhideWhenUsed="0"/>
-    <w:lsdException w:name="Medium List 1 Accent 4" w:semiHidden="0" w:uiPriority="65" w:unhideWhenUsed="0"/>
-    <w:lsdException w:name="Medium List 2 Accent 4" w:semiHidden="0" w:uiPriority="66" w:unhideWhenUsed="0"/>
-    <w:lsdException w:name="Medium Grid 1 Accent 4" w:semiHidden="0" w:uiPriority="67" w:unhideWhenUsed="0"/>
-    <w:lsdException w:name="Medium Grid 2 Accent 4" w:semiHidden="0" w:uiPriority="68" w:unhideWhenUsed="0"/>
-    <w:lsdException w:name="Medium Grid 3 Accent 4" w:semiHidden="0" w:uiPriority="69" w:unhideWhenUsed="0"/>
-    <w:lsdException w:name="Dark List Accent 4" w:semiHidden="0" w:uiPriority="70" w:unhideWhenUsed="0"/>
-    <w:lsdException w:name="Colorful Shading Accent 4" w:semiHidden="0" w:uiPriority="71" w:unhideWhenUsed="0"/>
-    <w:lsdException w:name="Colorful List Accent 4" w:semiHidden="0" w:uiPriority="72" w:unhideWhenUsed="0"/>
-    <w:lsdException w:name="Colorful Grid Accent 4" w:semiHidden="0" w:uiPriority="73" w:unhideWhenUsed="0"/>
-    <w:lsdException w:name="Light Shading Accent 5" w:semiHidden="0" w:uiPriority="60" w:unhideWhenUsed="0"/>
-    <w:lsdException w:name="Light List Accent 5" w:semiHidden="0" w:uiPriority="61" w:unhideWhenUsed="0"/>
-    <w:lsdException w:name="Light Grid Accent 5" w:semiHidden="0" w:uiPriority="62" w:unhideWhenUsed="0"/>
-    <w:lsdException w:name="Medium Shading 1 Accent 5" w:semiHidden="0" w:uiPriority="63" w:unhideWhenUsed="0"/>
-    <w:lsdException w:name="Medium Shading 2 Accent 5" w:semiHidden="0" w:uiPriority="64" w:unhideWhenUsed="0"/>
-    <w:lsdException w:name="Medium List 1 Accent 5" w:semiHidden="0" w:uiPriority="65" w:unhideWhenUsed="0"/>
-    <w:lsdException w:name="Medium List 2 Accent 5" w:semiHidden="0" w:uiPriority="66" w:unhideWhenUsed="0"/>
-    <w:lsdException w:name="Medium Grid 1 Accent 5" w:semiHidden="0" w:uiPriority="67" w:unhideWhenUsed="0"/>
-    <w:lsdException w:name="Medium Grid 2 Accent 5" w:semiHidden="0" w:uiPriority="68" w:unhideWhenUsed="0"/>
-    <w:lsdException w:name="Medium Grid 3 Accent 5" w:semiHidden="0" w:uiPriority="69" w:unhideWhenUsed="0"/>
-    <w:lsdException w:name="Dark List Accent 5" w:semiHidden="0" w:uiPriority="70" w:unhideWhenUsed="0"/>
-    <w:lsdException w:name="Colorful Shading Accent 5" w:semiHidden="0" w:uiPriority="71" w:unhideWhenUsed="0"/>
-    <w:lsdException w:name="Colorful List Accent 5" w:semiHidden="0" w:uiPriority="72" w:unhideWhenUsed="0"/>
-    <w:lsdException w:name="Colorful Grid Accent 5" w:semiHidden="0" w:uiPriority="73" w:unhideWhenUsed="0"/>
-    <w:lsdException w:name="Light Shading Accent 6" w:semiHidden="0" w:uiPriority="60" w:unhideWhenUsed="0"/>
-    <w:lsdException w:name="Light List Accent 6" w:semiHidden="0" w:uiPriority="61" w:unhideWhenUsed="0"/>
-    <w:lsdException w:name="Light Grid Accent 6" w:semiHidden="0" w:uiPriority="62" w:unhideWhenUsed="0"/>
-    <w:lsdException w:name="Medium Shading 1 Accent 6" w:semiHidden="0" w:uiPriority="63" w:unhideWhenUsed="0"/>
-    <w:lsdException w:name="Medium Shading 2 Accent 6" w:semiHidden="0" w:uiPriority="64" w:unhideWhenUsed="0"/>
-    <w:lsdException w:name="Medium List 1 Accent 6" w:semiHidden="0" w:uiPriority="65" w:unhideWhenUsed="0"/>
-    <w:lsdException w:name="Medium List 2 Accent 6" w:semiHidden="0" w:uiPriority="66" w:unhideWhenUsed="0"/>
-    <w:lsdException w:name="Medium Grid 1 Accent 6" w:semiHidden="0" w:uiPriority="67" w:unhideWhenUsed="0"/>
-    <w:lsdException w:name="Medium Grid 2 Accent 6" w:semiHidden="0" w:uiPriority="68" w:unhideWhenUsed="0"/>
-    <w:lsdException w:name="Medium Grid 3 Accent 6" w:semiHidden="0" w:uiPriority="69" w:unhideWhenUsed="0"/>
-    <w:lsdException w:name="Dark List Accent 6" w:semiHidden="0" w:uiPriority="70" w:unhideWhenUsed="0"/>
-    <w:lsdException w:name="Colorful Shading Accent 6" w:semiHidden="0" w:uiPriority="71" w:unhideWhenUsed="0"/>
-    <w:lsdException w:name="Colorful List Accent 6" w:semiHidden="0" w:uiPriority="72" w:unhideWhenUsed="0"/>
-    <w:lsdException w:name="Colorful Grid Accent 6" w:semiHidden="0" w:uiPriority="73" w:unhideWhenUsed="0"/>
-    <w:lsdException w:name="Subtle Emphasis" w:semiHidden="0" w:uiPriority="19" w:unhideWhenUsed="0" w:qFormat="1"/>
-    <w:lsdException w:name="Intense Emphasis" w:semiHidden="0" w:uiPriority="21" w:unhideWhenUsed="0" w:qFormat="1"/>
-    <w:lsdException w:name="Subtle Reference" w:semiHidden="0" w:uiPriority="31" w:unhideWhenUsed="0" w:qFormat="1"/>
-    <w:lsdException w:name="Intense Reference" w:semiHidden="0" w:uiPriority="32" w:unhideWhenUsed="0" w:qFormat="1"/>
-    <w:lsdException w:name="Book Title" w:semiHidden="0" w:uiPriority="33" w:unhideWhenUsed="0" w:qFormat="1"/>
-    <w:lsdException w:name="Bibliography" w:uiPriority="37"/>
-    <w:lsdException w:name="TOC Heading" w:uiPriority="39" w:qFormat="1"/>
+  <w:latentStyles w:defLockedState="0" w:defUIPriority="99" w:defSemiHidden="0" w:defUnhideWhenUsed="0" w:defQFormat="0" w:count="375">
+    <w:lsdException w:name="Normal" w:uiPriority="0" w:qFormat="1"/>
+    <w:lsdException w:name="heading 1" w:uiPriority="9" w:qFormat="1"/>
+    <w:lsdException w:name="heading 2" w:semiHidden="1" w:uiPriority="9" w:unhideWhenUsed="1" w:qFormat="1"/>
+    <w:lsdException w:name="heading 3" w:semiHidden="1" w:uiPriority="9" w:unhideWhenUsed="1" w:qFormat="1"/>
+    <w:lsdException w:name="heading 4" w:semiHidden="1" w:uiPriority="9" w:unhideWhenUsed="1" w:qFormat="1"/>
+    <w:lsdException w:name="heading 5" w:semiHidden="1" w:uiPriority="9" w:unhideWhenUsed="1" w:qFormat="1"/>
+    <w:lsdException w:name="heading 6" w:semiHidden="1" w:uiPriority="9" w:unhideWhenUsed="1" w:qFormat="1"/>
+    <w:lsdException w:name="heading 7" w:semiHidden="1" w:uiPriority="9" w:unhideWhenUsed="1" w:qFormat="1"/>
+    <w:lsdException w:name="heading 8" w:semiHidden="1" w:uiPriority="9" w:unhideWhenUsed="1" w:qFormat="1"/>
+    <w:lsdException w:name="heading 9" w:semiHidden="1" w:uiPriority="9" w:unhideWhenUsed="1" w:qFormat="1"/>
+    <w:lsdException w:name="index 1" w:semiHidden="1" w:unhideWhenUsed="1"/>
+    <w:lsdException w:name="index 2" w:semiHidden="1" w:unhideWhenUsed="1"/>
+    <w:lsdException w:name="index 3" w:semiHidden="1" w:unhideWhenUsed="1"/>
+    <w:lsdException w:name="index 4" w:semiHidden="1" w:unhideWhenUsed="1"/>
+    <w:lsdException w:name="index 5" w:semiHidden="1" w:unhideWhenUsed="1"/>
+    <w:lsdException w:name="index 6" w:semiHidden="1" w:unhideWhenUsed="1"/>
+    <w:lsdException w:name="index 7" w:semiHidden="1" w:unhideWhenUsed="1"/>
+    <w:lsdException w:name="index 8" w:semiHidden="1" w:unhideWhenUsed="1"/>
+    <w:lsdException w:name="index 9" w:semiHidden="1" w:unhideWhenUsed="1"/>
+    <w:lsdException w:name="toc 1" w:semiHidden="1" w:uiPriority="39" w:unhideWhenUsed="1"/>
+    <w:lsdException w:name="toc 2" w:semiHidden="1" w:uiPriority="39" w:unhideWhenUsed="1"/>
+    <w:lsdException w:name="toc 3" w:semiHidden="1" w:uiPriority="39" w:unhideWhenUsed="1"/>
+    <w:lsdException w:name="toc 4" w:semiHidden="1" w:uiPriority="39" w:unhideWhenUsed="1"/>
+    <w:lsdException w:name="toc 5" w:semiHidden="1" w:uiPriority="39" w:unhideWhenUsed="1"/>
+    <w:lsdException w:name="toc 6" w:semiHidden="1" w:uiPriority="39" w:unhideWhenUsed="1"/>
+    <w:lsdException w:name="toc 7" w:semiHidden="1" w:uiPriority="39" w:unhideWhenUsed="1"/>
+    <w:lsdException w:name="toc 8" w:semiHidden="1" w:uiPriority="39" w:unhideWhenUsed="1"/>
+    <w:lsdException w:name="toc 9" w:semiHidden="1" w:uiPriority="39" w:unhideWhenUsed="1"/>
+    <w:lsdException w:name="Normal Indent" w:semiHidden="1" w:unhideWhenUsed="1"/>
+    <w:lsdException w:name="footnote text" w:semiHidden="1" w:unhideWhenUsed="1"/>
+    <w:lsdException w:name="annotation text" w:semiHidden="1" w:unhideWhenUsed="1"/>
+    <w:lsdException w:name="header" w:semiHidden="1" w:unhideWhenUsed="1"/>
+    <w:lsdException w:name="footer" w:semiHidden="1" w:unhideWhenUsed="1"/>
+    <w:lsdException w:name="index heading" w:semiHidden="1" w:unhideWhenUsed="1"/>
+    <w:lsdException w:name="caption" w:semiHidden="1" w:uiPriority="35" w:unhideWhenUsed="1" w:qFormat="1"/>
+    <w:lsdException w:name="table of figures" w:semiHidden="1" w:unhideWhenUsed="1"/>
+    <w:lsdException w:name="envelope address" w:semiHidden="1" w:unhideWhenUsed="1"/>
+    <w:lsdException w:name="envelope return" w:semiHidden="1" w:unhideWhenUsed="1"/>
+    <w:lsdException w:name="footnote reference" w:semiHidden="1" w:unhideWhenUsed="1"/>
+    <w:lsdException w:name="annotation reference" w:semiHidden="1" w:unhideWhenUsed="1"/>
+    <w:lsdException w:name="line number" w:semiHidden="1" w:unhideWhenUsed="1"/>
+    <w:lsdException w:name="page number" w:semiHidden="1" w:unhideWhenUsed="1"/>
+    <w:lsdException w:name="endnote reference" w:semiHidden="1" w:unhideWhenUsed="1"/>
+    <w:lsdException w:name="endnote text" w:semiHidden="1" w:unhideWhenUsed="1"/>
+    <w:lsdException w:name="table of authorities" w:semiHidden="1" w:unhideWhenUsed="1"/>
+    <w:lsdException w:name="macro" w:semiHidden="1" w:unhideWhenUsed="1"/>
+    <w:lsdException w:name="toa heading" w:semiHidden="1" w:unhideWhenUsed="1"/>
+    <w:lsdException w:name="List" w:semiHidden="1" w:unhideWhenUsed="1"/>
+    <w:lsdException w:name="List Bullet" w:semiHidden="1" w:unhideWhenUsed="1"/>
+    <w:lsdException w:name="List Number" w:semiHidden="1" w:unhideWhenUsed="1"/>
+    <w:lsdException w:name="List 2" w:semiHidden="1" w:unhideWhenUsed="1"/>
+    <w:lsdException w:name="List 3" w:semiHidden="1" w:unhideWhenUsed="1"/>
+    <w:lsdException w:name="List 4" w:semiHidden="1" w:unhideWhenUsed="1"/>
+    <w:lsdException w:name="List 5" w:semiHidden="1" w:unhideWhenUsed="1"/>
+    <w:lsdException w:name="List Bullet 2" w:semiHidden="1" w:unhideWhenUsed="1"/>
+    <w:lsdException w:name="List Bullet 3" w:semiHidden="1" w:unhideWhenUsed="1"/>
+    <w:lsdException w:name="List Bullet 4" w:semiHidden="1" w:unhideWhenUsed="1"/>
+    <w:lsdException w:name="List Bullet 5" w:semiHidden="1" w:unhideWhenUsed="1"/>
+    <w:lsdException w:name="List Number 2" w:semiHidden="1" w:unhideWhenUsed="1"/>
+    <w:lsdException w:name="List Number 3" w:semiHidden="1" w:unhideWhenUsed="1"/>
+    <w:lsdException w:name="List Number 4" w:semiHidden="1" w:unhideWhenUsed="1"/>
+    <w:lsdException w:name="List Number 5" w:semiHidden="1" w:unhideWhenUsed="1"/>
+    <w:lsdException w:name="Title" w:uiPriority="10" w:qFormat="1"/>
+    <w:lsdException w:name="Closing" w:semiHidden="1" w:unhideWhenUsed="1"/>
+    <w:lsdException w:name="Signature" w:semiHidden="1" w:unhideWhenUsed="1"/>
+    <w:lsdException w:name="Default Paragraph Font" w:semiHidden="1" w:uiPriority="1" w:unhideWhenUsed="1"/>
+    <w:lsdException w:name="Body Text" w:semiHidden="1" w:unhideWhenUsed="1"/>
+    <w:lsdException w:name="Body Text Indent" w:semiHidden="1" w:unhideWhenUsed="1"/>
+    <w:lsdException w:name="List Continue" w:semiHidden="1" w:unhideWhenUsed="1"/>
+    <w:lsdException w:name="List Continue 2" w:semiHidden="1" w:unhideWhenUsed="1"/>
+    <w:lsdException w:name="List Continue 3" w:semiHidden="1" w:unhideWhenUsed="1"/>
+    <w:lsdException w:name="List Continue 4" w:semiHidden="1" w:unhideWhenUsed="1"/>
+    <w:lsdException w:name="List Continue 5" w:semiHidden="1" w:unhideWhenUsed="1"/>
+    <w:lsdException w:name="Message Header" w:semiHidden="1" w:unhideWhenUsed="1"/>
+    <w:lsdException w:name="Subtitle" w:uiPriority="11" w:qFormat="1"/>
+    <w:lsdException w:name="Salutation" w:semiHidden="1" w:unhideWhenUsed="1"/>
+    <w:lsdException w:name="Date" w:semiHidden="1" w:unhideWhenUsed="1"/>
+    <w:lsdException w:name="Body Text First Indent" w:semiHidden="1" w:unhideWhenUsed="1"/>
+    <w:lsdException w:name="Body Text First Indent 2" w:semiHidden="1" w:unhideWhenUsed="1"/>
+    <w:lsdException w:name="Note Heading" w:semiHidden="1" w:unhideWhenUsed="1"/>
+    <w:lsdException w:name="Body Text 2" w:semiHidden="1" w:unhideWhenUsed="1"/>
+    <w:lsdException w:name="Body Text 3" w:semiHidden="1" w:unhideWhenUsed="1"/>
+    <w:lsdException w:name="Body Text Indent 2" w:semiHidden="1" w:unhideWhenUsed="1"/>
+    <w:lsdException w:name="Body Text Indent 3" w:semiHidden="1" w:unhideWhenUsed="1"/>
+    <w:lsdException w:name="Block Text" w:semiHidden="1" w:unhideWhenUsed="1"/>
+    <w:lsdException w:name="Hyperlink" w:semiHidden="1" w:unhideWhenUsed="1"/>
+    <w:lsdException w:name="FollowedHyperlink" w:semiHidden="1" w:unhideWhenUsed="1"/>
+    <w:lsdException w:name="Strong" w:uiPriority="22" w:qFormat="1"/>
+    <w:lsdException w:name="Emphasis" w:uiPriority="20" w:qFormat="1"/>
+    <w:lsdException w:name="Document Map" w:semiHidden="1" w:unhideWhenUsed="1"/>
+    <w:lsdException w:name="Plain Text" w:semiHidden="1" w:unhideWhenUsed="1"/>
+    <w:lsdException w:name="E-mail Signature" w:semiHidden="1" w:unhideWhenUsed="1"/>
+    <w:lsdException w:name="HTML Top of Form" w:semiHidden="1" w:unhideWhenUsed="1"/>
+    <w:lsdException w:name="HTML Bottom of Form" w:semiHidden="1" w:unhideWhenUsed="1"/>
+    <w:lsdException w:name="Normal (Web)" w:semiHidden="1" w:unhideWhenUsed="1"/>
+    <w:lsdException w:name="HTML Acronym" w:semiHidden="1" w:unhideWhenUsed="1"/>
+    <w:lsdException w:name="HTML Address" w:semiHidden="1" w:unhideWhenUsed="1"/>
+    <w:lsdException w:name="HTML Cite" w:semiHidden="1" w:unhideWhenUsed="1"/>
+    <w:lsdException w:name="HTML Code" w:semiHidden="1" w:unhideWhenUsed="1"/>
+    <w:lsdException w:name="HTML Definition" w:semiHidden="1" w:unhideWhenUsed="1"/>
+    <w:lsdException w:name="HTML Keyboard" w:semiHidden="1" w:unhideWhenUsed="1"/>
+    <w:lsdException w:name="HTML Preformatted" w:semiHidden="1" w:unhideWhenUsed="1"/>
+    <w:lsdException w:name="HTML Sample" w:semiHidden="1" w:unhideWhenUsed="1"/>
+    <w:lsdException w:name="HTML Typewriter" w:semiHidden="1" w:unhideWhenUsed="1"/>
+    <w:lsdException w:name="HTML Variable" w:semiHidden="1" w:unhideWhenUsed="1"/>
+    <w:lsdException w:name="Normal Table" w:semiHidden="1" w:unhideWhenUsed="1"/>
+    <w:lsdException w:name="annotation subject" w:semiHidden="1" w:unhideWhenUsed="1"/>
+    <w:lsdException w:name="No List" w:semiHidden="1" w:unhideWhenUsed="1"/>
+    <w:lsdException w:name="Outline List 1" w:semiHidden="1" w:unhideWhenUsed="1"/>
+    <w:lsdException w:name="Outline List 2" w:semiHidden="1" w:unhideWhenUsed="1"/>
+    <w:lsdException w:name="Outline List 3" w:semiHidden="1" w:unhideWhenUsed="1"/>
+    <w:lsdException w:name="Table Simple 1" w:semiHidden="1" w:unhideWhenUsed="1"/>
+    <w:lsdException w:name="Table Simple 2" w:semiHidden="1" w:unhideWhenUsed="1"/>
+    <w:lsdException w:name="Table Simple 3" w:semiHidden="1" w:unhideWhenUsed="1"/>
+    <w:lsdException w:name="Table Classic 1" w:semiHidden="1" w:unhideWhenUsed="1"/>
+    <w:lsdException w:name="Table Classic 2" w:semiHidden="1" w:unhideWhenUsed="1"/>
+    <w:lsdException w:name="Table Classic 3" w:semiHidden="1" w:unhideWhenUsed="1"/>
+    <w:lsdException w:name="Table Classic 4" w:semiHidden="1" w:unhideWhenUsed="1"/>
+    <w:lsdException w:name="Table Colorful 1" w:semiHidden="1" w:unhideWhenUsed="1"/>
+    <w:lsdException w:name="Table Colorful 2" w:semiHidden="1" w:unhideWhenUsed="1"/>
+    <w:lsdException w:name="Table Colorful 3" w:semiHidden="1" w:unhideWhenUsed="1"/>
+    <w:lsdException w:name="Table Columns 1" w:semiHidden="1" w:unhideWhenUsed="1"/>
+    <w:lsdException w:name="Table Columns 2" w:semiHidden="1" w:unhideWhenUsed="1"/>
+    <w:lsdException w:name="Table Columns 3" w:semiHidden="1" w:unhideWhenUsed="1"/>
+    <w:lsdException w:name="Table Columns 4" w:semiHidden="1" w:unhideWhenUsed="1"/>
+    <w:lsdException w:name="Table Columns 5" w:semiHidden="1" w:unhideWhenUsed="1"/>
+    <w:lsdException w:name="Table Grid 1" w:semiHidden="1" w:unhideWhenUsed="1"/>
+    <w:lsdException w:name="Table Grid 2" w:semiHidden="1" w:unhideWhenUsed="1"/>
+    <w:lsdException w:name="Table Grid 3" w:semiHidden="1" w:unhideWhenUsed="1"/>
+    <w:lsdException w:name="Table Grid 4" w:semiHidden="1" w:unhideWhenUsed="1"/>
+    <w:lsdException w:name="Table Grid 5" w:semiHidden="1" w:unhideWhenUsed="1"/>
+    <w:lsdException w:name="Table Grid 6" w:semiHidden="1" w:unhideWhenUsed="1"/>
+    <w:lsdException w:name="Table Grid 7" w:semiHidden="1" w:unhideWhenUsed="1"/>
+    <w:lsdException w:name="Table Grid 8" w:semiHidden="1" w:unhideWhenUsed="1"/>
+    <w:lsdException w:name="Table List 1" w:semiHidden="1" w:unhideWhenUsed="1"/>
+    <w:lsdException w:name="Table List 2" w:semiHidden="1" w:unhideWhenUsed="1"/>
+    <w:lsdException w:name="Table List 3" w:semiHidden="1" w:unhideWhenUsed="1"/>
+    <w:lsdException w:name="Table List 4" w:semiHidden="1" w:unhideWhenUsed="1"/>
+    <w:lsdException w:name="Table List 5" w:semiHidden="1" w:unhideWhenUsed="1"/>
+    <w:lsdException w:name="Table List 6" w:semiHidden="1" w:unhideWhenUsed="1"/>
+    <w:lsdException w:name="Table List 7" w:semiHidden="1" w:unhideWhenUsed="1"/>
+    <w:lsdException w:name="Table List 8" w:semiHidden="1" w:unhideWhenUsed="1"/>
+    <w:lsdException w:name="Table 3D effects 1" w:semiHidden="1" w:unhideWhenUsed="1"/>
+    <w:lsdException w:name="Table 3D effects 2" w:semiHidden="1" w:unhideWhenUsed="1"/>
+    <w:lsdException w:name="Table 3D effects 3" w:semiHidden="1" w:unhideWhenUsed="1"/>
+    <w:lsdException w:name="Table Contemporary" w:semiHidden="1" w:unhideWhenUsed="1"/>
+    <w:lsdException w:name="Table Elegant" w:semiHidden="1" w:unhideWhenUsed="1"/>
+    <w:lsdException w:name="Table Professional" w:semiHidden="1" w:unhideWhenUsed="1"/>
+    <w:lsdException w:name="Table Subtle 1" w:semiHidden="1" w:unhideWhenUsed="1"/>
+    <w:lsdException w:name="Table Subtle 2" w:semiHidden="1" w:unhideWhenUsed="1"/>
+    <w:lsdException w:name="Table Web 1" w:semiHidden="1" w:unhideWhenUsed="1"/>
+    <w:lsdException w:name="Table Web 2" w:semiHidden="1" w:unhideWhenUsed="1"/>
+    <w:lsdException w:name="Table Web 3" w:semiHidden="1" w:unhideWhenUsed="1"/>
+    <w:lsdException w:name="Balloon Text" w:semiHidden="1" w:unhideWhenUsed="1"/>
+    <w:lsdException w:name="Table Grid" w:uiPriority="59"/>
+    <w:lsdException w:name="Table Theme" w:semiHidden="1" w:unhideWhenUsed="1"/>
+    <w:lsdException w:name="Placeholder Text" w:semiHidden="1"/>
+    <w:lsdException w:name="No Spacing" w:uiPriority="1" w:qFormat="1"/>
+    <w:lsdException w:name="Light Shading" w:uiPriority="60"/>
+    <w:lsdException w:name="Light List" w:uiPriority="61"/>
+    <w:lsdException w:name="Light Grid" w:uiPriority="62"/>
+    <w:lsdException w:name="Medium Shading 1" w:uiPriority="63"/>
+    <w:lsdException w:name="Medium Shading 2" w:uiPriority="64"/>
+    <w:lsdException w:name="Medium List 1" w:uiPriority="65"/>
+    <w:lsdException w:name="Medium List 2" w:uiPriority="66"/>
+    <w:lsdException w:name="Medium Grid 1" w:uiPriority="67"/>
+    <w:lsdException w:name="Medium Grid 2" w:uiPriority="68"/>
+    <w:lsdException w:name="Medium Grid 3" w:uiPriority="69"/>
+    <w:lsdException w:name="Dark List" w:uiPriority="70"/>
+    <w:lsdException w:name="Colorful Shading" w:uiPriority="71"/>
+    <w:lsdException w:name="Colorful List" w:uiPriority="72"/>
+    <w:lsdException w:name="Colorful Grid" w:uiPriority="73"/>
+    <w:lsdException w:name="Light Shading Accent 1" w:uiPriority="60"/>
+    <w:lsdException w:name="Light List Accent 1" w:uiPriority="61"/>
+    <w:lsdException w:name="Light Grid Accent 1" w:uiPriority="62"/>
+    <w:lsdException w:name="Medium Shading 1 Accent 1" w:uiPriority="63"/>
+    <w:lsdException w:name="Medium Shading 2 Accent 1" w:uiPriority="64"/>
+    <w:lsdException w:name="Medium List 1 Accent 1" w:uiPriority="65"/>
+    <w:lsdException w:name="Revision" w:semiHidden="1"/>
+    <w:lsdException w:name="List Paragraph" w:uiPriority="34" w:qFormat="1"/>
+    <w:lsdException w:name="Quote" w:uiPriority="29" w:qFormat="1"/>
+    <w:lsdException w:name="Intense Quote" w:uiPriority="30" w:qFormat="1"/>
+    <w:lsdException w:name="Medium List 2 Accent 1" w:uiPriority="66"/>
+    <w:lsdException w:name="Medium Grid 1 Accent 1" w:uiPriority="67"/>
+    <w:lsdException w:name="Medium Grid 2 Accent 1" w:uiPriority="68"/>
+    <w:lsdException w:name="Medium Grid 3 Accent 1" w:uiPriority="69"/>
+    <w:lsdException w:name="Dark List Accent 1" w:uiPriority="70"/>
+    <w:lsdException w:name="Colorful Shading Accent 1" w:uiPriority="71"/>
+    <w:lsdException w:name="Colorful List Accent 1" w:uiPriority="72"/>
+    <w:lsdException w:name="Colorful Grid Accent 1" w:uiPriority="73"/>
+    <w:lsdException w:name="Light Shading Accent 2" w:uiPriority="60"/>
+    <w:lsdException w:name="Light List Accent 2" w:uiPriority="61"/>
+    <w:lsdException w:name="Light Grid Accent 2" w:uiPriority="62"/>
+    <w:lsdException w:name="Medium Shading 1 Accent 2" w:uiPriority="63"/>
+    <w:lsdException w:name="Medium Shading 2 Accent 2" w:uiPriority="64"/>
+    <w:lsdException w:name="Medium List 1 Accent 2" w:uiPriority="65"/>
+    <w:lsdException w:name="Medium List 2 Accent 2" w:uiPriority="66"/>
+    <w:lsdException w:name="Medium Grid 1 Accent 2" w:uiPriority="67"/>
+    <w:lsdException w:name="Medium Grid 2 Accent 2" w:uiPriority="68"/>
+    <w:lsdException w:name="Medium Grid 3 Accent 2" w:uiPriority="69"/>
+    <w:lsdException w:name="Dark List Accent 2" w:uiPriority="70"/>
+    <w:lsdException w:name="Colorful Shading Accent 2" w:uiPriority="71"/>
+    <w:lsdException w:name="Colorful List Accent 2" w:uiPriority="72"/>
+    <w:lsdException w:name="Colorful Grid Accent 2" w:uiPriority="73"/>
+    <w:lsdException w:name="Light Shading Accent 3" w:uiPriority="60"/>
+    <w:lsdException w:name="Light List Accent 3" w:uiPriority="61"/>
+    <w:lsdException w:name="Light Grid Accent 3" w:uiPriority="62"/>
+    <w:lsdException w:name="Medium Shading 1 Accent 3" w:uiPriority="63"/>
+    <w:lsdException w:name="Medium Shading 2 Accent 3" w:uiPriority="64"/>
+    <w:lsdException w:name="Medium List 1 Accent 3" w:uiPriority="65"/>
+    <w:lsdException w:name="Medium List 2 Accent 3" w:uiPriority="66"/>
+    <w:lsdException w:name="Medium Grid 1 Accent 3" w:uiPriority="67"/>
+    <w:lsdException w:name="Medium Grid 2 Accent 3" w:uiPriority="68"/>
+    <w:lsdException w:name="Medium Grid 3 Accent 3" w:uiPriority="69"/>
+    <w:lsdException w:name="Dark List Accent 3" w:uiPriority="70"/>
+    <w:lsdException w:name="Colorful Shading Accent 3" w:uiPriority="71"/>
+    <w:lsdException w:name="Colorful List Accent 3" w:uiPriority="72"/>
+    <w:lsdException w:name="Colorful Grid Accent 3" w:uiPriority="73"/>
+    <w:lsdException w:name="Light Shading Accent 4" w:uiPriority="60"/>
+    <w:lsdException w:name="Light List Accent 4" w:uiPriority="61"/>
+    <w:lsdException w:name="Light Grid Accent 4" w:uiPriority="62"/>
+    <w:lsdException w:name="Medium Shading 1 Accent 4" w:uiPriority="63"/>
+    <w:lsdException w:name="Medium Shading 2 Accent 4" w:uiPriority="64"/>
+    <w:lsdException w:name="Medium List 1 Accent 4" w:uiPriority="65"/>
+    <w:lsdException w:name="Medium List 2 Accent 4" w:uiPriority="66"/>
+    <w:lsdException w:name="Medium Grid 1 Accent 4" w:uiPriority="67"/>
+    <w:lsdException w:name="Medium Grid 2 Accent 4" w:uiPriority="68"/>
+    <w:lsdException w:name="Medium Grid 3 Accent 4" w:uiPriority="69"/>
+    <w:lsdException w:name="Dark List Accent 4" w:uiPriority="70"/>
+    <w:lsdException w:name="Colorful Shading Accent 4" w:uiPriority="71"/>
+    <w:lsdException w:name="Colorful List Accent 4" w:uiPriority="72"/>
+    <w:lsdException w:name="Colorful Grid Accent 4" w:uiPriority="73"/>
+    <w:lsdException w:name="Light Shading Accent 5" w:uiPriority="60"/>
+    <w:lsdException w:name="Light List Accent 5" w:uiPriority="61"/>
+    <w:lsdException w:name="Light Grid Accent 5" w:uiPriority="62"/>
+    <w:lsdException w:name="Medium Shading 1 Accent 5" w:uiPriority="63"/>
+    <w:lsdException w:name="Medium Shading 2 Accent 5" w:uiPriority="64"/>
+    <w:lsdException w:name="Medium List 1 Accent 5" w:uiPriority="65"/>
+    <w:lsdException w:name="Medium List 2 Accent 5" w:uiPriority="66"/>
+    <w:lsdException w:name="Medium Grid 1 Accent 5" w:uiPriority="67"/>
+    <w:lsdException w:name="Medium Grid 2 Accent 5" w:uiPriority="68"/>
+    <w:lsdException w:name="Medium Grid 3 Accent 5" w:uiPriority="69"/>
+    <w:lsdException w:name="Dark List Accent 5" w:uiPriority="70"/>
+    <w:lsdException w:name="Colorful Shading Accent 5" w:uiPriority="71"/>
+    <w:lsdException w:name="Colorful List Accent 5" w:uiPriority="72"/>
+    <w:lsdException w:name="Colorful Grid Accent 5" w:uiPriority="73"/>
+    <w:lsdException w:name="Light Shading Accent 6" w:uiPriority="60"/>
+    <w:lsdException w:name="Light List Accent 6" w:uiPriority="61"/>
+    <w:lsdException w:name="Light Grid Accent 6" w:uiPriority="62"/>
+    <w:lsdException w:name="Medium Shading 1 Accent 6" w:uiPriority="63"/>
+    <w:lsdException w:name="Medium Shading 2 Accent 6" w:uiPriority="64"/>
+    <w:lsdException w:name="Medium List 1 Accent 6" w:uiPriority="65"/>
+    <w:lsdException w:name="Medium List 2 Accent 6" w:uiPriority="66"/>
+    <w:lsdException w:name="Medium Grid 1 Accent 6" w:uiPriority="67"/>
+    <w:lsdException w:name="Medium Grid 2 Accent 6" w:uiPriority="68"/>
+    <w:lsdException w:name="Medium Grid 3 Accent 6" w:uiPriority="69"/>
+    <w:lsdException w:name="Dark List Accent 6" w:uiPriority="70"/>
+    <w:lsdException w:name="Colorful Shading Accent 6" w:uiPriority="71"/>
+    <w:lsdException w:name="Colorful List Accent 6" w:uiPriority="72"/>
+    <w:lsdException w:name="Colorful Grid Accent 6" w:uiPriority="73"/>
+    <w:lsdException w:name="Subtle Emphasis" w:uiPriority="19" w:qFormat="1"/>
+    <w:lsdException w:name="Intense Emphasis" w:uiPriority="21" w:qFormat="1"/>
+    <w:lsdException w:name="Subtle Reference" w:uiPriority="31" w:qFormat="1"/>
+    <w:lsdException w:name="Intense Reference" w:uiPriority="32" w:qFormat="1"/>
+    <w:lsdException w:name="Book Title" w:uiPriority="33" w:qFormat="1"/>
+    <w:lsdException w:name="Bibliography" w:semiHidden="1" w:uiPriority="37" w:unhideWhenUsed="1"/>
+    <w:lsdException w:name="TOC Heading" w:semiHidden="1" w:uiPriority="39" w:unhideWhenUsed="1" w:qFormat="1"/>
+    <w:lsdException w:name="Plain Table 1" w:uiPriority="41"/>
+    <w:lsdException w:name="Plain Table 2" w:uiPriority="42"/>
+    <w:lsdException w:name="Plain Table 3" w:uiPriority="43"/>
+    <w:lsdException w:name="Plain Table 4" w:uiPriority="44"/>
+    <w:lsdException w:name="Plain Table 5" w:uiPriority="45"/>
+    <w:lsdException w:name="Grid Table Light" w:uiPriority="40"/>
+    <w:lsdException w:name="Grid Table 1 Light" w:uiPriority="46"/>
+    <w:lsdException w:name="Grid Table 2" w:uiPriority="47"/>
+    <w:lsdException w:name="Grid Table 3" w:uiPriority="48"/>
+    <w:lsdException w:name="Grid Table 4" w:uiPriority="49"/>
+    <w:lsdException w:name="Grid Table 5 Dark" w:uiPriority="50"/>
+    <w:lsdException w:name="Grid Table 6 Colorful" w:uiPriority="51"/>
+    <w:lsdException w:name="Grid Table 7 Colorful" w:uiPriority="52"/>
+    <w:lsdException w:name="Grid Table 1 Light Accent 1" w:uiPriority="46"/>
+    <w:lsdException w:name="Grid Table 2 Accent 1" w:uiPriority="47"/>
+    <w:lsdException w:name="Grid Table 3 Accent 1" w:uiPriority="48"/>
+    <w:lsdException w:name="Grid Table 4 Accent 1" w:uiPriority="49"/>
+    <w:lsdException w:name="Grid Table 5 Dark Accent 1" w:uiPriority="50"/>
+    <w:lsdException w:name="Grid Table 6 Colorful Accent 1" w:uiPriority="51"/>
+    <w:lsdException w:name="Grid Table 7 Colorful Accent 1" w:uiPriority="52"/>
+    <w:lsdException w:name="Grid Table 1 Light Accent 2" w:uiPriority="46"/>
+    <w:lsdException w:name="Grid Table 2 Accent 2" w:uiPriority="47"/>
+    <w:lsdException w:name="Grid Table 3 Accent 2" w:uiPriority="48"/>
+    <w:lsdException w:name="Grid Table 4 Accent 2" w:uiPriority="49"/>
+    <w:lsdException w:name="Grid Table 5 Dark Accent 2" w:uiPriority="50"/>
+    <w:lsdException w:name="Grid Table 6 Colorful Accent 2" w:uiPriority="51"/>
+    <w:lsdException w:name="Grid Table 7 Colorful Accent 2" w:uiPriority="52"/>
+    <w:lsdException w:name="Grid Table 1 Light Accent 3" w:uiPriority="46"/>
+    <w:lsdException w:name="Grid Table 2 Accent 3" w:uiPriority="47"/>
+    <w:lsdException w:name="Grid Table 3 Accent 3" w:uiPriority="48"/>
+    <w:lsdException w:name="Grid Table 4 Accent 3" w:uiPriority="49"/>
+    <w:lsdException w:name="Grid Table 5 Dark Accent 3" w:uiPriority="50"/>
+    <w:lsdException w:name="Grid Table 6 Colorful Accent 3" w:uiPriority="51"/>
+    <w:lsdException w:name="Grid Table 7 Colorful Accent 3" w:uiPriority="52"/>
+    <w:lsdException w:name="Grid Table 1 Light Accent 4" w:uiPriority="46"/>
+    <w:lsdException w:name="Grid Table 2 Accent 4" w:uiPriority="47"/>
+    <w:lsdException w:name="Grid Table 3 Accent 4" w:uiPriority="48"/>
+    <w:lsdException w:name="Grid Table 4 Accent 4" w:uiPriority="49"/>
+    <w:lsdException w:name="Grid Table 5 Dark Accent 4" w:uiPriority="50"/>
+    <w:lsdException w:name="Grid Table 6 Colorful Accent 4" w:uiPriority="51"/>
+    <w:lsdException w:name="Grid Table 7 Colorful Accent 4" w:uiPriority="52"/>
+    <w:lsdException w:name="Grid Table 1 Light Accent 5" w:uiPriority="46"/>
+    <w:lsdException w:name="Grid Table 2 Accent 5" w:uiPriority="47"/>
+    <w:lsdException w:name="Grid Table 3 Accent 5" w:uiPriority="48"/>
+    <w:lsdException w:name="Grid Table 4 Accent 5" w:uiPriority="49"/>
+    <w:lsdException w:name="Grid Table 5 Dark Accent 5" w:uiPriority="50"/>
+    <w:lsdException w:name="Grid Table 6 Colorful Accent 5" w:uiPriority="51"/>
+    <w:lsdException w:name="Grid Table 7 Colorful Accent 5" w:uiPriority="52"/>
+    <w:lsdException w:name="Grid Table 1 Light Accent 6" w:uiPriority="46"/>
+    <w:lsdException w:name="Grid Table 2 Accent 6" w:uiPriority="47"/>
+    <w:lsdException w:name="Grid Table 3 Accent 6" w:uiPriority="48"/>
+    <w:lsdException w:name="Grid Table 4 Accent 6" w:uiPriority="49"/>
+    <w:lsdException w:name="Grid Table 5 Dark Accent 6" w:uiPriority="50"/>
+    <w:lsdException w:name="Grid Table 6 Colorful Accent 6" w:uiPriority="51"/>
+    <w:lsdException w:name="Grid Table 7 Colorful Accent 6" w:uiPriority="52"/>
+    <w:lsdException w:name="List Table 1 Light" w:uiPriority="46"/>
+    <w:lsdException w:name="List Table 2" w:uiPriority="47"/>
+    <w:lsdException w:name="List Table 3" w:uiPriority="48"/>
+    <w:lsdException w:name="List Table 4" w:uiPriority="49"/>
+    <w:lsdException w:name="List Table 5 Dark" w:uiPriority="50"/>
+    <w:lsdException w:name="List Table 6 Colorful" w:uiPriority="51"/>
+    <w:lsdException w:name="List Table 7 Colorful" w:uiPriority="52"/>
+    <w:lsdException w:name="List Table 1 Light Accent 1" w:uiPriority="46"/>
+    <w:lsdException w:name="List Table 2 Accent 1" w:uiPriority="47"/>
+    <w:lsdException w:name="List Table 3 Accent 1" w:uiPriority="48"/>
+    <w:lsdException w:name="List Table 4 Accent 1" w:uiPriority="49"/>
+    <w:lsdException w:name="List Table 5 Dark Accent 1" w:uiPriority="50"/>
+    <w:lsdException w:name="List Table 6 Colorful Accent 1" w:uiPriority="51"/>
+    <w:lsdException w:name="List Table 7 Colorful Accent 1" w:uiPriority="52"/>
+    <w:lsdException w:name="List Table 1 Light Accent 2" w:uiPriority="46"/>
+    <w:lsdException w:name="List Table 2 Accent 2" w:uiPriority="47"/>
+    <w:lsdException w:name="List Table 3 Accent 2" w:uiPriority="48"/>
+    <w:lsdException w:name="List Table 4 Accent 2" w:uiPriority="49"/>
+    <w:lsdException w:name="List Table 5 Dark Accent 2" w:uiPriority="50"/>
+    <w:lsdException w:name="List Table 6 Colorful Accent 2" w:uiPriority="51"/>
+    <w:lsdException w:name="List Table 7 Colorful Accent 2" w:uiPriority="52"/>
+    <w:lsdException w:name="List Table 1 Light Accent 3" w:uiPriority="46"/>
+    <w:lsdException w:name="List Table 2 Accent 3" w:uiPriority="47"/>
+    <w:lsdException w:name="List Table 3 Accent 3" w:uiPriority="48"/>
+    <w:lsdException w:name="List Table 4 Accent 3" w:uiPriority="49"/>
+    <w:lsdException w:name="List Table 5 Dark Accent 3" w:uiPriority="50"/>
+    <w:lsdException w:name="List Table 6 Colorful Accent 3" w:uiPriority="51"/>
+    <w:lsdException w:name="List Table 7 Colorful Accent 3" w:uiPriority="52"/>
+    <w:lsdException w:name="List Table 1 Light Accent 4" w:uiPriority="46"/>
+    <w:lsdException w:name="List Table 2 Accent 4" w:uiPriority="47"/>
+    <w:lsdException w:name="List Table 3 Accent 4" w:uiPriority="48"/>
+    <w:lsdException w:name="List Table 4 Accent 4" w:uiPriority="49"/>
+    <w:lsdException w:name="List Table 5 Dark Accent 4" w:uiPriority="50"/>
+    <w:lsdException w:name="List Table 6 Colorful Accent 4" w:uiPriority="51"/>
+    <w:lsdException w:name="List Table 7 Colorful Accent 4" w:uiPriority="52"/>
+    <w:lsdException w:name="List Table 1 Light Accent 5" w:uiPriority="46"/>
+    <w:lsdException w:name="List Table 2 Accent 5" w:uiPriority="47"/>
+    <w:lsdException w:name="List Table 3 Accent 5" w:uiPriority="48"/>
+    <w:lsdException w:name="List Table 4 Accent 5" w:uiPriority="49"/>
+    <w:lsdException w:name="List Table 5 Dark Accent 5" w:uiPriority="50"/>
+    <w:lsdException w:name="List Table 6 Colorful Accent 5" w:uiPriority="51"/>
+    <w:lsdException w:name="List Table 7 Colorful Accent 5" w:uiPriority="52"/>
+    <w:lsdException w:name="List Table 1 Light Accent 6" w:uiPriority="46"/>
+    <w:lsdException w:name="List Table 2 Accent 6" w:uiPriority="47"/>
+    <w:lsdException w:name="List Table 3 Accent 6" w:uiPriority="48"/>
+    <w:lsdException w:name="List Table 4 Accent 6" w:uiPriority="49"/>
+    <w:lsdException w:name="List Table 5 Dark Accent 6" w:uiPriority="50"/>
+    <w:lsdException w:name="List Table 6 Colorful Accent 6" w:uiPriority="51"/>
+    <w:lsdException w:name="List Table 7 Colorful Accent 6" w:uiPriority="52"/>
+    <w:lsdException w:name="Mention" w:semiHidden="1" w:unhideWhenUsed="1"/>
+    <w:lsdException w:name="Smart Hyperlink" w:semiHidden="1" w:unhideWhenUsed="1"/>
+    <w:lsdException w:name="Hashtag" w:semiHidden="1" w:unhideWhenUsed="1"/>
+    <w:lsdException w:name="Unresolved Mention" w:semiHidden="1" w:unhideWhenUsed="1"/>
   </w:latentStyles>
   <w:style w:type="paragraph" w:default="1" w:styleId="Normal">
     <w:name w:val="Normal"/>
@@ -3108,7 +3461,7 @@
       <w:szCs w:val="26"/>
     </w:rPr>
   </w:style>
-  <w:style w:type="paragraph" w:styleId="TtulodeTDC">
+  <w:style w:type="paragraph" w:styleId="TtuloTDC">
     <w:name w:val="TOC Heading"/>
     <w:basedOn w:val="Ttulo1"/>
     <w:next w:val="Normal"/>
@@ -3274,908 +3627,6 @@
     <w:rsid w:val="00B3674E"/>
   </w:style>
 </w:styles>
-</file>
-
-<file path=word/stylesWithEffects.xml><?xml version="1.0" encoding="utf-8"?>
-<w:styles xmlns:wpc="http://schemas.microsoft.com/office/word/2010/wordprocessingCanvas" xmlns:mc="http://schemas.openxmlformats.org/markup-compatibility/2006" xmlns:o="urn:schemas-microsoft-com:office:office" xmlns:r="http://schemas.openxmlformats.org/officeDocument/2006/relationships" xmlns:m="http://schemas.openxmlformats.org/officeDocument/2006/math" xmlns:v="urn:schemas-microsoft-com:vml" xmlns:wp14="http://schemas.microsoft.com/office/word/2010/wordprocessingDrawing" xmlns:wp="http://schemas.openxmlformats.org/drawingml/2006/wordprocessingDrawing" xmlns:w10="urn:schemas-microsoft-com:office:word" xmlns:w="http://schemas.openxmlformats.org/wordprocessingml/2006/main" xmlns:w14="http://schemas.microsoft.com/office/word/2010/wordml" xmlns:wpg="http://schemas.microsoft.com/office/word/2010/wordprocessingGroup" xmlns:wpi="http://schemas.microsoft.com/office/word/2010/wordprocessingInk" xmlns:wne="http://schemas.microsoft.com/office/word/2006/wordml" xmlns:wps="http://schemas.microsoft.com/office/word/2010/wordprocessingShape" mc:Ignorable="w14 wp14">
-  <w:docDefaults>
-    <w:rPrDefault>
-      <w:rPr>
-        <w:rFonts w:asciiTheme="minorHAnsi" w:eastAsiaTheme="minorHAnsi" w:hAnsiTheme="minorHAnsi" w:cstheme="minorBidi"/>
-        <w:sz w:val="22"/>
-        <w:szCs w:val="22"/>
-        <w:lang w:val="es-ES" w:eastAsia="en-US" w:bidi="ar-SA"/>
-      </w:rPr>
-    </w:rPrDefault>
-    <w:pPrDefault>
-      <w:pPr>
-        <w:spacing w:after="200" w:line="276" w:lineRule="auto"/>
-      </w:pPr>
-    </w:pPrDefault>
-  </w:docDefaults>
-  <w:latentStyles w:defLockedState="0" w:defUIPriority="99" w:defSemiHidden="1" w:defUnhideWhenUsed="1" w:defQFormat="0" w:count="267">
-    <w:lsdException w:name="Normal" w:semiHidden="0" w:uiPriority="0" w:unhideWhenUsed="0" w:qFormat="1"/>
-    <w:lsdException w:name="heading 1" w:semiHidden="0" w:uiPriority="9" w:unhideWhenUsed="0" w:qFormat="1"/>
-    <w:lsdException w:name="heading 2" w:uiPriority="9" w:qFormat="1"/>
-    <w:lsdException w:name="heading 3" w:uiPriority="9" w:qFormat="1"/>
-    <w:lsdException w:name="heading 4" w:uiPriority="9" w:qFormat="1"/>
-    <w:lsdException w:name="heading 5" w:uiPriority="9" w:qFormat="1"/>
-    <w:lsdException w:name="heading 6" w:uiPriority="9" w:qFormat="1"/>
-    <w:lsdException w:name="heading 7" w:uiPriority="9" w:qFormat="1"/>
-    <w:lsdException w:name="heading 8" w:uiPriority="9" w:qFormat="1"/>
-    <w:lsdException w:name="heading 9" w:uiPriority="9" w:qFormat="1"/>
-    <w:lsdException w:name="toc 1" w:uiPriority="39"/>
-    <w:lsdException w:name="toc 2" w:uiPriority="39"/>
-    <w:lsdException w:name="toc 3" w:uiPriority="39"/>
-    <w:lsdException w:name="toc 4" w:uiPriority="39"/>
-    <w:lsdException w:name="toc 5" w:uiPriority="39"/>
-    <w:lsdException w:name="toc 6" w:uiPriority="39"/>
-    <w:lsdException w:name="toc 7" w:uiPriority="39"/>
-    <w:lsdException w:name="toc 8" w:uiPriority="39"/>
-    <w:lsdException w:name="toc 9" w:uiPriority="39"/>
-    <w:lsdException w:name="caption" w:uiPriority="35" w:qFormat="1"/>
-    <w:lsdException w:name="Title" w:semiHidden="0" w:uiPriority="10" w:unhideWhenUsed="0" w:qFormat="1"/>
-    <w:lsdException w:name="Default Paragraph Font" w:uiPriority="1"/>
-    <w:lsdException w:name="Subtitle" w:semiHidden="0" w:uiPriority="11" w:unhideWhenUsed="0" w:qFormat="1"/>
-    <w:lsdException w:name="Strong" w:semiHidden="0" w:uiPriority="22" w:unhideWhenUsed="0" w:qFormat="1"/>
-    <w:lsdException w:name="Emphasis" w:semiHidden="0" w:uiPriority="20" w:unhideWhenUsed="0" w:qFormat="1"/>
-    <w:lsdException w:name="Table Grid" w:semiHidden="0" w:uiPriority="59" w:unhideWhenUsed="0"/>
-    <w:lsdException w:name="Placeholder Text" w:unhideWhenUsed="0"/>
-    <w:lsdException w:name="No Spacing" w:semiHidden="0" w:uiPriority="1" w:unhideWhenUsed="0" w:qFormat="1"/>
-    <w:lsdException w:name="Light Shading" w:semiHidden="0" w:uiPriority="60" w:unhideWhenUsed="0"/>
-    <w:lsdException w:name="Light List" w:semiHidden="0" w:uiPriority="61" w:unhideWhenUsed="0"/>
-    <w:lsdException w:name="Light Grid" w:semiHidden="0" w:uiPriority="62" w:unhideWhenUsed="0"/>
-    <w:lsdException w:name="Medium Shading 1" w:semiHidden="0" w:uiPriority="63" w:unhideWhenUsed="0"/>
-    <w:lsdException w:name="Medium Shading 2" w:semiHidden="0" w:uiPriority="64" w:unhideWhenUsed="0"/>
-    <w:lsdException w:name="Medium List 1" w:semiHidden="0" w:uiPriority="65" w:unhideWhenUsed="0"/>
-    <w:lsdException w:name="Medium List 2" w:semiHidden="0" w:uiPriority="66" w:unhideWhenUsed="0"/>
-    <w:lsdException w:name="Medium Grid 1" w:semiHidden="0" w:uiPriority="67" w:unhideWhenUsed="0"/>
-    <w:lsdException w:name="Medium Grid 2" w:semiHidden="0" w:uiPriority="68" w:unhideWhenUsed="0"/>
-    <w:lsdException w:name="Medium Grid 3" w:semiHidden="0" w:uiPriority="69" w:unhideWhenUsed="0"/>
-    <w:lsdException w:name="Dark List" w:semiHidden="0" w:uiPriority="70" w:unhideWhenUsed="0"/>
-    <w:lsdException w:name="Colorful Shading" w:semiHidden="0" w:uiPriority="71" w:unhideWhenUsed="0"/>
-    <w:lsdException w:name="Colorful List" w:semiHidden="0" w:uiPriority="72" w:unhideWhenUsed="0"/>
-    <w:lsdException w:name="Colorful Grid" w:semiHidden="0" w:uiPriority="73" w:unhideWhenUsed="0"/>
-    <w:lsdException w:name="Light Shading Accent 1" w:semiHidden="0" w:uiPriority="60" w:unhideWhenUsed="0"/>
-    <w:lsdException w:name="Light List Accent 1" w:semiHidden="0" w:uiPriority="61" w:unhideWhenUsed="0"/>
-    <w:lsdException w:name="Light Grid Accent 1" w:semiHidden="0" w:uiPriority="62" w:unhideWhenUsed="0"/>
-    <w:lsdException w:name="Medium Shading 1 Accent 1" w:semiHidden="0" w:uiPriority="63" w:unhideWhenUsed="0"/>
-    <w:lsdException w:name="Medium Shading 2 Accent 1" w:semiHidden="0" w:uiPriority="64" w:unhideWhenUsed="0"/>
-    <w:lsdException w:name="Medium List 1 Accent 1" w:semiHidden="0" w:uiPriority="65" w:unhideWhenUsed="0"/>
-    <w:lsdException w:name="Revision" w:unhideWhenUsed="0"/>
-    <w:lsdException w:name="List Paragraph" w:semiHidden="0" w:uiPriority="34" w:unhideWhenUsed="0" w:qFormat="1"/>
-    <w:lsdException w:name="Quote" w:semiHidden="0" w:uiPriority="29" w:unhideWhenUsed="0" w:qFormat="1"/>
-    <w:lsdException w:name="Intense Quote" w:semiHidden="0" w:uiPriority="30" w:unhideWhenUsed="0" w:qFormat="1"/>
-    <w:lsdException w:name="Medium List 2 Accent 1" w:semiHidden="0" w:uiPriority="66" w:unhideWhenUsed="0"/>
-    <w:lsdException w:name="Medium Grid 1 Accent 1" w:semiHidden="0" w:uiPriority="67" w:unhideWhenUsed="0"/>
-    <w:lsdException w:name="Medium Grid 2 Accent 1" w:semiHidden="0" w:uiPriority="68" w:unhideWhenUsed="0"/>
-    <w:lsdException w:name="Medium Grid 3 Accent 1" w:semiHidden="0" w:uiPriority="69" w:unhideWhenUsed="0"/>
-    <w:lsdException w:name="Dark List Accent 1" w:semiHidden="0" w:uiPriority="70" w:unhideWhenUsed="0"/>
-    <w:lsdException w:name="Colorful Shading Accent 1" w:semiHidden="0" w:uiPriority="71" w:unhideWhenUsed="0"/>
-    <w:lsdException w:name="Colorful List Accent 1" w:semiHidden="0" w:uiPriority="72" w:unhideWhenUsed="0"/>
-    <w:lsdException w:name="Colorful Grid Accent 1" w:semiHidden="0" w:uiPriority="73" w:unhideWhenUsed="0"/>
-    <w:lsdException w:name="Light Shading Accent 2" w:semiHidden="0" w:uiPriority="60" w:unhideWhenUsed="0"/>
-    <w:lsdException w:name="Light List Accent 2" w:semiHidden="0" w:uiPriority="61" w:unhideWhenUsed="0"/>
-    <w:lsdException w:name="Light Grid Accent 2" w:semiHidden="0" w:uiPriority="62" w:unhideWhenUsed="0"/>
-    <w:lsdException w:name="Medium Shading 1 Accent 2" w:semiHidden="0" w:uiPriority="63" w:unhideWhenUsed="0"/>
-    <w:lsdException w:name="Medium Shading 2 Accent 2" w:semiHidden="0" w:uiPriority="64" w:unhideWhenUsed="0"/>
-    <w:lsdException w:name="Medium List 1 Accent 2" w:semiHidden="0" w:uiPriority="65" w:unhideWhenUsed="0"/>
-    <w:lsdException w:name="Medium List 2 Accent 2" w:semiHidden="0" w:uiPriority="66" w:unhideWhenUsed="0"/>
-    <w:lsdException w:name="Medium Grid 1 Accent 2" w:semiHidden="0" w:uiPriority="67" w:unhideWhenUsed="0"/>
-    <w:lsdException w:name="Medium Grid 2 Accent 2" w:semiHidden="0" w:uiPriority="68" w:unhideWhenUsed="0"/>
-    <w:lsdException w:name="Medium Grid 3 Accent 2" w:semiHidden="0" w:uiPriority="69" w:unhideWhenUsed="0"/>
-    <w:lsdException w:name="Dark List Accent 2" w:semiHidden="0" w:uiPriority="70" w:unhideWhenUsed="0"/>
-    <w:lsdException w:name="Colorful Shading Accent 2" w:semiHidden="0" w:uiPriority="71" w:unhideWhenUsed="0"/>
-    <w:lsdException w:name="Colorful List Accent 2" w:semiHidden="0" w:uiPriority="72" w:unhideWhenUsed="0"/>
-    <w:lsdException w:name="Colorful Grid Accent 2" w:semiHidden="0" w:uiPriority="73" w:unhideWhenUsed="0"/>
-    <w:lsdException w:name="Light Shading Accent 3" w:semiHidden="0" w:uiPriority="60" w:unhideWhenUsed="0"/>
-    <w:lsdException w:name="Light List Accent 3" w:semiHidden="0" w:uiPriority="61" w:unhideWhenUsed="0"/>
-    <w:lsdException w:name="Light Grid Accent 3" w:semiHidden="0" w:uiPriority="62" w:unhideWhenUsed="0"/>
-    <w:lsdException w:name="Medium Shading 1 Accent 3" w:semiHidden="0" w:uiPriority="63" w:unhideWhenUsed="0"/>
-    <w:lsdException w:name="Medium Shading 2 Accent 3" w:semiHidden="0" w:uiPriority="64" w:unhideWhenUsed="0"/>
-    <w:lsdException w:name="Medium List 1 Accent 3" w:semiHidden="0" w:uiPriority="65" w:unhideWhenUsed="0"/>
-    <w:lsdException w:name="Medium List 2 Accent 3" w:semiHidden="0" w:uiPriority="66" w:unhideWhenUsed="0"/>
-    <w:lsdException w:name="Medium Grid 1 Accent 3" w:semiHidden="0" w:uiPriority="67" w:unhideWhenUsed="0"/>
-    <w:lsdException w:name="Medium Grid 2 Accent 3" w:semiHidden="0" w:uiPriority="68" w:unhideWhenUsed="0"/>
-    <w:lsdException w:name="Medium Grid 3 Accent 3" w:semiHidden="0" w:uiPriority="69" w:unhideWhenUsed="0"/>
-    <w:lsdException w:name="Dark List Accent 3" w:semiHidden="0" w:uiPriority="70" w:unhideWhenUsed="0"/>
-    <w:lsdException w:name="Colorful Shading Accent 3" w:semiHidden="0" w:uiPriority="71" w:unhideWhenUsed="0"/>
-    <w:lsdException w:name="Colorful List Accent 3" w:semiHidden="0" w:uiPriority="72" w:unhideWhenUsed="0"/>
-    <w:lsdException w:name="Colorful Grid Accent 3" w:semiHidden="0" w:uiPriority="73" w:unhideWhenUsed="0"/>
-    <w:lsdException w:name="Light Shading Accent 4" w:semiHidden="0" w:uiPriority="60" w:unhideWhenUsed="0"/>
-    <w:lsdException w:name="Light List Accent 4" w:semiHidden="0" w:uiPriority="61" w:unhideWhenUsed="0"/>
-    <w:lsdException w:name="Light Grid Accent 4" w:semiHidden="0" w:uiPriority="62" w:unhideWhenUsed="0"/>
-    <w:lsdException w:name="Medium Shading 1 Accent 4" w:semiHidden="0" w:uiPriority="63" w:unhideWhenUsed="0"/>
-    <w:lsdException w:name="Medium Shading 2 Accent 4" w:semiHidden="0" w:uiPriority="64" w:unhideWhenUsed="0"/>
-    <w:lsdException w:name="Medium List 1 Accent 4" w:semiHidden="0" w:uiPriority="65" w:unhideWhenUsed="0"/>
-    <w:lsdException w:name="Medium List 2 Accent 4" w:semiHidden="0" w:uiPriority="66" w:unhideWhenUsed="0"/>
-    <w:lsdException w:name="Medium Grid 1 Accent 4" w:semiHidden="0" w:uiPriority="67" w:unhideWhenUsed="0"/>
-    <w:lsdException w:name="Medium Grid 2 Accent 4" w:semiHidden="0" w:uiPriority="68" w:unhideWhenUsed="0"/>
-    <w:lsdException w:name="Medium Grid 3 Accent 4" w:semiHidden="0" w:uiPriority="69" w:unhideWhenUsed="0"/>
-    <w:lsdException w:name="Dark List Accent 4" w:semiHidden="0" w:uiPriority="70" w:unhideWhenUsed="0"/>
-    <w:lsdException w:name="Colorful Shading Accent 4" w:semiHidden="0" w:uiPriority="71" w:unhideWhenUsed="0"/>
-    <w:lsdException w:name="Colorful List Accent 4" w:semiHidden="0" w:uiPriority="72" w:unhideWhenUsed="0"/>
-    <w:lsdException w:name="Colorful Grid Accent 4" w:semiHidden="0" w:uiPriority="73" w:unhideWhenUsed="0"/>
-    <w:lsdException w:name="Light Shading Accent 5" w:semiHidden="0" w:uiPriority="60" w:unhideWhenUsed="0"/>
-    <w:lsdException w:name="Light List Accent 5" w:semiHidden="0" w:uiPriority="61" w:unhideWhenUsed="0"/>
-    <w:lsdException w:name="Light Grid Accent 5" w:semiHidden="0" w:uiPriority="62" w:unhideWhenUsed="0"/>
-    <w:lsdException w:name="Medium Shading 1 Accent 5" w:semiHidden="0" w:uiPriority="63" w:unhideWhenUsed="0"/>
-    <w:lsdException w:name="Medium Shading 2 Accent 5" w:semiHidden="0" w:uiPriority="64" w:unhideWhenUsed="0"/>
-    <w:lsdException w:name="Medium List 1 Accent 5" w:semiHidden="0" w:uiPriority="65" w:unhideWhenUsed="0"/>
-    <w:lsdException w:name="Medium List 2 Accent 5" w:semiHidden="0" w:uiPriority="66" w:unhideWhenUsed="0"/>
-    <w:lsdException w:name="Medium Grid 1 Accent 5" w:semiHidden="0" w:uiPriority="67" w:unhideWhenUsed="0"/>
-    <w:lsdException w:name="Medium Grid 2 Accent 5" w:semiHidden="0" w:uiPriority="68" w:unhideWhenUsed="0"/>
-    <w:lsdException w:name="Medium Grid 3 Accent 5" w:semiHidden="0" w:uiPriority="69" w:unhideWhenUsed="0"/>
-    <w:lsdException w:name="Dark List Accent 5" w:semiHidden="0" w:uiPriority="70" w:unhideWhenUsed="0"/>
-    <w:lsdException w:name="Colorful Shading Accent 5" w:semiHidden="0" w:uiPriority="71" w:unhideWhenUsed="0"/>
-    <w:lsdException w:name="Colorful List Accent 5" w:semiHidden="0" w:uiPriority="72" w:unhideWhenUsed="0"/>
-    <w:lsdException w:name="Colorful Grid Accent 5" w:semiHidden="0" w:uiPriority="73" w:unhideWhenUsed="0"/>
-    <w:lsdException w:name="Light Shading Accent 6" w:semiHidden="0" w:uiPriority="60" w:unhideWhenUsed="0"/>
-    <w:lsdException w:name="Light List Accent 6" w:semiHidden="0" w:uiPriority="61" w:unhideWhenUsed="0"/>
-    <w:lsdException w:name="Light Grid Accent 6" w:semiHidden="0" w:uiPriority="62" w:unhideWhenUsed="0"/>
-    <w:lsdException w:name="Medium Shading 1 Accent 6" w:semiHidden="0" w:uiPriority="63" w:unhideWhenUsed="0"/>
-    <w:lsdException w:name="Medium Shading 2 Accent 6" w:semiHidden="0" w:uiPriority="64" w:unhideWhenUsed="0"/>
-    <w:lsdException w:name="Medium List 1 Accent 6" w:semiHidden="0" w:uiPriority="65" w:unhideWhenUsed="0"/>
-    <w:lsdException w:name="Medium List 2 Accent 6" w:semiHidden="0" w:uiPriority="66" w:unhideWhenUsed="0"/>
-    <w:lsdException w:name="Medium Grid 1 Accent 6" w:semiHidden="0" w:uiPriority="67" w:unhideWhenUsed="0"/>
-    <w:lsdException w:name="Medium Grid 2 Accent 6" w:semiHidden="0" w:uiPriority="68" w:unhideWhenUsed="0"/>
-    <w:lsdException w:name="Medium Grid 3 Accent 6" w:semiHidden="0" w:uiPriority="69" w:unhideWhenUsed="0"/>
-    <w:lsdException w:name="Dark List Accent 6" w:semiHidden="0" w:uiPriority="70" w:unhideWhenUsed="0"/>
-    <w:lsdException w:name="Colorful Shading Accent 6" w:semiHidden="0" w:uiPriority="71" w:unhideWhenUsed="0"/>
-    <w:lsdException w:name="Colorful List Accent 6" w:semiHidden="0" w:uiPriority="72" w:unhideWhenUsed="0"/>
-    <w:lsdException w:name="Colorful Grid Accent 6" w:semiHidden="0" w:uiPriority="73" w:unhideWhenUsed="0"/>
-    <w:lsdException w:name="Subtle Emphasis" w:semiHidden="0" w:uiPriority="19" w:unhideWhenUsed="0" w:qFormat="1"/>
-    <w:lsdException w:name="Intense Emphasis" w:semiHidden="0" w:uiPriority="21" w:unhideWhenUsed="0" w:qFormat="1"/>
-    <w:lsdException w:name="Subtle Reference" w:semiHidden="0" w:uiPriority="31" w:unhideWhenUsed="0" w:qFormat="1"/>
-    <w:lsdException w:name="Intense Reference" w:semiHidden="0" w:uiPriority="32" w:unhideWhenUsed="0" w:qFormat="1"/>
-    <w:lsdException w:name="Book Title" w:semiHidden="0" w:uiPriority="33" w:unhideWhenUsed="0" w:qFormat="1"/>
-    <w:lsdException w:name="Bibliography" w:uiPriority="37"/>
-    <w:lsdException w:name="TOC Heading" w:uiPriority="39" w:qFormat="1"/>
-  </w:latentStyles>
-  <w:style w:type="paragraph" w:default="1" w:styleId="Normal">
-    <w:name w:val="Normal"/>
-    <w:qFormat/>
-  </w:style>
-  <w:style w:type="paragraph" w:styleId="Ttulo1">
-    <w:name w:val="heading 1"/>
-    <w:basedOn w:val="Normal"/>
-    <w:next w:val="Normal"/>
-    <w:link w:val="Ttulo1Car"/>
-    <w:uiPriority w:val="9"/>
-    <w:qFormat/>
-    <w:rsid w:val="0036382F"/>
-    <w:pPr>
-      <w:keepNext/>
-      <w:keepLines/>
-      <w:spacing w:before="480" w:after="0"/>
-      <w:outlineLvl w:val="0"/>
-    </w:pPr>
-    <w:rPr>
-      <w:rFonts w:asciiTheme="majorHAnsi" w:eastAsiaTheme="majorEastAsia" w:hAnsiTheme="majorHAnsi" w:cstheme="majorBidi"/>
-      <w:b/>
-      <w:bCs/>
-      <w:color w:val="365F91" w:themeColor="accent1" w:themeShade="BF"/>
-      <w:sz w:val="28"/>
-      <w:szCs w:val="28"/>
-    </w:rPr>
-  </w:style>
-  <w:style w:type="paragraph" w:styleId="Ttulo2">
-    <w:name w:val="heading 2"/>
-    <w:basedOn w:val="Normal"/>
-    <w:next w:val="Normal"/>
-    <w:link w:val="Ttulo2Car"/>
-    <w:uiPriority w:val="9"/>
-    <w:unhideWhenUsed/>
-    <w:qFormat/>
-    <w:rsid w:val="00BD0AF7"/>
-    <w:pPr>
-      <w:keepNext/>
-      <w:keepLines/>
-      <w:spacing w:before="200" w:after="0"/>
-      <w:outlineLvl w:val="1"/>
-    </w:pPr>
-    <w:rPr>
-      <w:rFonts w:asciiTheme="majorHAnsi" w:eastAsiaTheme="majorEastAsia" w:hAnsiTheme="majorHAnsi" w:cstheme="majorBidi"/>
-      <w:b/>
-      <w:bCs/>
-      <w:color w:val="4F81BD" w:themeColor="accent1"/>
-      <w:sz w:val="26"/>
-      <w:szCs w:val="26"/>
-    </w:rPr>
-  </w:style>
-  <w:style w:type="character" w:default="1" w:styleId="Fuentedeprrafopredeter">
-    <w:name w:val="Default Paragraph Font"/>
-    <w:uiPriority w:val="1"/>
-    <w:semiHidden/>
-    <w:unhideWhenUsed/>
-  </w:style>
-  <w:style w:type="table" w:default="1" w:styleId="Tablanormal">
-    <w:name w:val="Normal Table"/>
-    <w:uiPriority w:val="99"/>
-    <w:semiHidden/>
-    <w:unhideWhenUsed/>
-    <w:tblPr>
-      <w:tblInd w:w="0" w:type="dxa"/>
-      <w:tblCellMar>
-        <w:top w:w="0" w:type="dxa"/>
-        <w:left w:w="108" w:type="dxa"/>
-        <w:bottom w:w="0" w:type="dxa"/>
-        <w:right w:w="108" w:type="dxa"/>
-      </w:tblCellMar>
-    </w:tblPr>
-  </w:style>
-  <w:style w:type="numbering" w:default="1" w:styleId="Sinlista">
-    <w:name w:val="No List"/>
-    <w:uiPriority w:val="99"/>
-    <w:semiHidden/>
-    <w:unhideWhenUsed/>
-  </w:style>
-  <w:style w:type="character" w:customStyle="1" w:styleId="Ttulo1Car">
-    <w:name w:val="Título 1 Car"/>
-    <w:basedOn w:val="Fuentedeprrafopredeter"/>
-    <w:link w:val="Ttulo1"/>
-    <w:uiPriority w:val="9"/>
-    <w:rsid w:val="0036382F"/>
-    <w:rPr>
-      <w:rFonts w:asciiTheme="majorHAnsi" w:eastAsiaTheme="majorEastAsia" w:hAnsiTheme="majorHAnsi" w:cstheme="majorBidi"/>
-      <w:b/>
-      <w:bCs/>
-      <w:color w:val="365F91" w:themeColor="accent1" w:themeShade="BF"/>
-      <w:sz w:val="28"/>
-      <w:szCs w:val="28"/>
-    </w:rPr>
-  </w:style>
-  <w:style w:type="character" w:customStyle="1" w:styleId="Ttulo2Car">
-    <w:name w:val="Título 2 Car"/>
-    <w:basedOn w:val="Fuentedeprrafopredeter"/>
-    <w:link w:val="Ttulo2"/>
-    <w:uiPriority w:val="9"/>
-    <w:rsid w:val="00BD0AF7"/>
-    <w:rPr>
-      <w:rFonts w:asciiTheme="majorHAnsi" w:eastAsiaTheme="majorEastAsia" w:hAnsiTheme="majorHAnsi" w:cstheme="majorBidi"/>
-      <w:b/>
-      <w:bCs/>
-      <w:color w:val="4F81BD" w:themeColor="accent1"/>
-      <w:sz w:val="26"/>
-      <w:szCs w:val="26"/>
-    </w:rPr>
-  </w:style>
-  <w:style w:type="paragraph" w:styleId="TtulodeTDC">
-    <w:name w:val="TOC Heading"/>
-    <w:basedOn w:val="Ttulo1"/>
-    <w:next w:val="Normal"/>
-    <w:uiPriority w:val="39"/>
-    <w:semiHidden/>
-    <w:unhideWhenUsed/>
-    <w:qFormat/>
-    <w:rsid w:val="002E716F"/>
-    <w:pPr>
-      <w:outlineLvl w:val="9"/>
-    </w:pPr>
-    <w:rPr>
-      <w:lang w:eastAsia="es-ES"/>
-    </w:rPr>
-  </w:style>
-  <w:style w:type="paragraph" w:styleId="TDC1">
-    <w:name w:val="toc 1"/>
-    <w:basedOn w:val="Normal"/>
-    <w:next w:val="Normal"/>
-    <w:autoRedefine/>
-    <w:uiPriority w:val="39"/>
-    <w:unhideWhenUsed/>
-    <w:rsid w:val="002E716F"/>
-    <w:pPr>
-      <w:spacing w:after="100"/>
-    </w:pPr>
-  </w:style>
-  <w:style w:type="paragraph" w:styleId="TDC2">
-    <w:name w:val="toc 2"/>
-    <w:basedOn w:val="Normal"/>
-    <w:next w:val="Normal"/>
-    <w:autoRedefine/>
-    <w:uiPriority w:val="39"/>
-    <w:unhideWhenUsed/>
-    <w:rsid w:val="002E716F"/>
-    <w:pPr>
-      <w:spacing w:after="100"/>
-      <w:ind w:left="220"/>
-    </w:pPr>
-  </w:style>
-  <w:style w:type="character" w:styleId="Hipervnculo">
-    <w:name w:val="Hyperlink"/>
-    <w:basedOn w:val="Fuentedeprrafopredeter"/>
-    <w:uiPriority w:val="99"/>
-    <w:unhideWhenUsed/>
-    <w:rsid w:val="002E716F"/>
-    <w:rPr>
-      <w:color w:val="0000FF" w:themeColor="hyperlink"/>
-      <w:u w:val="single"/>
-    </w:rPr>
-  </w:style>
-  <w:style w:type="paragraph" w:styleId="Textodeglobo">
-    <w:name w:val="Balloon Text"/>
-    <w:basedOn w:val="Normal"/>
-    <w:link w:val="TextodegloboCar"/>
-    <w:uiPriority w:val="99"/>
-    <w:semiHidden/>
-    <w:unhideWhenUsed/>
-    <w:rsid w:val="002E716F"/>
-    <w:pPr>
-      <w:spacing w:after="0" w:line="240" w:lineRule="auto"/>
-    </w:pPr>
-    <w:rPr>
-      <w:rFonts w:ascii="Tahoma" w:hAnsi="Tahoma" w:cs="Tahoma"/>
-      <w:sz w:val="16"/>
-      <w:szCs w:val="16"/>
-    </w:rPr>
-  </w:style>
-  <w:style w:type="character" w:customStyle="1" w:styleId="TextodegloboCar">
-    <w:name w:val="Texto de globo Car"/>
-    <w:basedOn w:val="Fuentedeprrafopredeter"/>
-    <w:link w:val="Textodeglobo"/>
-    <w:uiPriority w:val="99"/>
-    <w:semiHidden/>
-    <w:rsid w:val="002E716F"/>
-    <w:rPr>
-      <w:rFonts w:ascii="Tahoma" w:hAnsi="Tahoma" w:cs="Tahoma"/>
-      <w:sz w:val="16"/>
-      <w:szCs w:val="16"/>
-    </w:rPr>
-  </w:style>
-  <w:style w:type="paragraph" w:styleId="Ttulo">
-    <w:name w:val="Title"/>
-    <w:basedOn w:val="Normal"/>
-    <w:next w:val="Normal"/>
-    <w:link w:val="TtuloCar"/>
-    <w:uiPriority w:val="10"/>
-    <w:qFormat/>
-    <w:rsid w:val="002E716F"/>
-    <w:pPr>
-      <w:pBdr>
-        <w:bottom w:val="single" w:sz="8" w:space="4" w:color="4F81BD" w:themeColor="accent1"/>
-      </w:pBdr>
-      <w:spacing w:after="300" w:line="240" w:lineRule="auto"/>
-      <w:contextualSpacing/>
-    </w:pPr>
-    <w:rPr>
-      <w:rFonts w:asciiTheme="majorHAnsi" w:eastAsiaTheme="majorEastAsia" w:hAnsiTheme="majorHAnsi" w:cstheme="majorBidi"/>
-      <w:color w:val="17365D" w:themeColor="text2" w:themeShade="BF"/>
-      <w:spacing w:val="5"/>
-      <w:kern w:val="28"/>
-      <w:sz w:val="52"/>
-      <w:szCs w:val="52"/>
-    </w:rPr>
-  </w:style>
-  <w:style w:type="character" w:customStyle="1" w:styleId="TtuloCar">
-    <w:name w:val="Título Car"/>
-    <w:basedOn w:val="Fuentedeprrafopredeter"/>
-    <w:link w:val="Ttulo"/>
-    <w:uiPriority w:val="10"/>
-    <w:rsid w:val="002E716F"/>
-    <w:rPr>
-      <w:rFonts w:asciiTheme="majorHAnsi" w:eastAsiaTheme="majorEastAsia" w:hAnsiTheme="majorHAnsi" w:cstheme="majorBidi"/>
-      <w:color w:val="17365D" w:themeColor="text2" w:themeShade="BF"/>
-      <w:spacing w:val="5"/>
-      <w:kern w:val="28"/>
-      <w:sz w:val="52"/>
-      <w:szCs w:val="52"/>
-    </w:rPr>
-  </w:style>
-  <w:style w:type="paragraph" w:styleId="Encabezado">
-    <w:name w:val="header"/>
-    <w:basedOn w:val="Normal"/>
-    <w:link w:val="EncabezadoCar"/>
-    <w:uiPriority w:val="99"/>
-    <w:unhideWhenUsed/>
-    <w:rsid w:val="00B3674E"/>
-    <w:pPr>
-      <w:tabs>
-        <w:tab w:val="center" w:pos="4252"/>
-        <w:tab w:val="right" w:pos="8504"/>
-      </w:tabs>
-      <w:spacing w:after="0" w:line="240" w:lineRule="auto"/>
-    </w:pPr>
-  </w:style>
-  <w:style w:type="character" w:customStyle="1" w:styleId="EncabezadoCar">
-    <w:name w:val="Encabezado Car"/>
-    <w:basedOn w:val="Fuentedeprrafopredeter"/>
-    <w:link w:val="Encabezado"/>
-    <w:uiPriority w:val="99"/>
-    <w:rsid w:val="00B3674E"/>
-  </w:style>
-  <w:style w:type="paragraph" w:styleId="Piedepgina">
-    <w:name w:val="footer"/>
-    <w:basedOn w:val="Normal"/>
-    <w:link w:val="PiedepginaCar"/>
-    <w:uiPriority w:val="99"/>
-    <w:unhideWhenUsed/>
-    <w:rsid w:val="00B3674E"/>
-    <w:pPr>
-      <w:tabs>
-        <w:tab w:val="center" w:pos="4252"/>
-        <w:tab w:val="right" w:pos="8504"/>
-      </w:tabs>
-      <w:spacing w:after="0" w:line="240" w:lineRule="auto"/>
-    </w:pPr>
-  </w:style>
-  <w:style w:type="character" w:customStyle="1" w:styleId="PiedepginaCar">
-    <w:name w:val="Pie de página Car"/>
-    <w:basedOn w:val="Fuentedeprrafopredeter"/>
-    <w:link w:val="Piedepgina"/>
-    <w:uiPriority w:val="99"/>
-    <w:rsid w:val="00B3674E"/>
-  </w:style>
-</w:styles>
-</file>
-
-<file path=word/glossary/document.xml><?xml version="1.0" encoding="utf-8"?>
-<w:glossaryDocument xmlns:wpc="http://schemas.microsoft.com/office/word/2010/wordprocessingCanvas" xmlns:mc="http://schemas.openxmlformats.org/markup-compatibility/2006" xmlns:o="urn:schemas-microsoft-com:office:office" xmlns:r="http://schemas.openxmlformats.org/officeDocument/2006/relationships" xmlns:m="http://schemas.openxmlformats.org/officeDocument/2006/math" xmlns:v="urn:schemas-microsoft-com:vml" xmlns:wp14="http://schemas.microsoft.com/office/word/2010/wordprocessingDrawing" xmlns:wp="http://schemas.openxmlformats.org/drawingml/2006/wordprocessingDrawing" xmlns:w10="urn:schemas-microsoft-com:office:word" xmlns:w="http://schemas.openxmlformats.org/wordprocessingml/2006/main" xmlns:w14="http://schemas.microsoft.com/office/word/2010/wordml" xmlns:wpg="http://schemas.microsoft.com/office/word/2010/wordprocessingGroup" xmlns:wpi="http://schemas.microsoft.com/office/word/2010/wordprocessingInk" xmlns:wne="http://schemas.microsoft.com/office/word/2006/wordml" xmlns:wps="http://schemas.microsoft.com/office/word/2010/wordprocessingShape" mc:Ignorable="w14 wp14"/>
-</file>
-
-<file path=word/glossary/fontTable.xml><?xml version="1.0" encoding="utf-8"?>
-<w:fonts xmlns:mc="http://schemas.openxmlformats.org/markup-compatibility/2006" xmlns:r="http://schemas.openxmlformats.org/officeDocument/2006/relationships" xmlns:w="http://schemas.openxmlformats.org/wordprocessingml/2006/main" xmlns:w14="http://schemas.microsoft.com/office/word/2010/wordml" mc:Ignorable="w14">
-  <w:font w:name="Calibri">
-    <w:panose1 w:val="020F0502020204030204"/>
-    <w:charset w:val="00"/>
-    <w:family w:val="swiss"/>
-    <w:pitch w:val="variable"/>
-    <w:sig w:usb0="E0002AFF" w:usb1="C000247B" w:usb2="00000009" w:usb3="00000000" w:csb0="000001FF" w:csb1="00000000"/>
-  </w:font>
-  <w:font w:name="Times New Roman">
-    <w:panose1 w:val="02020603050405020304"/>
-    <w:charset w:val="00"/>
-    <w:family w:val="roman"/>
-    <w:pitch w:val="variable"/>
-    <w:sig w:usb0="E0002EFF" w:usb1="C000785B" w:usb2="00000009" w:usb3="00000000" w:csb0="000001FF" w:csb1="00000000"/>
-  </w:font>
-  <w:font w:name="Cambria">
-    <w:panose1 w:val="02040503050406030204"/>
-    <w:charset w:val="00"/>
-    <w:family w:val="roman"/>
-    <w:pitch w:val="variable"/>
-    <w:sig w:usb0="E00002FF" w:usb1="400004FF" w:usb2="00000000" w:usb3="00000000" w:csb0="0000019F" w:csb1="00000000"/>
-  </w:font>
-  <w:font w:name="Tahoma">
-    <w:panose1 w:val="020B0604030504040204"/>
-    <w:charset w:val="00"/>
-    <w:family w:val="swiss"/>
-    <w:pitch w:val="variable"/>
-    <w:sig w:usb0="E1002EFF" w:usb1="C000605B" w:usb2="00000029" w:usb3="00000000" w:csb0="000101FF" w:csb1="00000000"/>
-  </w:font>
-</w:fonts>
-</file>
-
-<file path=word/glossary/settings.xml><?xml version="1.0" encoding="utf-8"?>
-<w:settings xmlns:mc="http://schemas.openxmlformats.org/markup-compatibility/2006" xmlns:o="urn:schemas-microsoft-com:office:office" xmlns:r="http://schemas.openxmlformats.org/officeDocument/2006/relationships" xmlns:m="http://schemas.openxmlformats.org/officeDocument/2006/math" xmlns:v="urn:schemas-microsoft-com:vml" xmlns:w10="urn:schemas-microsoft-com:office:word" xmlns:w="http://schemas.openxmlformats.org/wordprocessingml/2006/main" xmlns:w14="http://schemas.microsoft.com/office/word/2010/wordml" xmlns:sl="http://schemas.openxmlformats.org/schemaLibrary/2006/main" mc:Ignorable="w14">
-  <w:view w:val="normal"/>
-  <w:defaultTabStop w:val="708"/>
-  <w:hyphenationZone w:val="425"/>
-  <w:characterSpacingControl w:val="doNotCompress"/>
-  <w:compat>
-    <w:useFELayout/>
-    <w:compatSetting w:name="compatibilityMode" w:uri="http://schemas.microsoft.com/office/word" w:val="14"/>
-    <w:compatSetting w:name="overrideTableStyleFontSizeAndJustification" w:uri="http://schemas.microsoft.com/office/word" w:val="1"/>
-    <w:compatSetting w:name="enableOpenTypeFeatures" w:uri="http://schemas.microsoft.com/office/word" w:val="1"/>
-    <w:compatSetting w:name="doNotFlipMirrorIndents" w:uri="http://schemas.microsoft.com/office/word" w:val="1"/>
-  </w:compat>
-  <w:rsids>
-    <w:rsidRoot w:val="00A91E11"/>
-    <w:rsid w:val="00276CB4"/>
-    <w:rsid w:val="00A91E11"/>
-  </w:rsids>
-  <m:mathPr>
-    <m:mathFont m:val="Cambria Math"/>
-    <m:brkBin m:val="before"/>
-    <m:brkBinSub m:val="--"/>
-    <m:smallFrac m:val="0"/>
-    <m:dispDef/>
-    <m:lMargin m:val="0"/>
-    <m:rMargin m:val="0"/>
-    <m:defJc m:val="centerGroup"/>
-    <m:wrapIndent m:val="1440"/>
-    <m:intLim m:val="subSup"/>
-    <m:naryLim m:val="undOvr"/>
-  </m:mathPr>
-  <w:themeFontLang w:val="es-ES"/>
-  <w:clrSchemeMapping w:bg1="light1" w:t1="dark1" w:bg2="light2" w:t2="dark2" w:accent1="accent1" w:accent2="accent2" w:accent3="accent3" w:accent4="accent4" w:accent5="accent5" w:accent6="accent6" w:hyperlink="hyperlink" w:followedHyperlink="followedHyperlink"/>
-  <w:decimalSymbol w:val=","/>
-  <w:listSeparator w:val=";"/>
-</w:settings>
-</file>
-
-<file path=word/glossary/styles.xml><?xml version="1.0" encoding="utf-8"?>
-<w:styles xmlns:mc="http://schemas.openxmlformats.org/markup-compatibility/2006" xmlns:r="http://schemas.openxmlformats.org/officeDocument/2006/relationships" xmlns:w="http://schemas.openxmlformats.org/wordprocessingml/2006/main" xmlns:w14="http://schemas.microsoft.com/office/word/2010/wordml" mc:Ignorable="w14">
-  <w:docDefaults>
-    <w:rPrDefault>
-      <w:rPr>
-        <w:rFonts w:asciiTheme="minorHAnsi" w:eastAsiaTheme="minorEastAsia" w:hAnsiTheme="minorHAnsi" w:cstheme="minorBidi"/>
-        <w:sz w:val="22"/>
-        <w:szCs w:val="22"/>
-        <w:lang w:val="es-ES" w:eastAsia="es-ES" w:bidi="ar-SA"/>
-      </w:rPr>
-    </w:rPrDefault>
-    <w:pPrDefault>
-      <w:pPr>
-        <w:spacing w:after="200" w:line="276" w:lineRule="auto"/>
-      </w:pPr>
-    </w:pPrDefault>
-  </w:docDefaults>
-  <w:latentStyles w:defLockedState="0" w:defUIPriority="99" w:defSemiHidden="1" w:defUnhideWhenUsed="1" w:defQFormat="0" w:count="267">
-    <w:lsdException w:name="Normal" w:semiHidden="0" w:uiPriority="0" w:unhideWhenUsed="0" w:qFormat="1"/>
-    <w:lsdException w:name="heading 1" w:semiHidden="0" w:uiPriority="9" w:unhideWhenUsed="0" w:qFormat="1"/>
-    <w:lsdException w:name="heading 2" w:uiPriority="9" w:qFormat="1"/>
-    <w:lsdException w:name="heading 3" w:uiPriority="9" w:qFormat="1"/>
-    <w:lsdException w:name="heading 4" w:uiPriority="9" w:qFormat="1"/>
-    <w:lsdException w:name="heading 5" w:uiPriority="9" w:qFormat="1"/>
-    <w:lsdException w:name="heading 6" w:uiPriority="9" w:qFormat="1"/>
-    <w:lsdException w:name="heading 7" w:uiPriority="9" w:qFormat="1"/>
-    <w:lsdException w:name="heading 8" w:uiPriority="9" w:qFormat="1"/>
-    <w:lsdException w:name="heading 9" w:uiPriority="9" w:qFormat="1"/>
-    <w:lsdException w:name="toc 1" w:uiPriority="39"/>
-    <w:lsdException w:name="toc 2" w:uiPriority="39"/>
-    <w:lsdException w:name="toc 3" w:uiPriority="39"/>
-    <w:lsdException w:name="toc 4" w:uiPriority="39"/>
-    <w:lsdException w:name="toc 5" w:uiPriority="39"/>
-    <w:lsdException w:name="toc 6" w:uiPriority="39"/>
-    <w:lsdException w:name="toc 7" w:uiPriority="39"/>
-    <w:lsdException w:name="toc 8" w:uiPriority="39"/>
-    <w:lsdException w:name="toc 9" w:uiPriority="39"/>
-    <w:lsdException w:name="caption" w:uiPriority="35" w:qFormat="1"/>
-    <w:lsdException w:name="Title" w:semiHidden="0" w:uiPriority="10" w:unhideWhenUsed="0" w:qFormat="1"/>
-    <w:lsdException w:name="Default Paragraph Font" w:uiPriority="1"/>
-    <w:lsdException w:name="Subtitle" w:semiHidden="0" w:uiPriority="11" w:unhideWhenUsed="0" w:qFormat="1"/>
-    <w:lsdException w:name="Strong" w:semiHidden="0" w:uiPriority="22" w:unhideWhenUsed="0" w:qFormat="1"/>
-    <w:lsdException w:name="Emphasis" w:semiHidden="0" w:uiPriority="20" w:unhideWhenUsed="0" w:qFormat="1"/>
-    <w:lsdException w:name="Table Grid" w:semiHidden="0" w:uiPriority="59" w:unhideWhenUsed="0"/>
-    <w:lsdException w:name="Placeholder Text" w:unhideWhenUsed="0"/>
-    <w:lsdException w:name="No Spacing" w:semiHidden="0" w:uiPriority="1" w:unhideWhenUsed="0" w:qFormat="1"/>
-    <w:lsdException w:name="Light Shading" w:semiHidden="0" w:uiPriority="60" w:unhideWhenUsed="0"/>
-    <w:lsdException w:name="Light List" w:semiHidden="0" w:uiPriority="61" w:unhideWhenUsed="0"/>
-    <w:lsdException w:name="Light Grid" w:semiHidden="0" w:uiPriority="62" w:unhideWhenUsed="0"/>
-    <w:lsdException w:name="Medium Shading 1" w:semiHidden="0" w:uiPriority="63" w:unhideWhenUsed="0"/>
-    <w:lsdException w:name="Medium Shading 2" w:semiHidden="0" w:uiPriority="64" w:unhideWhenUsed="0"/>
-    <w:lsdException w:name="Medium List 1" w:semiHidden="0" w:uiPriority="65" w:unhideWhenUsed="0"/>
-    <w:lsdException w:name="Medium List 2" w:semiHidden="0" w:uiPriority="66" w:unhideWhenUsed="0"/>
-    <w:lsdException w:name="Medium Grid 1" w:semiHidden="0" w:uiPriority="67" w:unhideWhenUsed="0"/>
-    <w:lsdException w:name="Medium Grid 2" w:semiHidden="0" w:uiPriority="68" w:unhideWhenUsed="0"/>
-    <w:lsdException w:name="Medium Grid 3" w:semiHidden="0" w:uiPriority="69" w:unhideWhenUsed="0"/>
-    <w:lsdException w:name="Dark List" w:semiHidden="0" w:uiPriority="70" w:unhideWhenUsed="0"/>
-    <w:lsdException w:name="Colorful Shading" w:semiHidden="0" w:uiPriority="71" w:unhideWhenUsed="0"/>
-    <w:lsdException w:name="Colorful List" w:semiHidden="0" w:uiPriority="72" w:unhideWhenUsed="0"/>
-    <w:lsdException w:name="Colorful Grid" w:semiHidden="0" w:uiPriority="73" w:unhideWhenUsed="0"/>
-    <w:lsdException w:name="Light Shading Accent 1" w:semiHidden="0" w:uiPriority="60" w:unhideWhenUsed="0"/>
-    <w:lsdException w:name="Light List Accent 1" w:semiHidden="0" w:uiPriority="61" w:unhideWhenUsed="0"/>
-    <w:lsdException w:name="Light Grid Accent 1" w:semiHidden="0" w:uiPriority="62" w:unhideWhenUsed="0"/>
-    <w:lsdException w:name="Medium Shading 1 Accent 1" w:semiHidden="0" w:uiPriority="63" w:unhideWhenUsed="0"/>
-    <w:lsdException w:name="Medium Shading 2 Accent 1" w:semiHidden="0" w:uiPriority="64" w:unhideWhenUsed="0"/>
-    <w:lsdException w:name="Medium List 1 Accent 1" w:semiHidden="0" w:uiPriority="65" w:unhideWhenUsed="0"/>
-    <w:lsdException w:name="Revision" w:unhideWhenUsed="0"/>
-    <w:lsdException w:name="List Paragraph" w:semiHidden="0" w:uiPriority="34" w:unhideWhenUsed="0" w:qFormat="1"/>
-    <w:lsdException w:name="Quote" w:semiHidden="0" w:uiPriority="29" w:unhideWhenUsed="0" w:qFormat="1"/>
-    <w:lsdException w:name="Intense Quote" w:semiHidden="0" w:uiPriority="30" w:unhideWhenUsed="0" w:qFormat="1"/>
-    <w:lsdException w:name="Medium List 2 Accent 1" w:semiHidden="0" w:uiPriority="66" w:unhideWhenUsed="0"/>
-    <w:lsdException w:name="Medium Grid 1 Accent 1" w:semiHidden="0" w:uiPriority="67" w:unhideWhenUsed="0"/>
-    <w:lsdException w:name="Medium Grid 2 Accent 1" w:semiHidden="0" w:uiPriority="68" w:unhideWhenUsed="0"/>
-    <w:lsdException w:name="Medium Grid 3 Accent 1" w:semiHidden="0" w:uiPriority="69" w:unhideWhenUsed="0"/>
-    <w:lsdException w:name="Dark List Accent 1" w:semiHidden="0" w:uiPriority="70" w:unhideWhenUsed="0"/>
-    <w:lsdException w:name="Colorful Shading Accent 1" w:semiHidden="0" w:uiPriority="71" w:unhideWhenUsed="0"/>
-    <w:lsdException w:name="Colorful List Accent 1" w:semiHidden="0" w:uiPriority="72" w:unhideWhenUsed="0"/>
-    <w:lsdException w:name="Colorful Grid Accent 1" w:semiHidden="0" w:uiPriority="73" w:unhideWhenUsed="0"/>
-    <w:lsdException w:name="Light Shading Accent 2" w:semiHidden="0" w:uiPriority="60" w:unhideWhenUsed="0"/>
-    <w:lsdException w:name="Light List Accent 2" w:semiHidden="0" w:uiPriority="61" w:unhideWhenUsed="0"/>
-    <w:lsdException w:name="Light Grid Accent 2" w:semiHidden="0" w:uiPriority="62" w:unhideWhenUsed="0"/>
-    <w:lsdException w:name="Medium Shading 1 Accent 2" w:semiHidden="0" w:uiPriority="63" w:unhideWhenUsed="0"/>
-    <w:lsdException w:name="Medium Shading 2 Accent 2" w:semiHidden="0" w:uiPriority="64" w:unhideWhenUsed="0"/>
-    <w:lsdException w:name="Medium List 1 Accent 2" w:semiHidden="0" w:uiPriority="65" w:unhideWhenUsed="0"/>
-    <w:lsdException w:name="Medium List 2 Accent 2" w:semiHidden="0" w:uiPriority="66" w:unhideWhenUsed="0"/>
-    <w:lsdException w:name="Medium Grid 1 Accent 2" w:semiHidden="0" w:uiPriority="67" w:unhideWhenUsed="0"/>
-    <w:lsdException w:name="Medium Grid 2 Accent 2" w:semiHidden="0" w:uiPriority="68" w:unhideWhenUsed="0"/>
-    <w:lsdException w:name="Medium Grid 3 Accent 2" w:semiHidden="0" w:uiPriority="69" w:unhideWhenUsed="0"/>
-    <w:lsdException w:name="Dark List Accent 2" w:semiHidden="0" w:uiPriority="70" w:unhideWhenUsed="0"/>
-    <w:lsdException w:name="Colorful Shading Accent 2" w:semiHidden="0" w:uiPriority="71" w:unhideWhenUsed="0"/>
-    <w:lsdException w:name="Colorful List Accent 2" w:semiHidden="0" w:uiPriority="72" w:unhideWhenUsed="0"/>
-    <w:lsdException w:name="Colorful Grid Accent 2" w:semiHidden="0" w:uiPriority="73" w:unhideWhenUsed="0"/>
-    <w:lsdException w:name="Light Shading Accent 3" w:semiHidden="0" w:uiPriority="60" w:unhideWhenUsed="0"/>
-    <w:lsdException w:name="Light List Accent 3" w:semiHidden="0" w:uiPriority="61" w:unhideWhenUsed="0"/>
-    <w:lsdException w:name="Light Grid Accent 3" w:semiHidden="0" w:uiPriority="62" w:unhideWhenUsed="0"/>
-    <w:lsdException w:name="Medium Shading 1 Accent 3" w:semiHidden="0" w:uiPriority="63" w:unhideWhenUsed="0"/>
-    <w:lsdException w:name="Medium Shading 2 Accent 3" w:semiHidden="0" w:uiPriority="64" w:unhideWhenUsed="0"/>
-    <w:lsdException w:name="Medium List 1 Accent 3" w:semiHidden="0" w:uiPriority="65" w:unhideWhenUsed="0"/>
-    <w:lsdException w:name="Medium List 2 Accent 3" w:semiHidden="0" w:uiPriority="66" w:unhideWhenUsed="0"/>
-    <w:lsdException w:name="Medium Grid 1 Accent 3" w:semiHidden="0" w:uiPriority="67" w:unhideWhenUsed="0"/>
-    <w:lsdException w:name="Medium Grid 2 Accent 3" w:semiHidden="0" w:uiPriority="68" w:unhideWhenUsed="0"/>
-    <w:lsdException w:name="Medium Grid 3 Accent 3" w:semiHidden="0" w:uiPriority="69" w:unhideWhenUsed="0"/>
-    <w:lsdException w:name="Dark List Accent 3" w:semiHidden="0" w:uiPriority="70" w:unhideWhenUsed="0"/>
-    <w:lsdException w:name="Colorful Shading Accent 3" w:semiHidden="0" w:uiPriority="71" w:unhideWhenUsed="0"/>
-    <w:lsdException w:name="Colorful List Accent 3" w:semiHidden="0" w:uiPriority="72" w:unhideWhenUsed="0"/>
-    <w:lsdException w:name="Colorful Grid Accent 3" w:semiHidden="0" w:uiPriority="73" w:unhideWhenUsed="0"/>
-    <w:lsdException w:name="Light Shading Accent 4" w:semiHidden="0" w:uiPriority="60" w:unhideWhenUsed="0"/>
-    <w:lsdException w:name="Light List Accent 4" w:semiHidden="0" w:uiPriority="61" w:unhideWhenUsed="0"/>
-    <w:lsdException w:name="Light Grid Accent 4" w:semiHidden="0" w:uiPriority="62" w:unhideWhenUsed="0"/>
-    <w:lsdException w:name="Medium Shading 1 Accent 4" w:semiHidden="0" w:uiPriority="63" w:unhideWhenUsed="0"/>
-    <w:lsdException w:name="Medium Shading 2 Accent 4" w:semiHidden="0" w:uiPriority="64" w:unhideWhenUsed="0"/>
-    <w:lsdException w:name="Medium List 1 Accent 4" w:semiHidden="0" w:uiPriority="65" w:unhideWhenUsed="0"/>
-    <w:lsdException w:name="Medium List 2 Accent 4" w:semiHidden="0" w:uiPriority="66" w:unhideWhenUsed="0"/>
-    <w:lsdException w:name="Medium Grid 1 Accent 4" w:semiHidden="0" w:uiPriority="67" w:unhideWhenUsed="0"/>
-    <w:lsdException w:name="Medium Grid 2 Accent 4" w:semiHidden="0" w:uiPriority="68" w:unhideWhenUsed="0"/>
-    <w:lsdException w:name="Medium Grid 3 Accent 4" w:semiHidden="0" w:uiPriority="69" w:unhideWhenUsed="0"/>
-    <w:lsdException w:name="Dark List Accent 4" w:semiHidden="0" w:uiPriority="70" w:unhideWhenUsed="0"/>
-    <w:lsdException w:name="Colorful Shading Accent 4" w:semiHidden="0" w:uiPriority="71" w:unhideWhenUsed="0"/>
-    <w:lsdException w:name="Colorful List Accent 4" w:semiHidden="0" w:uiPriority="72" w:unhideWhenUsed="0"/>
-    <w:lsdException w:name="Colorful Grid Accent 4" w:semiHidden="0" w:uiPriority="73" w:unhideWhenUsed="0"/>
-    <w:lsdException w:name="Light Shading Accent 5" w:semiHidden="0" w:uiPriority="60" w:unhideWhenUsed="0"/>
-    <w:lsdException w:name="Light List Accent 5" w:semiHidden="0" w:uiPriority="61" w:unhideWhenUsed="0"/>
-    <w:lsdException w:name="Light Grid Accent 5" w:semiHidden="0" w:uiPriority="62" w:unhideWhenUsed="0"/>
-    <w:lsdException w:name="Medium Shading 1 Accent 5" w:semiHidden="0" w:uiPriority="63" w:unhideWhenUsed="0"/>
-    <w:lsdException w:name="Medium Shading 2 Accent 5" w:semiHidden="0" w:uiPriority="64" w:unhideWhenUsed="0"/>
-    <w:lsdException w:name="Medium List 1 Accent 5" w:semiHidden="0" w:uiPriority="65" w:unhideWhenUsed="0"/>
-    <w:lsdException w:name="Medium List 2 Accent 5" w:semiHidden="0" w:uiPriority="66" w:unhideWhenUsed="0"/>
-    <w:lsdException w:name="Medium Grid 1 Accent 5" w:semiHidden="0" w:uiPriority="67" w:unhideWhenUsed="0"/>
-    <w:lsdException w:name="Medium Grid 2 Accent 5" w:semiHidden="0" w:uiPriority="68" w:unhideWhenUsed="0"/>
-    <w:lsdException w:name="Medium Grid 3 Accent 5" w:semiHidden="0" w:uiPriority="69" w:unhideWhenUsed="0"/>
-    <w:lsdException w:name="Dark List Accent 5" w:semiHidden="0" w:uiPriority="70" w:unhideWhenUsed="0"/>
-    <w:lsdException w:name="Colorful Shading Accent 5" w:semiHidden="0" w:uiPriority="71" w:unhideWhenUsed="0"/>
-    <w:lsdException w:name="Colorful List Accent 5" w:semiHidden="0" w:uiPriority="72" w:unhideWhenUsed="0"/>
-    <w:lsdException w:name="Colorful Grid Accent 5" w:semiHidden="0" w:uiPriority="73" w:unhideWhenUsed="0"/>
-    <w:lsdException w:name="Light Shading Accent 6" w:semiHidden="0" w:uiPriority="60" w:unhideWhenUsed="0"/>
-    <w:lsdException w:name="Light List Accent 6" w:semiHidden="0" w:uiPriority="61" w:unhideWhenUsed="0"/>
-    <w:lsdException w:name="Light Grid Accent 6" w:semiHidden="0" w:uiPriority="62" w:unhideWhenUsed="0"/>
-    <w:lsdException w:name="Medium Shading 1 Accent 6" w:semiHidden="0" w:uiPriority="63" w:unhideWhenUsed="0"/>
-    <w:lsdException w:name="Medium Shading 2 Accent 6" w:semiHidden="0" w:uiPriority="64" w:unhideWhenUsed="0"/>
-    <w:lsdException w:name="Medium List 1 Accent 6" w:semiHidden="0" w:uiPriority="65" w:unhideWhenUsed="0"/>
-    <w:lsdException w:name="Medium List 2 Accent 6" w:semiHidden="0" w:uiPriority="66" w:unhideWhenUsed="0"/>
-    <w:lsdException w:name="Medium Grid 1 Accent 6" w:semiHidden="0" w:uiPriority="67" w:unhideWhenUsed="0"/>
-    <w:lsdException w:name="Medium Grid 2 Accent 6" w:semiHidden="0" w:uiPriority="68" w:unhideWhenUsed="0"/>
-    <w:lsdException w:name="Medium Grid 3 Accent 6" w:semiHidden="0" w:uiPriority="69" w:unhideWhenUsed="0"/>
-    <w:lsdException w:name="Dark List Accent 6" w:semiHidden="0" w:uiPriority="70" w:unhideWhenUsed="0"/>
-    <w:lsdException w:name="Colorful Shading Accent 6" w:semiHidden="0" w:uiPriority="71" w:unhideWhenUsed="0"/>
-    <w:lsdException w:name="Colorful List Accent 6" w:semiHidden="0" w:uiPriority="72" w:unhideWhenUsed="0"/>
-    <w:lsdException w:name="Colorful Grid Accent 6" w:semiHidden="0" w:uiPriority="73" w:unhideWhenUsed="0"/>
-    <w:lsdException w:name="Subtle Emphasis" w:semiHidden="0" w:uiPriority="19" w:unhideWhenUsed="0" w:qFormat="1"/>
-    <w:lsdException w:name="Intense Emphasis" w:semiHidden="0" w:uiPriority="21" w:unhideWhenUsed="0" w:qFormat="1"/>
-    <w:lsdException w:name="Subtle Reference" w:semiHidden="0" w:uiPriority="31" w:unhideWhenUsed="0" w:qFormat="1"/>
-    <w:lsdException w:name="Intense Reference" w:semiHidden="0" w:uiPriority="32" w:unhideWhenUsed="0" w:qFormat="1"/>
-    <w:lsdException w:name="Book Title" w:semiHidden="0" w:uiPriority="33" w:unhideWhenUsed="0" w:qFormat="1"/>
-    <w:lsdException w:name="Bibliography" w:uiPriority="37"/>
-    <w:lsdException w:name="TOC Heading" w:uiPriority="39" w:qFormat="1"/>
-  </w:latentStyles>
-  <w:style w:type="paragraph" w:default="1" w:styleId="Normal">
-    <w:name w:val="Normal"/>
-    <w:qFormat/>
-  </w:style>
-  <w:style w:type="character" w:default="1" w:styleId="Fuentedeprrafopredeter">
-    <w:name w:val="Default Paragraph Font"/>
-    <w:uiPriority w:val="1"/>
-    <w:semiHidden/>
-    <w:unhideWhenUsed/>
-  </w:style>
-  <w:style w:type="table" w:default="1" w:styleId="Tablanormal">
-    <w:name w:val="Normal Table"/>
-    <w:uiPriority w:val="99"/>
-    <w:semiHidden/>
-    <w:unhideWhenUsed/>
-    <w:tblPr>
-      <w:tblInd w:w="0" w:type="dxa"/>
-      <w:tblCellMar>
-        <w:top w:w="0" w:type="dxa"/>
-        <w:left w:w="108" w:type="dxa"/>
-        <w:bottom w:w="0" w:type="dxa"/>
-        <w:right w:w="108" w:type="dxa"/>
-      </w:tblCellMar>
-    </w:tblPr>
-  </w:style>
-  <w:style w:type="numbering" w:default="1" w:styleId="Sinlista">
-    <w:name w:val="No List"/>
-    <w:uiPriority w:val="99"/>
-    <w:semiHidden/>
-    <w:unhideWhenUsed/>
-  </w:style>
-  <w:style w:type="paragraph" w:customStyle="1" w:styleId="4E3D3CF6478B4008BE12D5E06735530E">
-    <w:name w:val="4E3D3CF6478B4008BE12D5E06735530E"/>
-    <w:rsid w:val="00A91E11"/>
-  </w:style>
-</w:styles>
-</file>
-
-<file path=word/glossary/stylesWithEffects.xml><?xml version="1.0" encoding="utf-8"?>
-<w:styles xmlns:wpc="http://schemas.microsoft.com/office/word/2010/wordprocessingCanvas" xmlns:mc="http://schemas.openxmlformats.org/markup-compatibility/2006" xmlns:o="urn:schemas-microsoft-com:office:office" xmlns:r="http://schemas.openxmlformats.org/officeDocument/2006/relationships" xmlns:m="http://schemas.openxmlformats.org/officeDocument/2006/math" xmlns:v="urn:schemas-microsoft-com:vml" xmlns:wp14="http://schemas.microsoft.com/office/word/2010/wordprocessingDrawing" xmlns:wp="http://schemas.openxmlformats.org/drawingml/2006/wordprocessingDrawing" xmlns:w10="urn:schemas-microsoft-com:office:word" xmlns:w="http://schemas.openxmlformats.org/wordprocessingml/2006/main" xmlns:w14="http://schemas.microsoft.com/office/word/2010/wordml" xmlns:wpg="http://schemas.microsoft.com/office/word/2010/wordprocessingGroup" xmlns:wpi="http://schemas.microsoft.com/office/word/2010/wordprocessingInk" xmlns:wne="http://schemas.microsoft.com/office/word/2006/wordml" xmlns:wps="http://schemas.microsoft.com/office/word/2010/wordprocessingShape" mc:Ignorable="w14 wp14">
-  <w:docDefaults>
-    <w:rPrDefault>
-      <w:rPr>
-        <w:rFonts w:asciiTheme="minorHAnsi" w:eastAsiaTheme="minorEastAsia" w:hAnsiTheme="minorHAnsi" w:cstheme="minorBidi"/>
-        <w:sz w:val="22"/>
-        <w:szCs w:val="22"/>
-        <w:lang w:val="es-ES" w:eastAsia="es-ES" w:bidi="ar-SA"/>
-      </w:rPr>
-    </w:rPrDefault>
-    <w:pPrDefault>
-      <w:pPr>
-        <w:spacing w:after="200" w:line="276" w:lineRule="auto"/>
-      </w:pPr>
-    </w:pPrDefault>
-  </w:docDefaults>
-  <w:latentStyles w:defLockedState="0" w:defUIPriority="99" w:defSemiHidden="1" w:defUnhideWhenUsed="1" w:defQFormat="0" w:count="267">
-    <w:lsdException w:name="Normal" w:semiHidden="0" w:uiPriority="0" w:unhideWhenUsed="0" w:qFormat="1"/>
-    <w:lsdException w:name="heading 1" w:semiHidden="0" w:uiPriority="9" w:unhideWhenUsed="0" w:qFormat="1"/>
-    <w:lsdException w:name="heading 2" w:uiPriority="9" w:qFormat="1"/>
-    <w:lsdException w:name="heading 3" w:uiPriority="9" w:qFormat="1"/>
-    <w:lsdException w:name="heading 4" w:uiPriority="9" w:qFormat="1"/>
-    <w:lsdException w:name="heading 5" w:uiPriority="9" w:qFormat="1"/>
-    <w:lsdException w:name="heading 6" w:uiPriority="9" w:qFormat="1"/>
-    <w:lsdException w:name="heading 7" w:uiPriority="9" w:qFormat="1"/>
-    <w:lsdException w:name="heading 8" w:uiPriority="9" w:qFormat="1"/>
-    <w:lsdException w:name="heading 9" w:uiPriority="9" w:qFormat="1"/>
-    <w:lsdException w:name="toc 1" w:uiPriority="39"/>
-    <w:lsdException w:name="toc 2" w:uiPriority="39"/>
-    <w:lsdException w:name="toc 3" w:uiPriority="39"/>
-    <w:lsdException w:name="toc 4" w:uiPriority="39"/>
-    <w:lsdException w:name="toc 5" w:uiPriority="39"/>
-    <w:lsdException w:name="toc 6" w:uiPriority="39"/>
-    <w:lsdException w:name="toc 7" w:uiPriority="39"/>
-    <w:lsdException w:name="toc 8" w:uiPriority="39"/>
-    <w:lsdException w:name="toc 9" w:uiPriority="39"/>
-    <w:lsdException w:name="caption" w:uiPriority="35" w:qFormat="1"/>
-    <w:lsdException w:name="Title" w:semiHidden="0" w:uiPriority="10" w:unhideWhenUsed="0" w:qFormat="1"/>
-    <w:lsdException w:name="Default Paragraph Font" w:uiPriority="1"/>
-    <w:lsdException w:name="Subtitle" w:semiHidden="0" w:uiPriority="11" w:unhideWhenUsed="0" w:qFormat="1"/>
-    <w:lsdException w:name="Strong" w:semiHidden="0" w:uiPriority="22" w:unhideWhenUsed="0" w:qFormat="1"/>
-    <w:lsdException w:name="Emphasis" w:semiHidden="0" w:uiPriority="20" w:unhideWhenUsed="0" w:qFormat="1"/>
-    <w:lsdException w:name="Table Grid" w:semiHidden="0" w:uiPriority="59" w:unhideWhenUsed="0"/>
-    <w:lsdException w:name="Placeholder Text" w:unhideWhenUsed="0"/>
-    <w:lsdException w:name="No Spacing" w:semiHidden="0" w:uiPriority="1" w:unhideWhenUsed="0" w:qFormat="1"/>
-    <w:lsdException w:name="Light Shading" w:semiHidden="0" w:uiPriority="60" w:unhideWhenUsed="0"/>
-    <w:lsdException w:name="Light List" w:semiHidden="0" w:uiPriority="61" w:unhideWhenUsed="0"/>
-    <w:lsdException w:name="Light Grid" w:semiHidden="0" w:uiPriority="62" w:unhideWhenUsed="0"/>
-    <w:lsdException w:name="Medium Shading 1" w:semiHidden="0" w:uiPriority="63" w:unhideWhenUsed="0"/>
-    <w:lsdException w:name="Medium Shading 2" w:semiHidden="0" w:uiPriority="64" w:unhideWhenUsed="0"/>
-    <w:lsdException w:name="Medium List 1" w:semiHidden="0" w:uiPriority="65" w:unhideWhenUsed="0"/>
-    <w:lsdException w:name="Medium List 2" w:semiHidden="0" w:uiPriority="66" w:unhideWhenUsed="0"/>
-    <w:lsdException w:name="Medium Grid 1" w:semiHidden="0" w:uiPriority="67" w:unhideWhenUsed="0"/>
-    <w:lsdException w:name="Medium Grid 2" w:semiHidden="0" w:uiPriority="68" w:unhideWhenUsed="0"/>
-    <w:lsdException w:name="Medium Grid 3" w:semiHidden="0" w:uiPriority="69" w:unhideWhenUsed="0"/>
-    <w:lsdException w:name="Dark List" w:semiHidden="0" w:uiPriority="70" w:unhideWhenUsed="0"/>
-    <w:lsdException w:name="Colorful Shading" w:semiHidden="0" w:uiPriority="71" w:unhideWhenUsed="0"/>
-    <w:lsdException w:name="Colorful List" w:semiHidden="0" w:uiPriority="72" w:unhideWhenUsed="0"/>
-    <w:lsdException w:name="Colorful Grid" w:semiHidden="0" w:uiPriority="73" w:unhideWhenUsed="0"/>
-    <w:lsdException w:name="Light Shading Accent 1" w:semiHidden="0" w:uiPriority="60" w:unhideWhenUsed="0"/>
-    <w:lsdException w:name="Light List Accent 1" w:semiHidden="0" w:uiPriority="61" w:unhideWhenUsed="0"/>
-    <w:lsdException w:name="Light Grid Accent 1" w:semiHidden="0" w:uiPriority="62" w:unhideWhenUsed="0"/>
-    <w:lsdException w:name="Medium Shading 1 Accent 1" w:semiHidden="0" w:uiPriority="63" w:unhideWhenUsed="0"/>
-    <w:lsdException w:name="Medium Shading 2 Accent 1" w:semiHidden="0" w:uiPriority="64" w:unhideWhenUsed="0"/>
-    <w:lsdException w:name="Medium List 1 Accent 1" w:semiHidden="0" w:uiPriority="65" w:unhideWhenUsed="0"/>
-    <w:lsdException w:name="Revision" w:unhideWhenUsed="0"/>
-    <w:lsdException w:name="List Paragraph" w:semiHidden="0" w:uiPriority="34" w:unhideWhenUsed="0" w:qFormat="1"/>
-    <w:lsdException w:name="Quote" w:semiHidden="0" w:uiPriority="29" w:unhideWhenUsed="0" w:qFormat="1"/>
-    <w:lsdException w:name="Intense Quote" w:semiHidden="0" w:uiPriority="30" w:unhideWhenUsed="0" w:qFormat="1"/>
-    <w:lsdException w:name="Medium List 2 Accent 1" w:semiHidden="0" w:uiPriority="66" w:unhideWhenUsed="0"/>
-    <w:lsdException w:name="Medium Grid 1 Accent 1" w:semiHidden="0" w:uiPriority="67" w:unhideWhenUsed="0"/>
-    <w:lsdException w:name="Medium Grid 2 Accent 1" w:semiHidden="0" w:uiPriority="68" w:unhideWhenUsed="0"/>
-    <w:lsdException w:name="Medium Grid 3 Accent 1" w:semiHidden="0" w:uiPriority="69" w:unhideWhenUsed="0"/>
-    <w:lsdException w:name="Dark List Accent 1" w:semiHidden="0" w:uiPriority="70" w:unhideWhenUsed="0"/>
-    <w:lsdException w:name="Colorful Shading Accent 1" w:semiHidden="0" w:uiPriority="71" w:unhideWhenUsed="0"/>
-    <w:lsdException w:name="Colorful List Accent 1" w:semiHidden="0" w:uiPriority="72" w:unhideWhenUsed="0"/>
-    <w:lsdException w:name="Colorful Grid Accent 1" w:semiHidden="0" w:uiPriority="73" w:unhideWhenUsed="0"/>
-    <w:lsdException w:name="Light Shading Accent 2" w:semiHidden="0" w:uiPriority="60" w:unhideWhenUsed="0"/>
-    <w:lsdException w:name="Light List Accent 2" w:semiHidden="0" w:uiPriority="61" w:unhideWhenUsed="0"/>
-    <w:lsdException w:name="Light Grid Accent 2" w:semiHidden="0" w:uiPriority="62" w:unhideWhenUsed="0"/>
-    <w:lsdException w:name="Medium Shading 1 Accent 2" w:semiHidden="0" w:uiPriority="63" w:unhideWhenUsed="0"/>
-    <w:lsdException w:name="Medium Shading 2 Accent 2" w:semiHidden="0" w:uiPriority="64" w:unhideWhenUsed="0"/>
-    <w:lsdException w:name="Medium List 1 Accent 2" w:semiHidden="0" w:uiPriority="65" w:unhideWhenUsed="0"/>
-    <w:lsdException w:name="Medium List 2 Accent 2" w:semiHidden="0" w:uiPriority="66" w:unhideWhenUsed="0"/>
-    <w:lsdException w:name="Medium Grid 1 Accent 2" w:semiHidden="0" w:uiPriority="67" w:unhideWhenUsed="0"/>
-    <w:lsdException w:name="Medium Grid 2 Accent 2" w:semiHidden="0" w:uiPriority="68" w:unhideWhenUsed="0"/>
-    <w:lsdException w:name="Medium Grid 3 Accent 2" w:semiHidden="0" w:uiPriority="69" w:unhideWhenUsed="0"/>
-    <w:lsdException w:name="Dark List Accent 2" w:semiHidden="0" w:uiPriority="70" w:unhideWhenUsed="0"/>
-    <w:lsdException w:name="Colorful Shading Accent 2" w:semiHidden="0" w:uiPriority="71" w:unhideWhenUsed="0"/>
-    <w:lsdException w:name="Colorful List Accent 2" w:semiHidden="0" w:uiPriority="72" w:unhideWhenUsed="0"/>
-    <w:lsdException w:name="Colorful Grid Accent 2" w:semiHidden="0" w:uiPriority="73" w:unhideWhenUsed="0"/>
-    <w:lsdException w:name="Light Shading Accent 3" w:semiHidden="0" w:uiPriority="60" w:unhideWhenUsed="0"/>
-    <w:lsdException w:name="Light List Accent 3" w:semiHidden="0" w:uiPriority="61" w:unhideWhenUsed="0"/>
-    <w:lsdException w:name="Light Grid Accent 3" w:semiHidden="0" w:uiPriority="62" w:unhideWhenUsed="0"/>
-    <w:lsdException w:name="Medium Shading 1 Accent 3" w:semiHidden="0" w:uiPriority="63" w:unhideWhenUsed="0"/>
-    <w:lsdException w:name="Medium Shading 2 Accent 3" w:semiHidden="0" w:uiPriority="64" w:unhideWhenUsed="0"/>
-    <w:lsdException w:name="Medium List 1 Accent 3" w:semiHidden="0" w:uiPriority="65" w:unhideWhenUsed="0"/>
-    <w:lsdException w:name="Medium List 2 Accent 3" w:semiHidden="0" w:uiPriority="66" w:unhideWhenUsed="0"/>
-    <w:lsdException w:name="Medium Grid 1 Accent 3" w:semiHidden="0" w:uiPriority="67" w:unhideWhenUsed="0"/>
-    <w:lsdException w:name="Medium Grid 2 Accent 3" w:semiHidden="0" w:uiPriority="68" w:unhideWhenUsed="0"/>
-    <w:lsdException w:name="Medium Grid 3 Accent 3" w:semiHidden="0" w:uiPriority="69" w:unhideWhenUsed="0"/>
-    <w:lsdException w:name="Dark List Accent 3" w:semiHidden="0" w:uiPriority="70" w:unhideWhenUsed="0"/>
-    <w:lsdException w:name="Colorful Shading Accent 3" w:semiHidden="0" w:uiPriority="71" w:unhideWhenUsed="0"/>
-    <w:lsdException w:name="Colorful List Accent 3" w:semiHidden="0" w:uiPriority="72" w:unhideWhenUsed="0"/>
-    <w:lsdException w:name="Colorful Grid Accent 3" w:semiHidden="0" w:uiPriority="73" w:unhideWhenUsed="0"/>
-    <w:lsdException w:name="Light Shading Accent 4" w:semiHidden="0" w:uiPriority="60" w:unhideWhenUsed="0"/>
-    <w:lsdException w:name="Light List Accent 4" w:semiHidden="0" w:uiPriority="61" w:unhideWhenUsed="0"/>
-    <w:lsdException w:name="Light Grid Accent 4" w:semiHidden="0" w:uiPriority="62" w:unhideWhenUsed="0"/>
-    <w:lsdException w:name="Medium Shading 1 Accent 4" w:semiHidden="0" w:uiPriority="63" w:unhideWhenUsed="0"/>
-    <w:lsdException w:name="Medium Shading 2 Accent 4" w:semiHidden="0" w:uiPriority="64" w:unhideWhenUsed="0"/>
-    <w:lsdException w:name="Medium List 1 Accent 4" w:semiHidden="0" w:uiPriority="65" w:unhideWhenUsed="0"/>
-    <w:lsdException w:name="Medium List 2 Accent 4" w:semiHidden="0" w:uiPriority="66" w:unhideWhenUsed="0"/>
-    <w:lsdException w:name="Medium Grid 1 Accent 4" w:semiHidden="0" w:uiPriority="67" w:unhideWhenUsed="0"/>
-    <w:lsdException w:name="Medium Grid 2 Accent 4" w:semiHidden="0" w:uiPriority="68" w:unhideWhenUsed="0"/>
-    <w:lsdException w:name="Medium Grid 3 Accent 4" w:semiHidden="0" w:uiPriority="69" w:unhideWhenUsed="0"/>
-    <w:lsdException w:name="Dark List Accent 4" w:semiHidden="0" w:uiPriority="70" w:unhideWhenUsed="0"/>
-    <w:lsdException w:name="Colorful Shading Accent 4" w:semiHidden="0" w:uiPriority="71" w:unhideWhenUsed="0"/>
-    <w:lsdException w:name="Colorful List Accent 4" w:semiHidden="0" w:uiPriority="72" w:unhideWhenUsed="0"/>
-    <w:lsdException w:name="Colorful Grid Accent 4" w:semiHidden="0" w:uiPriority="73" w:unhideWhenUsed="0"/>
-    <w:lsdException w:name="Light Shading Accent 5" w:semiHidden="0" w:uiPriority="60" w:unhideWhenUsed="0"/>
-    <w:lsdException w:name="Light List Accent 5" w:semiHidden="0" w:uiPriority="61" w:unhideWhenUsed="0"/>
-    <w:lsdException w:name="Light Grid Accent 5" w:semiHidden="0" w:uiPriority="62" w:unhideWhenUsed="0"/>
-    <w:lsdException w:name="Medium Shading 1 Accent 5" w:semiHidden="0" w:uiPriority="63" w:unhideWhenUsed="0"/>
-    <w:lsdException w:name="Medium Shading 2 Accent 5" w:semiHidden="0" w:uiPriority="64" w:unhideWhenUsed="0"/>
-    <w:lsdException w:name="Medium List 1 Accent 5" w:semiHidden="0" w:uiPriority="65" w:unhideWhenUsed="0"/>
-    <w:lsdException w:name="Medium List 2 Accent 5" w:semiHidden="0" w:uiPriority="66" w:unhideWhenUsed="0"/>
-    <w:lsdException w:name="Medium Grid 1 Accent 5" w:semiHidden="0" w:uiPriority="67" w:unhideWhenUsed="0"/>
-    <w:lsdException w:name="Medium Grid 2 Accent 5" w:semiHidden="0" w:uiPriority="68" w:unhideWhenUsed="0"/>
-    <w:lsdException w:name="Medium Grid 3 Accent 5" w:semiHidden="0" w:uiPriority="69" w:unhideWhenUsed="0"/>
-    <w:lsdException w:name="Dark List Accent 5" w:semiHidden="0" w:uiPriority="70" w:unhideWhenUsed="0"/>
-    <w:lsdException w:name="Colorful Shading Accent 5" w:semiHidden="0" w:uiPriority="71" w:unhideWhenUsed="0"/>
-    <w:lsdException w:name="Colorful List Accent 5" w:semiHidden="0" w:uiPriority="72" w:unhideWhenUsed="0"/>
-    <w:lsdException w:name="Colorful Grid Accent 5" w:semiHidden="0" w:uiPriority="73" w:unhideWhenUsed="0"/>
-    <w:lsdException w:name="Light Shading Accent 6" w:semiHidden="0" w:uiPriority="60" w:unhideWhenUsed="0"/>
-    <w:lsdException w:name="Light List Accent 6" w:semiHidden="0" w:uiPriority="61" w:unhideWhenUsed="0"/>
-    <w:lsdException w:name="Light Grid Accent 6" w:semiHidden="0" w:uiPriority="62" w:unhideWhenUsed="0"/>
-    <w:lsdException w:name="Medium Shading 1 Accent 6" w:semiHidden="0" w:uiPriority="63" w:unhideWhenUsed="0"/>
-    <w:lsdException w:name="Medium Shading 2 Accent 6" w:semiHidden="0" w:uiPriority="64" w:unhideWhenUsed="0"/>
-    <w:lsdException w:name="Medium List 1 Accent 6" w:semiHidden="0" w:uiPriority="65" w:unhideWhenUsed="0"/>
-    <w:lsdException w:name="Medium List 2 Accent 6" w:semiHidden="0" w:uiPriority="66" w:unhideWhenUsed="0"/>
-    <w:lsdException w:name="Medium Grid 1 Accent 6" w:semiHidden="0" w:uiPriority="67" w:unhideWhenUsed="0"/>
-    <w:lsdException w:name="Medium Grid 2 Accent 6" w:semiHidden="0" w:uiPriority="68" w:unhideWhenUsed="0"/>
-    <w:lsdException w:name="Medium Grid 3 Accent 6" w:semiHidden="0" w:uiPriority="69" w:unhideWhenUsed="0"/>
-    <w:lsdException w:name="Dark List Accent 6" w:semiHidden="0" w:uiPriority="70" w:unhideWhenUsed="0"/>
-    <w:lsdException w:name="Colorful Shading Accent 6" w:semiHidden="0" w:uiPriority="71" w:unhideWhenUsed="0"/>
-    <w:lsdException w:name="Colorful List Accent 6" w:semiHidden="0" w:uiPriority="72" w:unhideWhenUsed="0"/>
-    <w:lsdException w:name="Colorful Grid Accent 6" w:semiHidden="0" w:uiPriority="73" w:unhideWhenUsed="0"/>
-    <w:lsdException w:name="Subtle Emphasis" w:semiHidden="0" w:uiPriority="19" w:unhideWhenUsed="0" w:qFormat="1"/>
-    <w:lsdException w:name="Intense Emphasis" w:semiHidden="0" w:uiPriority="21" w:unhideWhenUsed="0" w:qFormat="1"/>
-    <w:lsdException w:name="Subtle Reference" w:semiHidden="0" w:uiPriority="31" w:unhideWhenUsed="0" w:qFormat="1"/>
-    <w:lsdException w:name="Intense Reference" w:semiHidden="0" w:uiPriority="32" w:unhideWhenUsed="0" w:qFormat="1"/>
-    <w:lsdException w:name="Book Title" w:semiHidden="0" w:uiPriority="33" w:unhideWhenUsed="0" w:qFormat="1"/>
-    <w:lsdException w:name="Bibliography" w:uiPriority="37"/>
-    <w:lsdException w:name="TOC Heading" w:uiPriority="39" w:qFormat="1"/>
-  </w:latentStyles>
-  <w:style w:type="paragraph" w:default="1" w:styleId="Normal">
-    <w:name w:val="Normal"/>
-    <w:qFormat/>
-  </w:style>
-  <w:style w:type="character" w:default="1" w:styleId="Fuentedeprrafopredeter">
-    <w:name w:val="Default Paragraph Font"/>
-    <w:uiPriority w:val="1"/>
-    <w:semiHidden/>
-    <w:unhideWhenUsed/>
-  </w:style>
-  <w:style w:type="table" w:default="1" w:styleId="Tablanormal">
-    <w:name w:val="Normal Table"/>
-    <w:uiPriority w:val="99"/>
-    <w:semiHidden/>
-    <w:unhideWhenUsed/>
-    <w:tblPr>
-      <w:tblInd w:w="0" w:type="dxa"/>
-      <w:tblCellMar>
-        <w:top w:w="0" w:type="dxa"/>
-        <w:left w:w="108" w:type="dxa"/>
-        <w:bottom w:w="0" w:type="dxa"/>
-        <w:right w:w="108" w:type="dxa"/>
-      </w:tblCellMar>
-    </w:tblPr>
-  </w:style>
-  <w:style w:type="numbering" w:default="1" w:styleId="Sinlista">
-    <w:name w:val="No List"/>
-    <w:uiPriority w:val="99"/>
-    <w:semiHidden/>
-    <w:unhideWhenUsed/>
-  </w:style>
-  <w:style w:type="paragraph" w:customStyle="1" w:styleId="4E3D3CF6478B4008BE12D5E06735530E">
-    <w:name w:val="4E3D3CF6478B4008BE12D5E06735530E"/>
-    <w:rsid w:val="00A91E11"/>
-  </w:style>
-</w:styles>
-</file>
-
-<file path=word/glossary/webSettings.xml><?xml version="1.0" encoding="utf-8"?>
-<w:webSettings xmlns:mc="http://schemas.openxmlformats.org/markup-compatibility/2006" xmlns:r="http://schemas.openxmlformats.org/officeDocument/2006/relationships" xmlns:w="http://schemas.openxmlformats.org/wordprocessingml/2006/main" xmlns:w14="http://schemas.microsoft.com/office/word/2010/wordml" mc:Ignorable="w14">
-  <w:optimizeForBrowser/>
-  <w:allowPNG/>
-</w:webSettings>
 </file>
 
 <file path=word/theme/theme1.xml><?xml version="1.0" encoding="utf-8"?>
@@ -4468,7 +3919,7 @@
 </file>
 
 <file path=customXml/itemProps1.xml><?xml version="1.0" encoding="utf-8"?>
-<ds:datastoreItem xmlns:ds="http://schemas.openxmlformats.org/officeDocument/2006/customXml" ds:itemID="{DB3C7605-166E-48B8-B4FA-5A20BB6D3CA6}">
+<ds:datastoreItem xmlns:ds="http://schemas.openxmlformats.org/officeDocument/2006/customXml" ds:itemID="{36481F4E-525C-4CE7-B8AA-FABAC025BFE3}">
   <ds:schemaRefs>
     <ds:schemaRef ds:uri="http://schemas.openxmlformats.org/officeDocument/2006/bibliography"/>
   </ds:schemaRefs>

</xml_diff>